<commit_message>
Fixed some missing references
</commit_message>
<xml_diff>
--- a/Documentation/Working_Documents/Forest_Hub_Maker_Guide.docx
+++ b/Documentation/Working_Documents/Forest_Hub_Maker_Guide.docx
@@ -6,11 +6,9 @@
       <w:pPr>
         <w:pStyle w:val="Heading1"/>
       </w:pPr>
-      <w:bookmarkStart w:id="0" w:name="_Toc146899872"/>
       <w:r>
         <w:t>Overview</w:t>
       </w:r>
-      <w:bookmarkEnd w:id="0"/>
     </w:p>
     <w:p>
       <w:pPr>
@@ -1267,7 +1265,7 @@
                 <w:noProof/>
                 <w:webHidden/>
               </w:rPr>
-              <w:t>8</w:t>
+              <w:t>9</w:t>
             </w:r>
             <w:r>
               <w:rPr>
@@ -1338,7 +1336,7 @@
                 <w:noProof/>
                 <w:webHidden/>
               </w:rPr>
-              <w:t>15</w:t>
+              <w:t>16</w:t>
             </w:r>
             <w:r>
               <w:rPr>
@@ -1409,7 +1407,7 @@
                 <w:noProof/>
                 <w:webHidden/>
               </w:rPr>
-              <w:t>17</w:t>
+              <w:t>18</w:t>
             </w:r>
             <w:r>
               <w:rPr>
@@ -1480,7 +1478,7 @@
                 <w:noProof/>
                 <w:webHidden/>
               </w:rPr>
-              <w:t>17</w:t>
+              <w:t>18</w:t>
             </w:r>
             <w:r>
               <w:rPr>
@@ -1551,7 +1549,7 @@
                 <w:noProof/>
                 <w:webHidden/>
               </w:rPr>
-              <w:t>17</w:t>
+              <w:t>18</w:t>
             </w:r>
             <w:r>
               <w:rPr>
@@ -1622,7 +1620,7 @@
                 <w:noProof/>
                 <w:webHidden/>
               </w:rPr>
-              <w:t>19</w:t>
+              <w:t>20</w:t>
             </w:r>
             <w:r>
               <w:rPr>
@@ -1693,7 +1691,7 @@
                 <w:noProof/>
                 <w:webHidden/>
               </w:rPr>
-              <w:t>19</w:t>
+              <w:t>20</w:t>
             </w:r>
             <w:r>
               <w:rPr>
@@ -1764,7 +1762,7 @@
                 <w:noProof/>
                 <w:webHidden/>
               </w:rPr>
-              <w:t>19</w:t>
+              <w:t>20</w:t>
             </w:r>
             <w:r>
               <w:rPr>
@@ -1791,11 +1789,12 @@
       <w:pPr>
         <w:pStyle w:val="Heading1"/>
       </w:pPr>
-      <w:bookmarkStart w:id="1" w:name="_Toc146899873"/>
-      <w:r>
+      <w:bookmarkStart w:id="0" w:name="_Toc146899873"/>
+      <w:r>
+        <w:lastRenderedPageBreak/>
         <w:t>Maker Checklist</w:t>
       </w:r>
-      <w:bookmarkEnd w:id="1"/>
+      <w:bookmarkEnd w:id="0"/>
     </w:p>
     <w:p>
       <w:pPr>
@@ -1814,11 +1813,11 @@
       <w:pPr>
         <w:pStyle w:val="Heading2"/>
       </w:pPr>
-      <w:bookmarkStart w:id="2" w:name="_Toc146899874"/>
+      <w:bookmarkStart w:id="1" w:name="_Toc146899874"/>
       <w:r>
         <w:t>Maker To Do List</w:t>
       </w:r>
-      <w:bookmarkEnd w:id="2"/>
+      <w:bookmarkEnd w:id="1"/>
     </w:p>
     <w:p>
       <w:pPr>
@@ -2059,11 +2058,11 @@
       <w:pPr>
         <w:pStyle w:val="Heading2"/>
       </w:pPr>
-      <w:bookmarkStart w:id="3" w:name="_Toc146899875"/>
+      <w:bookmarkStart w:id="2" w:name="_Toc146899875"/>
       <w:r>
         <w:t>Items to Give to User</w:t>
       </w:r>
-      <w:bookmarkEnd w:id="3"/>
+      <w:bookmarkEnd w:id="2"/>
     </w:p>
     <w:p>
       <w:pPr>
@@ -2129,11 +2128,12 @@
       <w:pPr>
         <w:pStyle w:val="Heading1"/>
       </w:pPr>
-      <w:bookmarkStart w:id="4" w:name="_Toc146899876"/>
-      <w:r>
+      <w:bookmarkStart w:id="3" w:name="_Toc146899876"/>
+      <w:r>
+        <w:lastRenderedPageBreak/>
         <w:t>Tool List</w:t>
       </w:r>
-      <w:bookmarkEnd w:id="4"/>
+      <w:bookmarkEnd w:id="3"/>
     </w:p>
     <w:p>
       <w:pPr>
@@ -2235,11 +2235,12 @@
       <w:pPr>
         <w:pStyle w:val="Heading1"/>
       </w:pPr>
-      <w:bookmarkStart w:id="5" w:name="_Toc146899877"/>
-      <w:r>
+      <w:bookmarkStart w:id="4" w:name="_Toc146899877"/>
+      <w:r>
+        <w:lastRenderedPageBreak/>
         <w:t>Customization Guide</w:t>
       </w:r>
-      <w:bookmarkEnd w:id="5"/>
+      <w:bookmarkEnd w:id="4"/>
     </w:p>
     <w:p>
       <w:pPr>
@@ -2275,21 +2276,22 @@
       <w:pPr>
         <w:pStyle w:val="Heading1"/>
       </w:pPr>
-      <w:bookmarkStart w:id="6" w:name="_Toc146899878"/>
-      <w:r>
+      <w:bookmarkStart w:id="5" w:name="_Toc146899878"/>
+      <w:r>
+        <w:lastRenderedPageBreak/>
         <w:t>3D Printing Guide</w:t>
       </w:r>
-      <w:bookmarkEnd w:id="6"/>
+      <w:bookmarkEnd w:id="5"/>
     </w:p>
     <w:p>
       <w:pPr>
         <w:pStyle w:val="Heading2"/>
       </w:pPr>
-      <w:bookmarkStart w:id="7" w:name="_Toc146899879"/>
+      <w:bookmarkStart w:id="6" w:name="_Toc146899879"/>
       <w:r>
         <w:t>3D Printing Summary</w:t>
       </w:r>
-      <w:bookmarkEnd w:id="7"/>
+      <w:bookmarkEnd w:id="6"/>
     </w:p>
     <w:tbl>
       <w:tblPr>
@@ -2523,11 +2525,11 @@
       <w:pPr>
         <w:pStyle w:val="Heading2"/>
       </w:pPr>
-      <w:bookmarkStart w:id="8" w:name="_Toc146899880"/>
+      <w:bookmarkStart w:id="7" w:name="_Toc146899880"/>
       <w:r>
         <w:t>3D Printing Settings</w:t>
       </w:r>
-      <w:bookmarkEnd w:id="8"/>
+      <w:bookmarkEnd w:id="7"/>
     </w:p>
     <w:tbl>
       <w:tblPr>
@@ -3263,11 +3265,11 @@
       <w:pPr>
         <w:pStyle w:val="Heading2"/>
       </w:pPr>
-      <w:bookmarkStart w:id="9" w:name="_Toc146899881"/>
+      <w:bookmarkStart w:id="8" w:name="_Toc146899881"/>
       <w:r>
         <w:t>Post-Processing</w:t>
       </w:r>
-      <w:bookmarkEnd w:id="9"/>
+      <w:bookmarkEnd w:id="8"/>
     </w:p>
     <w:p>
       <w:pPr>
@@ -3306,11 +3308,11 @@
       <w:pPr>
         <w:pStyle w:val="Heading2"/>
       </w:pPr>
-      <w:bookmarkStart w:id="10" w:name="_Toc146899882"/>
+      <w:bookmarkStart w:id="9" w:name="_Toc146899882"/>
       <w:r>
         <w:t>Examples of Quality Prints</w:t>
       </w:r>
-      <w:bookmarkEnd w:id="10"/>
+      <w:bookmarkEnd w:id="9"/>
     </w:p>
     <w:p>
       <w:pPr>
@@ -3549,102 +3551,71 @@
       <w:pPr>
         <w:pStyle w:val="Heading1"/>
       </w:pPr>
-      <w:bookmarkStart w:id="11" w:name="_Toc146899883"/>
-      <w:r>
+      <w:bookmarkStart w:id="10" w:name="_Toc146899883"/>
+      <w:r>
+        <w:lastRenderedPageBreak/>
         <w:t>Assembly Guide</w:t>
       </w:r>
-      <w:bookmarkEnd w:id="11"/>
+      <w:bookmarkEnd w:id="10"/>
     </w:p>
     <w:p>
       <w:pPr>
         <w:rPr>
+          <w:rFonts w:cstheme="minorHAnsi"/>
           <w:lang w:val="en-US"/>
         </w:rPr>
       </w:pPr>
       <w:r>
         <w:rPr>
+          <w:rFonts w:cstheme="minorHAnsi"/>
           <w:lang w:val="en-US"/>
         </w:rPr>
         <w:t xml:space="preserve">The assembly of the Forest Hub is comprised of three parts: </w:t>
       </w:r>
     </w:p>
+    <w:bookmarkStart w:id="11" w:name="_Toc105659051"/>
     <w:p>
       <w:pPr>
         <w:pStyle w:val="ListParagraph"/>
         <w:numPr>
           <w:ilvl w:val="0"/>
-          <w:numId w:val="24"/>
+          <w:numId w:val="26"/>
         </w:numPr>
-      </w:pPr>
-      <w:r>
-        <w:rPr>
-          <w:lang w:val="en-US"/>
+        <w:rPr>
+          <w:rFonts w:cstheme="minorHAnsi"/>
+        </w:rPr>
+      </w:pPr>
+      <w:r>
+        <w:rPr>
+          <w:rFonts w:cstheme="minorHAnsi"/>
         </w:rPr>
         <w:fldChar w:fldCharType="begin"/>
       </w:r>
       <w:r>
         <w:rPr>
-          <w:lang w:val="en-US"/>
-        </w:rPr>
-        <w:instrText xml:space="preserve"> REF _Ref146897948 \h </w:instrText>
-      </w:r>
-      <w:r>
-        <w:rPr>
-          <w:lang w:val="en-US"/>
+          <w:rFonts w:cstheme="minorHAnsi"/>
+        </w:rPr>
+        <w:instrText xml:space="preserve"> REF _Ref155623483 \h </w:instrText>
+      </w:r>
+      <w:r>
+        <w:rPr>
+          <w:rFonts w:cstheme="minorHAnsi"/>
+        </w:rPr>
+      </w:r>
+      <w:r>
+        <w:rPr>
+          <w:rFonts w:cstheme="minorHAnsi"/>
         </w:rPr>
         <w:fldChar w:fldCharType="separate"/>
       </w:r>
       <w:r>
-        <w:rPr>
-          <w:b/>
-          <w:bCs/>
-          <w:lang w:val="en-US"/>
-        </w:rPr>
-        <w:t>Error! Reference source not found.</w:t>
-      </w:r>
-      <w:r>
-        <w:rPr>
-          <w:lang w:val="en-US"/>
+        <w:t>Part A: PCB Assembly</w:t>
+      </w:r>
+      <w:r>
+        <w:rPr>
+          <w:rFonts w:cstheme="minorHAnsi"/>
         </w:rPr>
         <w:fldChar w:fldCharType="end"/>
-      </w:r>
-    </w:p>
-    <w:p>
-      <w:pPr>
-        <w:rPr>
-          <w:rFonts w:asciiTheme="majorHAnsi" w:eastAsiaTheme="majorEastAsia" w:hAnsiTheme="majorHAnsi" w:cstheme="majorBidi"/>
-          <w:b/>
-          <w:bCs/>
-          <w:color w:val="26225E" w:themeColor="accent1"/>
-          <w:sz w:val="26"/>
-          <w:szCs w:val="26"/>
-        </w:rPr>
-      </w:pPr>
-      <w:r>
-        <w:rPr>
-          <w:lang w:val="en-US"/>
-        </w:rPr>
-        <w:fldChar w:fldCharType="begin"/>
-      </w:r>
-      <w:r>
-        <w:rPr>
-          <w:lang w:val="en-US"/>
-        </w:rPr>
-        <w:instrText xml:space="preserve"> REF _Ref146900817 \h </w:instrText>
-      </w:r>
-      <w:r>
-        <w:rPr>
-          <w:lang w:val="en-US"/>
-        </w:rPr>
-      </w:r>
-      <w:r>
-        <w:rPr>
-          <w:lang w:val="en-US"/>
-        </w:rPr>
-        <w:fldChar w:fldCharType="separate"/>
-      </w:r>
-      <w:r>
-        <w:br w:type="page"/>
       </w:r>
     </w:p>
     <w:p>
@@ -3652,15 +3623,41 @@
         <w:pStyle w:val="ListParagraph"/>
         <w:numPr>
           <w:ilvl w:val="0"/>
-          <w:numId w:val="24"/>
+          <w:numId w:val="26"/>
         </w:numPr>
-      </w:pPr>
+        <w:rPr>
+          <w:rFonts w:cstheme="minorHAnsi"/>
+        </w:rPr>
+      </w:pPr>
+      <w:r>
+        <w:rPr>
+          <w:rFonts w:cstheme="minorHAnsi"/>
+        </w:rPr>
+        <w:fldChar w:fldCharType="begin"/>
+      </w:r>
+      <w:r>
+        <w:rPr>
+          <w:rFonts w:cstheme="minorHAnsi"/>
+        </w:rPr>
+        <w:instrText xml:space="preserve"> REF _Ref155623495 \h </w:instrText>
+      </w:r>
+      <w:r>
+        <w:rPr>
+          <w:rFonts w:cstheme="minorHAnsi"/>
+        </w:rPr>
+      </w:r>
+      <w:r>
+        <w:rPr>
+          <w:rFonts w:cstheme="minorHAnsi"/>
+        </w:rPr>
+        <w:fldChar w:fldCharType="separate"/>
+      </w:r>
       <w:r>
         <w:t>Part B: Firmware</w:t>
       </w:r>
       <w:r>
         <w:rPr>
-          <w:lang w:val="en-US"/>
+          <w:rFonts w:cstheme="minorHAnsi"/>
         </w:rPr>
         <w:fldChar w:fldCharType="end"/>
       </w:r>
@@ -3670,64 +3667,64 @@
         <w:pStyle w:val="ListParagraph"/>
         <w:numPr>
           <w:ilvl w:val="0"/>
-          <w:numId w:val="24"/>
+          <w:numId w:val="26"/>
         </w:numPr>
-      </w:pPr>
-      <w:r>
-        <w:rPr>
-          <w:lang w:val="en-US"/>
+        <w:rPr>
+          <w:rFonts w:cstheme="minorHAnsi"/>
+        </w:rPr>
+      </w:pPr>
+      <w:r>
+        <w:rPr>
+          <w:rFonts w:cstheme="minorHAnsi"/>
         </w:rPr>
         <w:fldChar w:fldCharType="begin"/>
       </w:r>
       <w:r>
         <w:rPr>
-          <w:lang w:val="en-US"/>
+          <w:rFonts w:cstheme="minorHAnsi"/>
         </w:rPr>
         <w:instrText xml:space="preserve"> REF _Ref146897957 \h </w:instrText>
       </w:r>
       <w:r>
         <w:rPr>
-          <w:lang w:val="en-US"/>
-        </w:rPr>
-      </w:r>
-      <w:r>
-        <w:rPr>
-          <w:lang w:val="en-US"/>
+          <w:rFonts w:cstheme="minorHAnsi"/>
+        </w:rPr>
+      </w:r>
+      <w:r>
+        <w:rPr>
+          <w:rFonts w:cstheme="minorHAnsi"/>
         </w:rPr>
         <w:fldChar w:fldCharType="separate"/>
       </w:r>
       <w:r>
-        <w:t xml:space="preserve">Part C: </w:t>
-      </w:r>
-      <w:r>
-        <w:t>Enclosure</w:t>
-      </w:r>
-      <w:r>
-        <w:t xml:space="preserve"> Assembly</w:t>
-      </w:r>
-      <w:r>
-        <w:rPr>
-          <w:lang w:val="en-US"/>
+        <w:t>Part C: Enclosure Assembly</w:t>
+      </w:r>
+      <w:r>
+        <w:rPr>
+          <w:rFonts w:cstheme="minorHAnsi"/>
         </w:rPr>
         <w:fldChar w:fldCharType="end"/>
       </w:r>
-      <w:bookmarkStart w:id="12" w:name="_Toc105659051"/>
     </w:p>
     <w:p>
       <w:pPr>
         <w:pStyle w:val="Heading2"/>
       </w:pPr>
-      <w:bookmarkStart w:id="13" w:name="_Toc146899884"/>
+      <w:bookmarkStart w:id="12" w:name="_Toc146899884"/>
+      <w:bookmarkStart w:id="13" w:name="_Ref155621206"/>
+      <w:bookmarkStart w:id="14" w:name="_Ref155623483"/>
       <w:r>
         <w:t>Part A: PCB Assembly</w:t>
       </w:r>
+      <w:bookmarkEnd w:id="12"/>
       <w:bookmarkEnd w:id="13"/>
+      <w:bookmarkEnd w:id="14"/>
     </w:p>
     <w:p>
       <w:pPr>
         <w:pStyle w:val="Heading3"/>
       </w:pPr>
-      <w:bookmarkStart w:id="14" w:name="_Toc146899885"/>
+      <w:bookmarkStart w:id="15" w:name="_Toc146899885"/>
       <w:r>
         <w:t>Part A</w:t>
       </w:r>
@@ -3737,8 +3734,8 @@
       <w:r>
         <w:t>Components</w:t>
       </w:r>
-      <w:bookmarkEnd w:id="12"/>
-      <w:bookmarkEnd w:id="14"/>
+      <w:bookmarkEnd w:id="11"/>
+      <w:bookmarkEnd w:id="15"/>
     </w:p>
     <w:tbl>
       <w:tblPr>
@@ -4658,7 +4655,7 @@
                 <w:szCs w:val="28"/>
               </w:rPr>
               <w:drawing>
-                <wp:inline distT="0" distB="0" distL="0" distR="0" wp14:anchorId="7450A5C8" wp14:editId="78A22575">
+                <wp:inline distT="0" distB="0" distL="0" distR="0" wp14:anchorId="7450A5C8" wp14:editId="3197D62F">
                   <wp:extent cx="1720444" cy="807720"/>
                   <wp:effectExtent l="0" t="0" r="0" b="0"/>
                   <wp:docPr id="631933652" name="Picture 631933652" descr="A screenshot of a 4.7 kilo ohm resistor colour banding."/>
@@ -5414,6 +5411,7 @@
                 <w:sz w:val="28"/>
                 <w:szCs w:val="28"/>
               </w:rPr>
+              <w:lastRenderedPageBreak/>
               <w:t>10</w:t>
             </w:r>
           </w:p>
@@ -5466,10 +5464,7 @@
               <w:t>1</w:t>
             </w:r>
             <w:r>
-              <w:t xml:space="preserve"> </w:t>
-            </w:r>
-            <w:r>
-              <w:t xml:space="preserve">QTY </w:t>
+              <w:t xml:space="preserve"> QTY </w:t>
             </w:r>
             <w:r>
               <w:t>1</w:t>
@@ -6413,16 +6408,7 @@
                 <w:sz w:val="28"/>
                 <w:szCs w:val="28"/>
               </w:rPr>
-              <w:t>1</w:t>
-            </w:r>
-            <w:r>
-              <w:rPr>
-                <w:b/>
-                <w:color w:val="FFFFFF" w:themeColor="background1"/>
-                <w:sz w:val="28"/>
-                <w:szCs w:val="28"/>
-              </w:rPr>
-              <w:t>6</w:t>
+              <w:t>16</w:t>
             </w:r>
           </w:p>
         </w:tc>
@@ -6495,16 +6481,7 @@
                 <w:sz w:val="28"/>
                 <w:szCs w:val="28"/>
               </w:rPr>
-              <w:t>1</w:t>
-            </w:r>
-            <w:r>
-              <w:rPr>
-                <w:b/>
-                <w:color w:val="FFFFFF" w:themeColor="background1"/>
-                <w:sz w:val="28"/>
-                <w:szCs w:val="28"/>
-              </w:rPr>
-              <w:t>7</w:t>
+              <w:t>17</w:t>
             </w:r>
           </w:p>
         </w:tc>
@@ -6572,16 +6549,7 @@
                 <w:sz w:val="28"/>
                 <w:szCs w:val="28"/>
               </w:rPr>
-              <w:t>1</w:t>
-            </w:r>
-            <w:r>
-              <w:rPr>
-                <w:b/>
-                <w:color w:val="FFFFFF" w:themeColor="background1"/>
-                <w:sz w:val="28"/>
-                <w:szCs w:val="28"/>
-              </w:rPr>
-              <w:t>8</w:t>
+              <w:t>18</w:t>
             </w:r>
           </w:p>
         </w:tc>
@@ -6889,16 +6857,7 @@
                 <w:sz w:val="28"/>
                 <w:szCs w:val="28"/>
               </w:rPr>
-              <w:t>1</w:t>
-            </w:r>
-            <w:r>
-              <w:rPr>
-                <w:b/>
-                <w:color w:val="FFFFFF" w:themeColor="background1"/>
-                <w:sz w:val="28"/>
-                <w:szCs w:val="28"/>
-              </w:rPr>
-              <w:t>9</w:t>
+              <w:t>19</w:t>
             </w:r>
           </w:p>
         </w:tc>
@@ -7319,16 +7278,17 @@
       <w:pPr>
         <w:pStyle w:val="Heading3"/>
       </w:pPr>
-      <w:bookmarkStart w:id="15" w:name="_Toc105659052"/>
-      <w:bookmarkStart w:id="16" w:name="_Toc146899886"/>
-      <w:r>
+      <w:bookmarkStart w:id="16" w:name="_Toc105659052"/>
+      <w:bookmarkStart w:id="17" w:name="_Toc146899886"/>
+      <w:r>
+        <w:lastRenderedPageBreak/>
         <w:t>Part A</w:t>
       </w:r>
       <w:r>
         <w:t xml:space="preserve"> Tools</w:t>
       </w:r>
-      <w:bookmarkEnd w:id="15"/>
       <w:bookmarkEnd w:id="16"/>
+      <w:bookmarkEnd w:id="17"/>
     </w:p>
     <w:p>
       <w:pPr>
@@ -7388,16 +7348,16 @@
       <w:pPr>
         <w:pStyle w:val="Heading3"/>
       </w:pPr>
-      <w:bookmarkStart w:id="17" w:name="_Toc105659053"/>
-      <w:bookmarkStart w:id="18" w:name="_Toc146899887"/>
+      <w:bookmarkStart w:id="18" w:name="_Toc105659053"/>
+      <w:bookmarkStart w:id="19" w:name="_Toc146899887"/>
       <w:r>
         <w:t>Part A</w:t>
       </w:r>
       <w:r>
         <w:t xml:space="preserve"> Personal Protective Equipment (PPE)</w:t>
       </w:r>
-      <w:bookmarkEnd w:id="17"/>
       <w:bookmarkEnd w:id="18"/>
+      <w:bookmarkEnd w:id="19"/>
     </w:p>
     <w:p>
       <w:pPr>
@@ -7420,11 +7380,25 @@
     </w:p>
     <w:p>
       <w:pPr>
+        <w:rPr>
+          <w:rFonts w:asciiTheme="majorHAnsi" w:eastAsiaTheme="majorEastAsia" w:hAnsiTheme="majorHAnsi" w:cstheme="majorBidi"/>
+          <w:b/>
+          <w:bCs/>
+          <w:color w:val="26225E" w:themeColor="accent1"/>
+        </w:rPr>
+      </w:pPr>
+      <w:bookmarkStart w:id="20" w:name="_Toc146899888"/>
+      <w:bookmarkStart w:id="21" w:name="_Toc105659055"/>
+      <w:r>
+        <w:br w:type="page"/>
+      </w:r>
+    </w:p>
+    <w:p>
+      <w:pPr>
         <w:pStyle w:val="Heading3"/>
       </w:pPr>
-      <w:bookmarkStart w:id="19" w:name="_Toc105659055"/>
-      <w:bookmarkStart w:id="20" w:name="_Toc146899888"/>
-      <w:r>
+      <w:r>
+        <w:lastRenderedPageBreak/>
         <w:t>Part A Steps</w:t>
       </w:r>
       <w:bookmarkEnd w:id="20"/>
@@ -7436,7 +7410,7 @@
       <w:r>
         <w:t>Step 1</w:t>
       </w:r>
-      <w:bookmarkEnd w:id="19"/>
+      <w:bookmarkEnd w:id="21"/>
       <w:r>
         <w:t xml:space="preserve">: </w:t>
       </w:r>
@@ -7578,6 +7552,7 @@
             </w:pPr>
             <w:r>
               <w:rPr>
+                <w:noProof/>
                 <w:sz w:val="24"/>
               </w:rPr>
               <w:drawing>
@@ -7625,11 +7600,11 @@
       <w:pPr>
         <w:pStyle w:val="Heading4"/>
       </w:pPr>
-      <w:bookmarkStart w:id="21" w:name="_Toc105659056"/>
+      <w:bookmarkStart w:id="22" w:name="_Toc105659056"/>
       <w:r>
         <w:t>Step 2</w:t>
       </w:r>
-      <w:bookmarkEnd w:id="21"/>
+      <w:bookmarkEnd w:id="22"/>
       <w:r>
         <w:t xml:space="preserve">: </w:t>
       </w:r>
@@ -7717,7 +7692,7 @@
                 <w:sz w:val="24"/>
               </w:rPr>
               <w:drawing>
-                <wp:inline distT="0" distB="0" distL="0" distR="0" wp14:anchorId="21525A67" wp14:editId="2DF697F5">
+                <wp:inline distT="0" distB="0" distL="0" distR="0" wp14:anchorId="21525A67" wp14:editId="04FE79EB">
                   <wp:extent cx="1634400" cy="824400"/>
                   <wp:effectExtent l="0" t="0" r="4445" b="0"/>
                   <wp:docPr id="130217280" name="Picture 130217280" descr="A screenshot of a 220 ohm resistor colour banding."/>
@@ -7768,6 +7743,7 @@
             </w:pPr>
             <w:r>
               <w:rPr>
+                <w:noProof/>
                 <w:sz w:val="24"/>
               </w:rPr>
               <w:drawing>
@@ -7821,11 +7797,11 @@
       <w:pPr>
         <w:pStyle w:val="Heading4"/>
       </w:pPr>
-      <w:bookmarkStart w:id="22" w:name="_Toc105659057"/>
+      <w:bookmarkStart w:id="23" w:name="_Toc105659057"/>
       <w:r>
         <w:t>Step 3</w:t>
       </w:r>
-      <w:bookmarkEnd w:id="22"/>
+      <w:bookmarkEnd w:id="23"/>
       <w:r>
         <w:t>:</w:t>
       </w:r>
@@ -7913,7 +7889,7 @@
                 <w:sz w:val="24"/>
               </w:rPr>
               <w:drawing>
-                <wp:inline distT="0" distB="0" distL="0" distR="0" wp14:anchorId="6F8933E4" wp14:editId="7AAAFB7D">
+                <wp:inline distT="0" distB="0" distL="0" distR="0" wp14:anchorId="6F8933E4" wp14:editId="15DAC684">
                   <wp:extent cx="1634400" cy="824400"/>
                   <wp:effectExtent l="0" t="0" r="4445" b="0"/>
                   <wp:docPr id="281276564" name="Picture 281276564" descr="A screenshot of a 10K ohm resistor colour banding."/>
@@ -7972,6 +7948,7 @@
             </w:pPr>
             <w:r>
               <w:rPr>
+                <w:noProof/>
                 <w:sz w:val="24"/>
               </w:rPr>
               <w:drawing>
@@ -8020,6 +7997,7 @@
         <w:pStyle w:val="Heading4"/>
       </w:pPr>
       <w:r>
+        <w:lastRenderedPageBreak/>
         <w:t xml:space="preserve">Step </w:t>
       </w:r>
       <w:r>
@@ -8121,7 +8099,7 @@
                 <w:sz w:val="24"/>
               </w:rPr>
               <w:drawing>
-                <wp:inline distT="0" distB="0" distL="0" distR="0" wp14:anchorId="19C6487A" wp14:editId="539D0C2B">
+                <wp:inline distT="0" distB="0" distL="0" distR="0" wp14:anchorId="19C6487A" wp14:editId="7E22BDDD">
                   <wp:extent cx="1634400" cy="824400"/>
                   <wp:effectExtent l="0" t="0" r="4445" b="0"/>
                   <wp:docPr id="375340245" name="Picture 375340245" descr="A screenshot of a 2.2K ohm resistor colour banding."/>
@@ -8172,6 +8150,7 @@
             </w:pPr>
             <w:r>
               <w:rPr>
+                <w:noProof/>
                 <w:sz w:val="24"/>
               </w:rPr>
               <w:drawing>
@@ -8320,7 +8299,7 @@
                 <w:sz w:val="24"/>
               </w:rPr>
               <w:drawing>
-                <wp:inline distT="0" distB="0" distL="0" distR="0" wp14:anchorId="3DDC0D03" wp14:editId="048EF992">
+                <wp:inline distT="0" distB="0" distL="0" distR="0" wp14:anchorId="3DDC0D03" wp14:editId="18AE9F52">
                   <wp:extent cx="1634400" cy="824400"/>
                   <wp:effectExtent l="0" t="0" r="4445" b="0"/>
                   <wp:docPr id="89815068" name="Picture 89815068" descr="A screenshot of a 4.7K ohm resistor colour banding."/>
@@ -8371,6 +8350,7 @@
             </w:pPr>
             <w:r>
               <w:rPr>
+                <w:noProof/>
                 <w:sz w:val="24"/>
               </w:rPr>
               <w:drawing>
@@ -8558,7 +8538,7 @@
                 <w:sz w:val="24"/>
               </w:rPr>
               <w:drawing>
-                <wp:inline distT="0" distB="0" distL="0" distR="0" wp14:anchorId="1B1D80CC" wp14:editId="288617BB">
+                <wp:inline distT="0" distB="0" distL="0" distR="0" wp14:anchorId="1B1D80CC" wp14:editId="71F9D6B4">
                   <wp:extent cx="1634400" cy="824400"/>
                   <wp:effectExtent l="0" t="0" r="4445" b="0"/>
                   <wp:docPr id="514643659" name="Picture 514643659" descr="A screenshot of a 10K ohm resistor colour banding."/>
@@ -8601,6 +8581,7 @@
             </w:r>
             <w:r>
               <w:rPr>
+                <w:noProof/>
                 <w:sz w:val="24"/>
               </w:rPr>
               <w:drawing>
@@ -8648,6 +8629,7 @@
         <w:pStyle w:val="Heading4"/>
       </w:pPr>
       <w:r>
+        <w:lastRenderedPageBreak/>
         <w:t xml:space="preserve"> </w:t>
       </w:r>
       <w:r>
@@ -8657,13 +8639,7 @@
         <w:t>7</w:t>
       </w:r>
       <w:r>
-        <w:t>: Insert and Solder R</w:t>
-      </w:r>
-      <w:r>
-        <w:t>6</w:t>
-      </w:r>
-      <w:r>
-        <w:t xml:space="preserve"> Resistor (Component </w:t>
+        <w:t xml:space="preserve">: Insert and Solder R6 Resistor (Component </w:t>
       </w:r>
       <w:r>
         <w:t>7</w:t>
@@ -8795,6 +8771,7 @@
             </w:r>
             <w:r>
               <w:rPr>
+                <w:noProof/>
                 <w:sz w:val="24"/>
               </w:rPr>
               <w:drawing>
@@ -8916,6 +8893,7 @@
             </w:pPr>
             <w:r>
               <w:rPr>
+                <w:noProof/>
                 <w:sz w:val="24"/>
               </w:rPr>
               <w:drawing>
@@ -9025,13 +9003,7 @@
               <w:rPr>
                 <w:sz w:val="24"/>
               </w:rPr>
-              <w:t xml:space="preserve"> </w:t>
-            </w:r>
-            <w:r>
-              <w:rPr>
-                <w:sz w:val="24"/>
-              </w:rPr>
-              <w:t xml:space="preserve">(Component </w:t>
+              <w:t xml:space="preserve"> (Component </w:t>
             </w:r>
             <w:r>
               <w:rPr>
@@ -9085,6 +9057,7 @@
             </w:pPr>
             <w:r>
               <w:rPr>
+                <w:noProof/>
                 <w:sz w:val="24"/>
               </w:rPr>
               <w:drawing>
@@ -9206,6 +9179,7 @@
             </w:pPr>
             <w:r>
               <w:rPr>
+                <w:noProof/>
                 <w:sz w:val="24"/>
               </w:rPr>
               <w:drawing>
@@ -9253,6 +9227,7 @@
         <w:pStyle w:val="Heading4"/>
       </w:pPr>
       <w:r>
+        <w:lastRenderedPageBreak/>
         <w:t xml:space="preserve">Step </w:t>
       </w:r>
       <w:r>
@@ -9327,6 +9302,7 @@
             </w:pPr>
             <w:r>
               <w:rPr>
+                <w:noProof/>
                 <w:sz w:val="24"/>
               </w:rPr>
               <w:drawing>
@@ -9472,6 +9448,7 @@
             </w:pPr>
             <w:r>
               <w:rPr>
+                <w:noProof/>
                 <w:sz w:val="24"/>
               </w:rPr>
               <w:drawing>
@@ -9525,10 +9502,7 @@
         <w:t>1</w:t>
       </w:r>
       <w:r>
-        <w:t>3</w:t>
-      </w:r>
-      <w:r>
-        <w:t xml:space="preserve">: Insert and Solder </w:t>
+        <w:t xml:space="preserve">3: Insert and Solder </w:t>
       </w:r>
       <w:r>
         <w:t>S1 Audio Jack</w:t>
@@ -9584,6 +9558,7 @@
             </w:pPr>
             <w:r>
               <w:rPr>
+                <w:noProof/>
                 <w:sz w:val="24"/>
               </w:rPr>
               <w:drawing>
@@ -9693,6 +9668,7 @@
             </w:pPr>
             <w:r>
               <w:rPr>
+                <w:noProof/>
                 <w:sz w:val="24"/>
               </w:rPr>
               <w:drawing>
@@ -9740,6 +9716,7 @@
         <w:pStyle w:val="Heading4"/>
       </w:pPr>
       <w:r>
+        <w:lastRenderedPageBreak/>
         <w:t xml:space="preserve">Step </w:t>
       </w:r>
       <w:r>
@@ -9802,6 +9779,7 @@
             </w:pPr>
             <w:r>
               <w:rPr>
+                <w:noProof/>
                 <w:sz w:val="24"/>
               </w:rPr>
               <w:drawing>
@@ -9911,6 +9889,7 @@
             </w:pPr>
             <w:r>
               <w:rPr>
+                <w:noProof/>
                 <w:sz w:val="24"/>
               </w:rPr>
               <w:drawing>
@@ -9958,6 +9937,7 @@
         <w:pStyle w:val="Heading4"/>
       </w:pPr>
       <w:r>
+        <w:lastRenderedPageBreak/>
         <w:t xml:space="preserve">Step </w:t>
       </w:r>
       <w:r>
@@ -10518,6 +10498,7 @@
             </w:pPr>
             <w:r>
               <w:rPr>
+                <w:noProof/>
                 <w:sz w:val="24"/>
               </w:rPr>
               <w:drawing>
@@ -10570,6 +10551,7 @@
         <w:pStyle w:val="Heading4"/>
       </w:pPr>
       <w:r>
+        <w:lastRenderedPageBreak/>
         <w:t xml:space="preserve">Step </w:t>
       </w:r>
       <w:r>
@@ -10644,6 +10626,7 @@
             </w:pPr>
             <w:r>
               <w:rPr>
+                <w:noProof/>
                 <w:sz w:val="24"/>
               </w:rPr>
               <w:drawing>
@@ -10866,6 +10849,7 @@
             </w:pPr>
             <w:r>
               <w:rPr>
+                <w:noProof/>
                 <w:sz w:val="24"/>
               </w:rPr>
               <w:drawing>
@@ -11107,7 +11091,7 @@
           <w:szCs w:val="26"/>
         </w:rPr>
       </w:pPr>
-      <w:bookmarkStart w:id="23" w:name="_Ref146900817"/>
+      <w:bookmarkStart w:id="24" w:name="_Ref146900817"/>
       <w:r>
         <w:br w:type="page"/>
       </w:r>
@@ -11119,15 +11103,18 @@
           <w:tab w:val="left" w:pos="3936"/>
         </w:tabs>
       </w:pPr>
-      <w:bookmarkStart w:id="24" w:name="_Toc146899889"/>
-      <w:r>
+      <w:bookmarkStart w:id="25" w:name="_Toc146899889"/>
+      <w:bookmarkStart w:id="26" w:name="_Ref155623495"/>
+      <w:r>
+        <w:lastRenderedPageBreak/>
         <w:t xml:space="preserve">Part B: </w:t>
       </w:r>
       <w:r>
         <w:t>Firmware</w:t>
       </w:r>
-      <w:bookmarkEnd w:id="23"/>
       <w:bookmarkEnd w:id="24"/>
+      <w:bookmarkEnd w:id="25"/>
+      <w:bookmarkEnd w:id="26"/>
       <w:r>
         <w:tab/>
       </w:r>
@@ -11139,14 +11126,14 @@
           <w:lang w:val="en-US"/>
         </w:rPr>
       </w:pPr>
-      <w:bookmarkStart w:id="25" w:name="_Toc146886094"/>
+      <w:bookmarkStart w:id="27" w:name="_Toc146886094"/>
       <w:r>
         <w:rPr>
           <w:lang w:val="en-US"/>
         </w:rPr>
         <w:t>Part B: Firmware Steps</w:t>
       </w:r>
-      <w:bookmarkEnd w:id="25"/>
+      <w:bookmarkEnd w:id="27"/>
     </w:p>
     <w:p>
       <w:pPr>
@@ -12160,6 +12147,7 @@
       </w:pPr>
       <w:proofErr w:type="spellStart"/>
       <w:r>
+        <w:lastRenderedPageBreak/>
         <w:t>Forest_Hub_</w:t>
       </w:r>
       <w:r>
@@ -12479,7 +12467,7 @@
           <w:lang w:val="en-US"/>
         </w:rPr>
       </w:pPr>
-      <w:bookmarkStart w:id="26" w:name="_Toc143182956"/>
+      <w:bookmarkStart w:id="28" w:name="_Toc143182956"/>
       <w:r>
         <w:br w:type="page"/>
       </w:r>
@@ -12488,9 +12476,10 @@
       <w:pPr>
         <w:pStyle w:val="Heading2"/>
       </w:pPr>
-      <w:bookmarkStart w:id="27" w:name="_Ref146897957"/>
-      <w:bookmarkStart w:id="28" w:name="_Toc146899890"/>
-      <w:r>
+      <w:bookmarkStart w:id="29" w:name="_Ref146897957"/>
+      <w:bookmarkStart w:id="30" w:name="_Toc146899890"/>
+      <w:r>
+        <w:lastRenderedPageBreak/>
         <w:t xml:space="preserve">Part C: </w:t>
       </w:r>
       <w:r>
@@ -12499,18 +12488,18 @@
       <w:r>
         <w:t xml:space="preserve"> Assembly</w:t>
       </w:r>
-      <w:bookmarkEnd w:id="27"/>
-      <w:bookmarkEnd w:id="28"/>
+      <w:bookmarkEnd w:id="29"/>
+      <w:bookmarkEnd w:id="30"/>
     </w:p>
     <w:p>
       <w:pPr>
         <w:pStyle w:val="Heading3"/>
       </w:pPr>
-      <w:bookmarkStart w:id="29" w:name="_Toc146899891"/>
+      <w:bookmarkStart w:id="31" w:name="_Toc146899891"/>
       <w:r>
         <w:t>Part C Components</w:t>
       </w:r>
-      <w:bookmarkEnd w:id="29"/>
+      <w:bookmarkEnd w:id="31"/>
     </w:p>
     <w:tbl>
       <w:tblPr>
@@ -12645,17 +12634,7 @@
                 <w:sz w:val="28"/>
                 <w:szCs w:val="28"/>
               </w:rPr>
-              <w:t>1</w:t>
-            </w:r>
-            <w:r>
-              <w:rPr>
-                <w:b/>
-                <w:bCs/>
-                <w:color w:val="FFFFFF" w:themeColor="background1"/>
-                <w:sz w:val="28"/>
-                <w:szCs w:val="28"/>
-              </w:rPr>
-              <w:t>7</w:t>
+              <w:t>17</w:t>
             </w:r>
           </w:p>
         </w:tc>
@@ -13394,11 +13373,11 @@
       <w:pPr>
         <w:pStyle w:val="Heading3"/>
       </w:pPr>
-      <w:bookmarkStart w:id="30" w:name="_Toc146899892"/>
+      <w:bookmarkStart w:id="32" w:name="_Toc146899892"/>
       <w:r>
         <w:t>Part C Steps</w:t>
       </w:r>
-      <w:bookmarkEnd w:id="30"/>
+      <w:bookmarkEnd w:id="32"/>
     </w:p>
     <w:p>
       <w:pPr>
@@ -13518,6 +13497,7 @@
         <w:pStyle w:val="Heading4"/>
       </w:pPr>
       <w:r>
+        <w:lastRenderedPageBreak/>
         <w:t xml:space="preserve">Step C2: </w:t>
       </w:r>
       <w:r>
@@ -13850,12 +13830,13 @@
       <w:pPr>
         <w:pStyle w:val="Heading1"/>
       </w:pPr>
-      <w:bookmarkStart w:id="31" w:name="_Toc146899893"/>
-      <w:r>
+      <w:bookmarkStart w:id="33" w:name="_Toc146899893"/>
+      <w:r>
+        <w:lastRenderedPageBreak/>
         <w:t>Testing</w:t>
       </w:r>
-      <w:bookmarkEnd w:id="26"/>
-      <w:bookmarkEnd w:id="31"/>
+      <w:bookmarkEnd w:id="28"/>
+      <w:bookmarkEnd w:id="33"/>
     </w:p>
     <w:p>
       <w:pPr>
@@ -13891,21 +13872,7 @@
         <w:rPr>
           <w:lang w:val="en-US"/>
         </w:rPr>
-        <w:t xml:space="preserve"> but </w:t>
-      </w:r>
-      <w:proofErr w:type="gramStart"/>
-      <w:r>
-        <w:rPr>
-          <w:lang w:val="en-US"/>
-        </w:rPr>
-        <w:t>up preferably</w:t>
-      </w:r>
-      <w:proofErr w:type="gramEnd"/>
-      <w:r>
-        <w:rPr>
-          <w:lang w:val="en-US"/>
-        </w:rPr>
-        <w:t xml:space="preserve"> </w:t>
+        <w:t xml:space="preserve"> but up preferably </w:t>
       </w:r>
       <w:r>
         <w:rPr>
@@ -13918,13 +13885,13 @@
       <w:pPr>
         <w:pStyle w:val="Heading2"/>
       </w:pPr>
-      <w:bookmarkStart w:id="32" w:name="_Toc143182957"/>
-      <w:bookmarkStart w:id="33" w:name="_Toc146899894"/>
+      <w:bookmarkStart w:id="34" w:name="_Toc143182957"/>
+      <w:bookmarkStart w:id="35" w:name="_Toc146899894"/>
       <w:r>
         <w:t>Testing using an Xbox Adaptive Controller</w:t>
       </w:r>
-      <w:bookmarkEnd w:id="32"/>
-      <w:bookmarkEnd w:id="33"/>
+      <w:bookmarkEnd w:id="34"/>
+      <w:bookmarkEnd w:id="35"/>
     </w:p>
     <w:p>
       <w:pPr>
@@ -14187,17 +14154,13 @@
         <w:t>check your connections.</w:t>
       </w:r>
     </w:p>
+    <w:p/>
     <w:p>
       <w:pPr>
         <w:pStyle w:val="Heading2"/>
       </w:pPr>
-    </w:p>
-    <w:p>
-      <w:pPr>
-        <w:pStyle w:val="Heading2"/>
-      </w:pPr>
-      <w:bookmarkStart w:id="34" w:name="_Toc143182958"/>
-      <w:bookmarkStart w:id="35" w:name="_Toc146899895"/>
+      <w:bookmarkStart w:id="36" w:name="_Toc143182958"/>
+      <w:bookmarkStart w:id="37" w:name="_Toc146899895"/>
       <w:r>
         <w:t xml:space="preserve">Testing using </w:t>
       </w:r>
@@ -14208,8 +14171,8 @@
       <w:r>
         <w:t>PC</w:t>
       </w:r>
-      <w:bookmarkEnd w:id="34"/>
-      <w:bookmarkEnd w:id="35"/>
+      <w:bookmarkEnd w:id="36"/>
+      <w:bookmarkEnd w:id="37"/>
       <w:proofErr w:type="gramEnd"/>
     </w:p>
     <w:p>
@@ -14766,6 +14729,8 @@
       </w:rPr>
       <w:fldChar w:fldCharType="end"/>
     </w:r>
+    <w:bookmarkStart w:id="38" w:name="_Toc146899872"/>
+    <w:bookmarkEnd w:id="38"/>
   </w:p>
 </w:ftr>
 </file>
@@ -15362,6 +15327,95 @@
     </w:lvl>
   </w:abstractNum>
   <w:abstractNum w:abstractNumId="3" w15:restartNumberingAfterBreak="0">
+    <w:nsid w:val="1F135BB4"/>
+    <w:multiLevelType w:val="hybridMultilevel"/>
+    <w:tmpl w:val="F41EE8CC"/>
+    <w:lvl w:ilvl="0" w:tplc="7130C228">
+      <w:start w:val="1"/>
+      <w:numFmt w:val="decimal"/>
+      <w:lvlText w:val="%1."/>
+      <w:lvlJc w:val="left"/>
+      <w:pPr>
+        <w:ind w:left="720" w:hanging="360"/>
+      </w:pPr>
+      <w:rPr>
+        <w:rFonts w:asciiTheme="minorHAnsi" w:eastAsiaTheme="minorEastAsia" w:hAnsiTheme="minorHAnsi" w:cstheme="minorHAnsi"/>
+      </w:rPr>
+    </w:lvl>
+    <w:lvl w:ilvl="1" w:tplc="10090019" w:tentative="1">
+      <w:start w:val="1"/>
+      <w:numFmt w:val="lowerLetter"/>
+      <w:lvlText w:val="%2."/>
+      <w:lvlJc w:val="left"/>
+      <w:pPr>
+        <w:ind w:left="1440" w:hanging="360"/>
+      </w:pPr>
+    </w:lvl>
+    <w:lvl w:ilvl="2" w:tplc="1009001B" w:tentative="1">
+      <w:start w:val="1"/>
+      <w:numFmt w:val="lowerRoman"/>
+      <w:lvlText w:val="%3."/>
+      <w:lvlJc w:val="right"/>
+      <w:pPr>
+        <w:ind w:left="2160" w:hanging="180"/>
+      </w:pPr>
+    </w:lvl>
+    <w:lvl w:ilvl="3" w:tplc="1009000F" w:tentative="1">
+      <w:start w:val="1"/>
+      <w:numFmt w:val="decimal"/>
+      <w:lvlText w:val="%4."/>
+      <w:lvlJc w:val="left"/>
+      <w:pPr>
+        <w:ind w:left="2880" w:hanging="360"/>
+      </w:pPr>
+    </w:lvl>
+    <w:lvl w:ilvl="4" w:tplc="10090019" w:tentative="1">
+      <w:start w:val="1"/>
+      <w:numFmt w:val="lowerLetter"/>
+      <w:lvlText w:val="%5."/>
+      <w:lvlJc w:val="left"/>
+      <w:pPr>
+        <w:ind w:left="3600" w:hanging="360"/>
+      </w:pPr>
+    </w:lvl>
+    <w:lvl w:ilvl="5" w:tplc="1009001B" w:tentative="1">
+      <w:start w:val="1"/>
+      <w:numFmt w:val="lowerRoman"/>
+      <w:lvlText w:val="%6."/>
+      <w:lvlJc w:val="right"/>
+      <w:pPr>
+        <w:ind w:left="4320" w:hanging="180"/>
+      </w:pPr>
+    </w:lvl>
+    <w:lvl w:ilvl="6" w:tplc="1009000F" w:tentative="1">
+      <w:start w:val="1"/>
+      <w:numFmt w:val="decimal"/>
+      <w:lvlText w:val="%7."/>
+      <w:lvlJc w:val="left"/>
+      <w:pPr>
+        <w:ind w:left="5040" w:hanging="360"/>
+      </w:pPr>
+    </w:lvl>
+    <w:lvl w:ilvl="7" w:tplc="10090019" w:tentative="1">
+      <w:start w:val="1"/>
+      <w:numFmt w:val="lowerLetter"/>
+      <w:lvlText w:val="%8."/>
+      <w:lvlJc w:val="left"/>
+      <w:pPr>
+        <w:ind w:left="5760" w:hanging="360"/>
+      </w:pPr>
+    </w:lvl>
+    <w:lvl w:ilvl="8" w:tplc="1009001B" w:tentative="1">
+      <w:start w:val="1"/>
+      <w:numFmt w:val="lowerRoman"/>
+      <w:lvlText w:val="%9."/>
+      <w:lvlJc w:val="right"/>
+      <w:pPr>
+        <w:ind w:left="6480" w:hanging="180"/>
+      </w:pPr>
+    </w:lvl>
+  </w:abstractNum>
+  <w:abstractNum w:abstractNumId="4" w15:restartNumberingAfterBreak="0">
     <w:nsid w:val="21F43906"/>
     <w:multiLevelType w:val="hybridMultilevel"/>
     <w:tmpl w:val="F7CE4C92"/>
@@ -15473,7 +15527,7 @@
       </w:rPr>
     </w:lvl>
   </w:abstractNum>
-  <w:abstractNum w:abstractNumId="4" w15:restartNumberingAfterBreak="0">
+  <w:abstractNum w:abstractNumId="5" w15:restartNumberingAfterBreak="0">
     <w:nsid w:val="234C60DE"/>
     <w:multiLevelType w:val="hybridMultilevel"/>
     <w:tmpl w:val="EAC8A0FC"/>
@@ -15559,7 +15613,7 @@
       </w:pPr>
     </w:lvl>
   </w:abstractNum>
-  <w:abstractNum w:abstractNumId="5" w15:restartNumberingAfterBreak="0">
+  <w:abstractNum w:abstractNumId="6" w15:restartNumberingAfterBreak="0">
     <w:nsid w:val="234D6AC1"/>
     <w:multiLevelType w:val="hybridMultilevel"/>
     <w:tmpl w:val="76F878CE"/>
@@ -15650,7 +15704,96 @@
       </w:pPr>
     </w:lvl>
   </w:abstractNum>
-  <w:abstractNum w:abstractNumId="6" w15:restartNumberingAfterBreak="0">
+  <w:abstractNum w:abstractNumId="7" w15:restartNumberingAfterBreak="0">
+    <w:nsid w:val="2E581FAC"/>
+    <w:multiLevelType w:val="hybridMultilevel"/>
+    <w:tmpl w:val="8AC6421C"/>
+    <w:lvl w:ilvl="0" w:tplc="1009000F">
+      <w:start w:val="1"/>
+      <w:numFmt w:val="decimal"/>
+      <w:lvlText w:val="%1."/>
+      <w:lvlJc w:val="left"/>
+      <w:pPr>
+        <w:ind w:left="720" w:hanging="360"/>
+      </w:pPr>
+      <w:rPr>
+        <w:rFonts w:hint="default"/>
+      </w:rPr>
+    </w:lvl>
+    <w:lvl w:ilvl="1" w:tplc="10090019" w:tentative="1">
+      <w:start w:val="1"/>
+      <w:numFmt w:val="lowerLetter"/>
+      <w:lvlText w:val="%2."/>
+      <w:lvlJc w:val="left"/>
+      <w:pPr>
+        <w:ind w:left="1440" w:hanging="360"/>
+      </w:pPr>
+    </w:lvl>
+    <w:lvl w:ilvl="2" w:tplc="1009001B" w:tentative="1">
+      <w:start w:val="1"/>
+      <w:numFmt w:val="lowerRoman"/>
+      <w:lvlText w:val="%3."/>
+      <w:lvlJc w:val="right"/>
+      <w:pPr>
+        <w:ind w:left="2160" w:hanging="180"/>
+      </w:pPr>
+    </w:lvl>
+    <w:lvl w:ilvl="3" w:tplc="1009000F" w:tentative="1">
+      <w:start w:val="1"/>
+      <w:numFmt w:val="decimal"/>
+      <w:lvlText w:val="%4."/>
+      <w:lvlJc w:val="left"/>
+      <w:pPr>
+        <w:ind w:left="2880" w:hanging="360"/>
+      </w:pPr>
+    </w:lvl>
+    <w:lvl w:ilvl="4" w:tplc="10090019" w:tentative="1">
+      <w:start w:val="1"/>
+      <w:numFmt w:val="lowerLetter"/>
+      <w:lvlText w:val="%5."/>
+      <w:lvlJc w:val="left"/>
+      <w:pPr>
+        <w:ind w:left="3600" w:hanging="360"/>
+      </w:pPr>
+    </w:lvl>
+    <w:lvl w:ilvl="5" w:tplc="1009001B" w:tentative="1">
+      <w:start w:val="1"/>
+      <w:numFmt w:val="lowerRoman"/>
+      <w:lvlText w:val="%6."/>
+      <w:lvlJc w:val="right"/>
+      <w:pPr>
+        <w:ind w:left="4320" w:hanging="180"/>
+      </w:pPr>
+    </w:lvl>
+    <w:lvl w:ilvl="6" w:tplc="1009000F" w:tentative="1">
+      <w:start w:val="1"/>
+      <w:numFmt w:val="decimal"/>
+      <w:lvlText w:val="%7."/>
+      <w:lvlJc w:val="left"/>
+      <w:pPr>
+        <w:ind w:left="5040" w:hanging="360"/>
+      </w:pPr>
+    </w:lvl>
+    <w:lvl w:ilvl="7" w:tplc="10090019" w:tentative="1">
+      <w:start w:val="1"/>
+      <w:numFmt w:val="lowerLetter"/>
+      <w:lvlText w:val="%8."/>
+      <w:lvlJc w:val="left"/>
+      <w:pPr>
+        <w:ind w:left="5760" w:hanging="360"/>
+      </w:pPr>
+    </w:lvl>
+    <w:lvl w:ilvl="8" w:tplc="1009001B" w:tentative="1">
+      <w:start w:val="1"/>
+      <w:numFmt w:val="lowerRoman"/>
+      <w:lvlText w:val="%9."/>
+      <w:lvlJc w:val="right"/>
+      <w:pPr>
+        <w:ind w:left="6480" w:hanging="180"/>
+      </w:pPr>
+    </w:lvl>
+  </w:abstractNum>
+  <w:abstractNum w:abstractNumId="8" w15:restartNumberingAfterBreak="0">
     <w:nsid w:val="31554FEF"/>
     <w:multiLevelType w:val="hybridMultilevel"/>
     <w:tmpl w:val="4ABC89FA"/>
@@ -15739,11 +15882,11 @@
       </w:pPr>
     </w:lvl>
   </w:abstractNum>
-  <w:abstractNum w:abstractNumId="7" w15:restartNumberingAfterBreak="0">
+  <w:abstractNum w:abstractNumId="9" w15:restartNumberingAfterBreak="0">
     <w:nsid w:val="330747A1"/>
     <w:multiLevelType w:val="hybridMultilevel"/>
-    <w:tmpl w:val="7E3C2CCA"/>
-    <w:lvl w:ilvl="0" w:tplc="1009000F">
+    <w:tmpl w:val="1436A63A"/>
+    <w:lvl w:ilvl="0" w:tplc="7D90631A">
       <w:start w:val="1"/>
       <w:numFmt w:val="decimal"/>
       <w:lvlText w:val="%1."/>
@@ -15751,6 +15894,9 @@
       <w:pPr>
         <w:ind w:left="720" w:hanging="360"/>
       </w:pPr>
+      <w:rPr>
+        <w:rFonts w:asciiTheme="minorHAnsi" w:eastAsiaTheme="minorEastAsia" w:hAnsiTheme="minorHAnsi" w:cstheme="minorHAnsi"/>
+      </w:rPr>
     </w:lvl>
     <w:lvl w:ilvl="1" w:tplc="10090019" w:tentative="1">
       <w:start w:val="1"/>
@@ -15825,7 +15971,7 @@
       </w:pPr>
     </w:lvl>
   </w:abstractNum>
-  <w:abstractNum w:abstractNumId="8" w15:restartNumberingAfterBreak="0">
+  <w:abstractNum w:abstractNumId="10" w15:restartNumberingAfterBreak="0">
     <w:nsid w:val="35C15A2D"/>
     <w:multiLevelType w:val="hybridMultilevel"/>
     <w:tmpl w:val="30CEA710"/>
@@ -15937,7 +16083,7 @@
       </w:rPr>
     </w:lvl>
   </w:abstractNum>
-  <w:abstractNum w:abstractNumId="9" w15:restartNumberingAfterBreak="0">
+  <w:abstractNum w:abstractNumId="11" w15:restartNumberingAfterBreak="0">
     <w:nsid w:val="3EA50FEB"/>
     <w:multiLevelType w:val="hybridMultilevel"/>
     <w:tmpl w:val="DF042F4A"/>
@@ -16023,7 +16169,7 @@
       </w:pPr>
     </w:lvl>
   </w:abstractNum>
-  <w:abstractNum w:abstractNumId="10" w15:restartNumberingAfterBreak="0">
+  <w:abstractNum w:abstractNumId="12" w15:restartNumberingAfterBreak="0">
     <w:nsid w:val="40762F8D"/>
     <w:multiLevelType w:val="multilevel"/>
     <w:tmpl w:val="1009001F"/>
@@ -16109,7 +16255,7 @@
       </w:pPr>
     </w:lvl>
   </w:abstractNum>
-  <w:abstractNum w:abstractNumId="11" w15:restartNumberingAfterBreak="0">
+  <w:abstractNum w:abstractNumId="13" w15:restartNumberingAfterBreak="0">
     <w:nsid w:val="414B1983"/>
     <w:multiLevelType w:val="hybridMultilevel"/>
     <w:tmpl w:val="4ABC89FA"/>
@@ -16198,7 +16344,7 @@
       </w:pPr>
     </w:lvl>
   </w:abstractNum>
-  <w:abstractNum w:abstractNumId="12" w15:restartNumberingAfterBreak="0">
+  <w:abstractNum w:abstractNumId="14" w15:restartNumberingAfterBreak="0">
     <w:nsid w:val="455A4377"/>
     <w:multiLevelType w:val="hybridMultilevel"/>
     <w:tmpl w:val="F9386CE6"/>
@@ -16311,7 +16457,7 @@
       </w:rPr>
     </w:lvl>
   </w:abstractNum>
-  <w:abstractNum w:abstractNumId="13" w15:restartNumberingAfterBreak="0">
+  <w:abstractNum w:abstractNumId="15" w15:restartNumberingAfterBreak="0">
     <w:nsid w:val="4B4E302A"/>
     <w:multiLevelType w:val="hybridMultilevel"/>
     <w:tmpl w:val="F57E9EF2"/>
@@ -16424,7 +16570,7 @@
       </w:rPr>
     </w:lvl>
   </w:abstractNum>
-  <w:abstractNum w:abstractNumId="14" w15:restartNumberingAfterBreak="0">
+  <w:abstractNum w:abstractNumId="16" w15:restartNumberingAfterBreak="0">
     <w:nsid w:val="4BC46F2F"/>
     <w:multiLevelType w:val="hybridMultilevel"/>
     <w:tmpl w:val="627ED7F6"/>
@@ -16510,7 +16656,7 @@
       </w:pPr>
     </w:lvl>
   </w:abstractNum>
-  <w:abstractNum w:abstractNumId="15" w15:restartNumberingAfterBreak="0">
+  <w:abstractNum w:abstractNumId="17" w15:restartNumberingAfterBreak="0">
     <w:nsid w:val="518A615E"/>
     <w:multiLevelType w:val="hybridMultilevel"/>
     <w:tmpl w:val="5F6C417E"/>
@@ -16596,7 +16742,7 @@
       </w:pPr>
     </w:lvl>
   </w:abstractNum>
-  <w:abstractNum w:abstractNumId="16" w15:restartNumberingAfterBreak="0">
+  <w:abstractNum w:abstractNumId="18" w15:restartNumberingAfterBreak="0">
     <w:nsid w:val="54C84CD1"/>
     <w:multiLevelType w:val="hybridMultilevel"/>
     <w:tmpl w:val="48461E3A"/>
@@ -16687,7 +16833,7 @@
       </w:pPr>
     </w:lvl>
   </w:abstractNum>
-  <w:abstractNum w:abstractNumId="17" w15:restartNumberingAfterBreak="0">
+  <w:abstractNum w:abstractNumId="19" w15:restartNumberingAfterBreak="0">
     <w:nsid w:val="68222DD8"/>
     <w:multiLevelType w:val="hybridMultilevel"/>
     <w:tmpl w:val="C7826A68"/>
@@ -16773,7 +16919,7 @@
       </w:pPr>
     </w:lvl>
   </w:abstractNum>
-  <w:abstractNum w:abstractNumId="18" w15:restartNumberingAfterBreak="0">
+  <w:abstractNum w:abstractNumId="20" w15:restartNumberingAfterBreak="0">
     <w:nsid w:val="68903CFA"/>
     <w:multiLevelType w:val="hybridMultilevel"/>
     <w:tmpl w:val="697C1250"/>
@@ -16886,7 +17032,7 @@
       </w:rPr>
     </w:lvl>
   </w:abstractNum>
-  <w:abstractNum w:abstractNumId="19" w15:restartNumberingAfterBreak="0">
+  <w:abstractNum w:abstractNumId="21" w15:restartNumberingAfterBreak="0">
     <w:nsid w:val="68E86410"/>
     <w:multiLevelType w:val="hybridMultilevel"/>
     <w:tmpl w:val="03F42378"/>
@@ -16999,7 +17145,7 @@
       </w:rPr>
     </w:lvl>
   </w:abstractNum>
-  <w:abstractNum w:abstractNumId="20" w15:restartNumberingAfterBreak="0">
+  <w:abstractNum w:abstractNumId="22" w15:restartNumberingAfterBreak="0">
     <w:nsid w:val="693036F5"/>
     <w:multiLevelType w:val="hybridMultilevel"/>
     <w:tmpl w:val="A2982966"/>
@@ -17111,7 +17257,7 @@
       </w:rPr>
     </w:lvl>
   </w:abstractNum>
-  <w:abstractNum w:abstractNumId="21" w15:restartNumberingAfterBreak="0">
+  <w:abstractNum w:abstractNumId="23" w15:restartNumberingAfterBreak="0">
     <w:nsid w:val="6BBA1138"/>
     <w:multiLevelType w:val="hybridMultilevel"/>
     <w:tmpl w:val="9844E754"/>
@@ -17203,7 +17349,7 @@
       </w:pPr>
     </w:lvl>
   </w:abstractNum>
-  <w:abstractNum w:abstractNumId="22" w15:restartNumberingAfterBreak="0">
+  <w:abstractNum w:abstractNumId="24" w15:restartNumberingAfterBreak="0">
     <w:nsid w:val="70B228B0"/>
     <w:multiLevelType w:val="hybridMultilevel"/>
     <w:tmpl w:val="FFFFFFFF"/>
@@ -17316,7 +17462,7 @@
       </w:rPr>
     </w:lvl>
   </w:abstractNum>
-  <w:abstractNum w:abstractNumId="23" w15:restartNumberingAfterBreak="0">
+  <w:abstractNum w:abstractNumId="25" w15:restartNumberingAfterBreak="0">
     <w:nsid w:val="78B17979"/>
     <w:multiLevelType w:val="multilevel"/>
     <w:tmpl w:val="E7D0B3E2"/>
@@ -17415,75 +17561,81 @@
     </w:lvl>
   </w:abstractNum>
   <w:num w:numId="1" w16cid:durableId="276916658">
+    <w:abstractNumId w:val="5"/>
+  </w:num>
+  <w:num w:numId="2" w16cid:durableId="1812554035">
+    <w:abstractNumId w:val="11"/>
+  </w:num>
+  <w:num w:numId="3" w16cid:durableId="1515613140">
+    <w:abstractNumId w:val="16"/>
+  </w:num>
+  <w:num w:numId="4" w16cid:durableId="2137916738">
+    <w:abstractNumId w:val="17"/>
+  </w:num>
+  <w:num w:numId="5" w16cid:durableId="1881243044">
     <w:abstractNumId w:val="4"/>
   </w:num>
-  <w:num w:numId="2" w16cid:durableId="1812554035">
-    <w:abstractNumId w:val="9"/>
+  <w:num w:numId="6" w16cid:durableId="1237352173">
+    <w:abstractNumId w:val="22"/>
   </w:num>
-  <w:num w:numId="3" w16cid:durableId="1515613140">
-    <w:abstractNumId w:val="14"/>
-  </w:num>
-  <w:num w:numId="4" w16cid:durableId="2137916738">
-    <w:abstractNumId w:val="15"/>
-  </w:num>
-  <w:num w:numId="5" w16cid:durableId="1881243044">
-    <w:abstractNumId w:val="3"/>
-  </w:num>
-  <w:num w:numId="6" w16cid:durableId="1237352173">
+  <w:num w:numId="7" w16cid:durableId="2112964828">
     <w:abstractNumId w:val="20"/>
   </w:num>
-  <w:num w:numId="7" w16cid:durableId="2112964828">
-    <w:abstractNumId w:val="18"/>
-  </w:num>
   <w:num w:numId="8" w16cid:durableId="382608159">
-    <w:abstractNumId w:val="8"/>
+    <w:abstractNumId w:val="10"/>
   </w:num>
   <w:num w:numId="9" w16cid:durableId="217597307">
     <w:abstractNumId w:val="1"/>
   </w:num>
   <w:num w:numId="10" w16cid:durableId="969751941">
-    <w:abstractNumId w:val="22"/>
+    <w:abstractNumId w:val="24"/>
   </w:num>
   <w:num w:numId="11" w16cid:durableId="1416249340">
     <w:abstractNumId w:val="2"/>
   </w:num>
   <w:num w:numId="12" w16cid:durableId="2017339631">
-    <w:abstractNumId w:val="19"/>
+    <w:abstractNumId w:val="21"/>
   </w:num>
   <w:num w:numId="13" w16cid:durableId="490298616">
+    <w:abstractNumId w:val="14"/>
+  </w:num>
+  <w:num w:numId="14" w16cid:durableId="214969179">
     <w:abstractNumId w:val="12"/>
   </w:num>
-  <w:num w:numId="14" w16cid:durableId="214969179">
-    <w:abstractNumId w:val="10"/>
-  </w:num>
   <w:num w:numId="15" w16cid:durableId="274406818">
-    <w:abstractNumId w:val="23"/>
+    <w:abstractNumId w:val="25"/>
   </w:num>
   <w:num w:numId="16" w16cid:durableId="20514733">
     <w:abstractNumId w:val="0"/>
   </w:num>
   <w:num w:numId="17" w16cid:durableId="1950430634">
-    <w:abstractNumId w:val="17"/>
+    <w:abstractNumId w:val="19"/>
   </w:num>
   <w:num w:numId="18" w16cid:durableId="901720049">
+    <w:abstractNumId w:val="8"/>
+  </w:num>
+  <w:num w:numId="19" w16cid:durableId="1925067885">
+    <w:abstractNumId w:val="18"/>
+  </w:num>
+  <w:num w:numId="20" w16cid:durableId="1796368939">
     <w:abstractNumId w:val="6"/>
   </w:num>
-  <w:num w:numId="19" w16cid:durableId="1925067885">
-    <w:abstractNumId w:val="16"/>
-  </w:num>
-  <w:num w:numId="20" w16cid:durableId="1796368939">
-    <w:abstractNumId w:val="5"/>
-  </w:num>
   <w:num w:numId="21" w16cid:durableId="1294630758">
-    <w:abstractNumId w:val="11"/>
+    <w:abstractNumId w:val="13"/>
   </w:num>
   <w:num w:numId="22" w16cid:durableId="888878107">
-    <w:abstractNumId w:val="21"/>
+    <w:abstractNumId w:val="23"/>
   </w:num>
   <w:num w:numId="23" w16cid:durableId="632754032">
-    <w:abstractNumId w:val="13"/>
+    <w:abstractNumId w:val="15"/>
   </w:num>
   <w:num w:numId="24" w16cid:durableId="483661155">
+    <w:abstractNumId w:val="9"/>
+  </w:num>
+  <w:num w:numId="25" w16cid:durableId="1401370497">
+    <w:abstractNumId w:val="3"/>
+  </w:num>
+  <w:num w:numId="26" w16cid:durableId="105544640">
     <w:abstractNumId w:val="7"/>
   </w:num>
 </w:numbering>
@@ -18945,6 +19097,10 @@
 </file>
 
 <file path=customXml/item3.xml><?xml version="1.0" encoding="utf-8"?>
+<b:Sources xmlns:b="http://schemas.openxmlformats.org/officeDocument/2006/bibliography" xmlns="http://schemas.openxmlformats.org/officeDocument/2006/bibliography" SelectedStyle="\APASixthEditionOfficeOnline.xsl" StyleName="APA" Version="6"/>
+</file>
+
+<file path=customXml/item4.xml><?xml version="1.0" encoding="utf-8"?>
 <ct:contentTypeSchema xmlns:ct="http://schemas.microsoft.com/office/2006/metadata/contentType" xmlns:ma="http://schemas.microsoft.com/office/2006/metadata/properties/metaAttributes" ct:_="" ma:_="" ma:contentTypeName="Document" ma:contentTypeID="0x0101001DC44D19606E8540AF995795CBBBCE63" ma:contentTypeVersion="15" ma:contentTypeDescription="Create a new document." ma:contentTypeScope="" ma:versionID="e7289f370a5204a7f65a57e64255ba54">
   <xsd:schema xmlns:xsd="http://www.w3.org/2001/XMLSchema" xmlns:xs="http://www.w3.org/2001/XMLSchema" xmlns:p="http://schemas.microsoft.com/office/2006/metadata/properties" xmlns:ns2="e718a8af-5d48-45b1-a7fb-cef00c107a7a" xmlns:ns3="715913e6-4bf0-458f-8160-f18e142d04ff" targetNamespace="http://schemas.microsoft.com/office/2006/metadata/properties" ma:root="true" ma:fieldsID="dfa4d2400c415f2e6245c833fda60061" ns2:_="" ns3:_="">
     <xsd:import namespace="e718a8af-5d48-45b1-a7fb-cef00c107a7a"/>
@@ -19159,23 +19315,13 @@
 </ct:contentTypeSchema>
 </file>
 
-<file path=customXml/item4.xml><?xml version="1.0" encoding="utf-8"?>
-<b:Sources xmlns:b="http://schemas.openxmlformats.org/officeDocument/2006/bibliography" xmlns="http://schemas.openxmlformats.org/officeDocument/2006/bibliography" SelectedStyle="\APASixthEditionOfficeOnline.xsl" StyleName="APA" Version="6"/>
-</file>
-
 <file path=customXml/itemProps1.xml><?xml version="1.0" encoding="utf-8"?>
 <ds:datastoreItem xmlns:ds="http://schemas.openxmlformats.org/officeDocument/2006/customXml" ds:itemID="{3A085C18-819E-4466-9494-DD461C39C2B0}">
   <ds:schemaRefs>
+    <ds:schemaRef ds:uri="http://schemas.microsoft.com/office/2006/metadata/properties"/>
     <ds:schemaRef ds:uri="http://schemas.microsoft.com/office/infopath/2007/PartnerControls"/>
-    <ds:schemaRef ds:uri="http://purl.org/dc/dcmitype/"/>
-    <ds:schemaRef ds:uri="http://purl.org/dc/terms/"/>
-    <ds:schemaRef ds:uri="http://purl.org/dc/elements/1.1/"/>
-    <ds:schemaRef ds:uri="http://schemas.microsoft.com/office/2006/documentManagement/types"/>
-    <ds:schemaRef ds:uri="http://schemas.microsoft.com/office/2006/metadata/properties"/>
-    <ds:schemaRef ds:uri="http://www.w3.org/XML/1998/namespace"/>
-    <ds:schemaRef ds:uri="http://schemas.openxmlformats.org/package/2006/metadata/core-properties"/>
-    <ds:schemaRef ds:uri="72c39c84-b0a3-45a2-a38c-ff46bb47f11f"/>
-    <ds:schemaRef ds:uri="cf9f6c1f-8ad0-4eb8-bb2b-fb0b622a341e"/>
+    <ds:schemaRef ds:uri="715913e6-4bf0-458f-8160-f18e142d04ff"/>
+    <ds:schemaRef ds:uri="e718a8af-5d48-45b1-a7fb-cef00c107a7a"/>
   </ds:schemaRefs>
 </ds:datastoreItem>
 </file>
@@ -19189,13 +19335,28 @@
 </file>
 
 <file path=customXml/itemProps3.xml><?xml version="1.0" encoding="utf-8"?>
-<ds:datastoreItem xmlns:ds="http://schemas.openxmlformats.org/officeDocument/2006/customXml" ds:itemID="{D134311E-C5E6-44F8-A875-D87185856914}"/>
-</file>
-
-<file path=customXml/itemProps4.xml><?xml version="1.0" encoding="utf-8"?>
 <ds:datastoreItem xmlns:ds="http://schemas.openxmlformats.org/officeDocument/2006/customXml" ds:itemID="{C438ADBA-56D5-474C-BF2C-97C24DDF66BD}">
   <ds:schemaRefs>
     <ds:schemaRef ds:uri="http://schemas.openxmlformats.org/officeDocument/2006/bibliography"/>
   </ds:schemaRefs>
 </ds:datastoreItem>
+</file>
+
+<file path=customXml/itemProps4.xml><?xml version="1.0" encoding="utf-8"?>
+<ds:datastoreItem xmlns:ds="http://schemas.openxmlformats.org/officeDocument/2006/customXml" ds:itemID="{D134311E-C5E6-44F8-A875-D87185856914}">
+  <ds:schemaRefs>
+    <ds:schemaRef ds:uri="http://schemas.microsoft.com/office/2006/metadata/contentType"/>
+    <ds:schemaRef ds:uri="http://schemas.microsoft.com/office/2006/metadata/properties/metaAttributes"/>
+    <ds:schemaRef ds:uri="http://www.w3.org/2001/XMLSchema"/>
+    <ds:schemaRef ds:uri="http://schemas.microsoft.com/office/2006/metadata/properties"/>
+    <ds:schemaRef ds:uri="e718a8af-5d48-45b1-a7fb-cef00c107a7a"/>
+    <ds:schemaRef ds:uri="715913e6-4bf0-458f-8160-f18e142d04ff"/>
+    <ds:schemaRef ds:uri="http://schemas.microsoft.com/office/2006/documentManagement/types"/>
+    <ds:schemaRef ds:uri="http://schemas.microsoft.com/office/infopath/2007/PartnerControls"/>
+    <ds:schemaRef ds:uri="http://schemas.openxmlformats.org/package/2006/metadata/core-properties"/>
+    <ds:schemaRef ds:uri="http://purl.org/dc/elements/1.1/"/>
+    <ds:schemaRef ds:uri="http://purl.org/dc/terms/"/>
+    <ds:schemaRef ds:uri="http://schemas.microsoft.com/internal/obd"/>
+  </ds:schemaRefs>
+</ds:datastoreItem>
 </file>
</xml_diff>

<commit_message>
Updated Maker Guide formatting
</commit_message>
<xml_diff>
--- a/Documentation/Working_Documents/Forest_Hub_Maker_Guide.docx
+++ b/Documentation/Working_Documents/Forest_Hub_Maker_Guide.docx
@@ -1,14 +1,16 @@
 
 <file path=word/document.xml><?xml version="1.0" encoding="utf-8"?>
-<w:document xmlns:wpc="http://schemas.microsoft.com/office/word/2010/wordprocessingCanvas" xmlns:cx="http://schemas.microsoft.com/office/drawing/2014/chartex" xmlns:cx1="http://schemas.microsoft.com/office/drawing/2015/9/8/chartex" xmlns:cx2="http://schemas.microsoft.com/office/drawing/2015/10/21/chartex" xmlns:cx3="http://schemas.microsoft.com/office/drawing/2016/5/9/chartex" xmlns:cx4="http://schemas.microsoft.com/office/drawing/2016/5/10/chartex" xmlns:cx5="http://schemas.microsoft.com/office/drawing/2016/5/11/chartex" xmlns:cx6="http://schemas.microsoft.com/office/drawing/2016/5/12/chartex" xmlns:cx7="http://schemas.microsoft.com/office/drawing/2016/5/13/chartex" xmlns:cx8="http://schemas.microsoft.com/office/drawing/2016/5/14/chartex" xmlns:mc="http://schemas.openxmlformats.org/markup-compatibility/2006" xmlns:aink="http://schemas.microsoft.com/office/drawing/2016/ink" xmlns:am3d="http://schemas.microsoft.com/office/drawing/2017/model3d" xmlns:o="urn:schemas-microsoft-com:office:office" xmlns:oel="http://schemas.microsoft.com/office/2019/extlst" xmlns:r="http://schemas.openxmlformats.org/officeDocument/2006/relationships" xmlns:m="http://schemas.openxmlformats.org/officeDocument/2006/math" xmlns:v="urn:schemas-microsoft-com:vml" xmlns:wp14="http://schemas.microsoft.com/office/word/2010/wordprocessingDrawing" xmlns:wp="http://schemas.openxmlformats.org/drawingml/2006/wordprocessingDrawing" xmlns:w10="urn:schemas-microsoft-com:office:word" xmlns:w="http://schemas.openxmlformats.org/wordprocessingml/2006/main" xmlns:w14="http://schemas.microsoft.com/office/word/2010/wordml" xmlns:w15="http://schemas.microsoft.com/office/word/2012/wordml" xmlns:w16cex="http://schemas.microsoft.com/office/word/2018/wordml/cex" xmlns:w16cid="http://schemas.microsoft.com/office/word/2016/wordml/cid" xmlns:w16="http://schemas.microsoft.com/office/word/2018/wordml" xmlns:w16du="http://schemas.microsoft.com/office/word/2023/wordml/word16du" xmlns:w16sdtdh="http://schemas.microsoft.com/office/word/2020/wordml/sdtdatahash" xmlns:w16se="http://schemas.microsoft.com/office/word/2015/wordml/symex" xmlns:wpg="http://schemas.microsoft.com/office/word/2010/wordprocessingGroup" xmlns:wpi="http://schemas.microsoft.com/office/word/2010/wordprocessingInk" xmlns:wne="http://schemas.microsoft.com/office/word/2006/wordml" xmlns:wps="http://schemas.microsoft.com/office/word/2010/wordprocessingShape" mc:Ignorable="w14 w15 w16se w16cid w16 w16cex w16sdtdh w16du wp14">
+<w:document xmlns:wpc="http://schemas.microsoft.com/office/word/2010/wordprocessingCanvas" xmlns:cx="http://schemas.microsoft.com/office/drawing/2014/chartex" xmlns:cx1="http://schemas.microsoft.com/office/drawing/2015/9/8/chartex" xmlns:cx2="http://schemas.microsoft.com/office/drawing/2015/10/21/chartex" xmlns:cx3="http://schemas.microsoft.com/office/drawing/2016/5/9/chartex" xmlns:cx4="http://schemas.microsoft.com/office/drawing/2016/5/10/chartex" xmlns:cx5="http://schemas.microsoft.com/office/drawing/2016/5/11/chartex" xmlns:cx6="http://schemas.microsoft.com/office/drawing/2016/5/12/chartex" xmlns:cx7="http://schemas.microsoft.com/office/drawing/2016/5/13/chartex" xmlns:cx8="http://schemas.microsoft.com/office/drawing/2016/5/14/chartex" xmlns:mc="http://schemas.openxmlformats.org/markup-compatibility/2006" xmlns:aink="http://schemas.microsoft.com/office/drawing/2016/ink" xmlns:am3d="http://schemas.microsoft.com/office/drawing/2017/model3d" xmlns:o="urn:schemas-microsoft-com:office:office" xmlns:oel="http://schemas.microsoft.com/office/2019/extlst" xmlns:r="http://schemas.openxmlformats.org/officeDocument/2006/relationships" xmlns:m="http://schemas.openxmlformats.org/officeDocument/2006/math" xmlns:v="urn:schemas-microsoft-com:vml" xmlns:wp14="http://schemas.microsoft.com/office/word/2010/wordprocessingDrawing" xmlns:wp="http://schemas.openxmlformats.org/drawingml/2006/wordprocessingDrawing" xmlns:w10="urn:schemas-microsoft-com:office:word" xmlns:w="http://schemas.openxmlformats.org/wordprocessingml/2006/main" xmlns:w14="http://schemas.microsoft.com/office/word/2010/wordml" xmlns:w15="http://schemas.microsoft.com/office/word/2012/wordml" xmlns:w16cex="http://schemas.microsoft.com/office/word/2018/wordml/cex" xmlns:w16cid="http://schemas.microsoft.com/office/word/2016/wordml/cid" xmlns:w16="http://schemas.microsoft.com/office/word/2018/wordml" xmlns:w16sdtdh="http://schemas.microsoft.com/office/word/2020/wordml/sdtdatahash" xmlns:w16se="http://schemas.microsoft.com/office/word/2015/wordml/symex" xmlns:wpg="http://schemas.microsoft.com/office/word/2010/wordprocessingGroup" xmlns:wpi="http://schemas.microsoft.com/office/word/2010/wordprocessingInk" xmlns:wne="http://schemas.microsoft.com/office/word/2006/wordml" xmlns:wps="http://schemas.microsoft.com/office/word/2010/wordprocessingShape" mc:Ignorable="w14 w15 w16se w16cid w16 w16cex w16sdtdh wp14">
   <w:body>
     <w:p>
       <w:pPr>
         <w:pStyle w:val="Heading1"/>
       </w:pPr>
+      <w:bookmarkStart w:id="0" w:name="_Toc164174033"/>
       <w:r>
         <w:t>Overview</w:t>
       </w:r>
+      <w:bookmarkEnd w:id="0"/>
     </w:p>
     <w:p>
       <w:pPr>
@@ -82,7 +84,7 @@
           <w:r>
             <w:fldChar w:fldCharType="separate"/>
           </w:r>
-          <w:hyperlink w:anchor="_Toc146899872" w:history="1">
+          <w:hyperlink w:anchor="_Toc164174033" w:history="1">
             <w:r>
               <w:rPr>
                 <w:rStyle w:val="Hyperlink"/>
@@ -109,7 +111,7 @@
                 <w:noProof/>
                 <w:webHidden/>
               </w:rPr>
-              <w:instrText xml:space="preserve"> PAGEREF _Toc146899872 \h </w:instrText>
+              <w:instrText xml:space="preserve"> PAGEREF _Toc164174033 \h </w:instrText>
             </w:r>
             <w:r>
               <w:rPr>
@@ -153,7 +155,7 @@
               <w14:ligatures w14:val="standardContextual"/>
             </w:rPr>
           </w:pPr>
-          <w:hyperlink w:anchor="_Toc146899873" w:history="1">
+          <w:hyperlink w:anchor="_Toc164174034" w:history="1">
             <w:r>
               <w:rPr>
                 <w:rStyle w:val="Hyperlink"/>
@@ -180,7 +182,7 @@
                 <w:noProof/>
                 <w:webHidden/>
               </w:rPr>
-              <w:instrText xml:space="preserve"> PAGEREF _Toc146899873 \h </w:instrText>
+              <w:instrText xml:space="preserve"> PAGEREF _Toc164174034 \h </w:instrText>
             </w:r>
             <w:r>
               <w:rPr>
@@ -200,7 +202,7 @@
                 <w:noProof/>
                 <w:webHidden/>
               </w:rPr>
-              <w:t>2</w:t>
+              <w:t>3</w:t>
             </w:r>
             <w:r>
               <w:rPr>
@@ -224,7 +226,7 @@
               <w14:ligatures w14:val="standardContextual"/>
             </w:rPr>
           </w:pPr>
-          <w:hyperlink w:anchor="_Toc146899874" w:history="1">
+          <w:hyperlink w:anchor="_Toc164174035" w:history="1">
             <w:r>
               <w:rPr>
                 <w:rStyle w:val="Hyperlink"/>
@@ -251,7 +253,7 @@
                 <w:noProof/>
                 <w:webHidden/>
               </w:rPr>
-              <w:instrText xml:space="preserve"> PAGEREF _Toc146899874 \h </w:instrText>
+              <w:instrText xml:space="preserve"> PAGEREF _Toc164174035 \h </w:instrText>
             </w:r>
             <w:r>
               <w:rPr>
@@ -271,7 +273,7 @@
                 <w:noProof/>
                 <w:webHidden/>
               </w:rPr>
-              <w:t>2</w:t>
+              <w:t>3</w:t>
             </w:r>
             <w:r>
               <w:rPr>
@@ -295,7 +297,7 @@
               <w14:ligatures w14:val="standardContextual"/>
             </w:rPr>
           </w:pPr>
-          <w:hyperlink w:anchor="_Toc146899875" w:history="1">
+          <w:hyperlink w:anchor="_Toc164174036" w:history="1">
             <w:r>
               <w:rPr>
                 <w:rStyle w:val="Hyperlink"/>
@@ -322,7 +324,7 @@
                 <w:noProof/>
                 <w:webHidden/>
               </w:rPr>
-              <w:instrText xml:space="preserve"> PAGEREF _Toc146899875 \h </w:instrText>
+              <w:instrText xml:space="preserve"> PAGEREF _Toc164174036 \h </w:instrText>
             </w:r>
             <w:r>
               <w:rPr>
@@ -342,7 +344,7 @@
                 <w:noProof/>
                 <w:webHidden/>
               </w:rPr>
-              <w:t>2</w:t>
+              <w:t>3</w:t>
             </w:r>
             <w:r>
               <w:rPr>
@@ -366,7 +368,7 @@
               <w14:ligatures w14:val="standardContextual"/>
             </w:rPr>
           </w:pPr>
-          <w:hyperlink w:anchor="_Toc146899876" w:history="1">
+          <w:hyperlink w:anchor="_Toc164174037" w:history="1">
             <w:r>
               <w:rPr>
                 <w:rStyle w:val="Hyperlink"/>
@@ -393,7 +395,7 @@
                 <w:noProof/>
                 <w:webHidden/>
               </w:rPr>
-              <w:instrText xml:space="preserve"> PAGEREF _Toc146899876 \h </w:instrText>
+              <w:instrText xml:space="preserve"> PAGEREF _Toc164174037 \h </w:instrText>
             </w:r>
             <w:r>
               <w:rPr>
@@ -413,7 +415,7 @@
                 <w:noProof/>
                 <w:webHidden/>
               </w:rPr>
-              <w:t>3</w:t>
+              <w:t>4</w:t>
             </w:r>
             <w:r>
               <w:rPr>
@@ -437,7 +439,7 @@
               <w14:ligatures w14:val="standardContextual"/>
             </w:rPr>
           </w:pPr>
-          <w:hyperlink w:anchor="_Toc146899877" w:history="1">
+          <w:hyperlink w:anchor="_Toc164174038" w:history="1">
             <w:r>
               <w:rPr>
                 <w:rStyle w:val="Hyperlink"/>
@@ -464,7 +466,7 @@
                 <w:noProof/>
                 <w:webHidden/>
               </w:rPr>
-              <w:instrText xml:space="preserve"> PAGEREF _Toc146899877 \h </w:instrText>
+              <w:instrText xml:space="preserve"> PAGEREF _Toc164174038 \h </w:instrText>
             </w:r>
             <w:r>
               <w:rPr>
@@ -484,7 +486,151 @@
                 <w:noProof/>
                 <w:webHidden/>
               </w:rPr>
-              <w:t>4</w:t>
+              <w:t>5</w:t>
+            </w:r>
+            <w:r>
+              <w:rPr>
+                <w:noProof/>
+                <w:webHidden/>
+              </w:rPr>
+              <w:fldChar w:fldCharType="end"/>
+            </w:r>
+          </w:hyperlink>
+        </w:p>
+        <w:p>
+          <w:pPr>
+            <w:pStyle w:val="TOC2"/>
+            <w:tabs>
+              <w:tab w:val="right" w:leader="dot" w:pos="9350"/>
+            </w:tabs>
+            <w:rPr>
+              <w:noProof/>
+              <w:kern w:val="2"/>
+              <w:lang w:eastAsia="en-CA"/>
+              <w14:ligatures w14:val="standardContextual"/>
+            </w:rPr>
+          </w:pPr>
+          <w:hyperlink w:anchor="_Toc164174039" w:history="1">
+            <w:r>
+              <w:rPr>
+                <w:rStyle w:val="Hyperlink"/>
+                <w:noProof/>
+                <w:lang w:val="en-US"/>
+              </w:rPr>
+              <w:t>Contrasted Labels</w:t>
+            </w:r>
+            <w:r>
+              <w:rPr>
+                <w:noProof/>
+                <w:webHidden/>
+              </w:rPr>
+              <w:tab/>
+            </w:r>
+            <w:r>
+              <w:rPr>
+                <w:noProof/>
+                <w:webHidden/>
+              </w:rPr>
+              <w:fldChar w:fldCharType="begin"/>
+            </w:r>
+            <w:r>
+              <w:rPr>
+                <w:noProof/>
+                <w:webHidden/>
+              </w:rPr>
+              <w:instrText xml:space="preserve"> PAGEREF _Toc164174039 \h </w:instrText>
+            </w:r>
+            <w:r>
+              <w:rPr>
+                <w:noProof/>
+                <w:webHidden/>
+              </w:rPr>
+            </w:r>
+            <w:r>
+              <w:rPr>
+                <w:noProof/>
+                <w:webHidden/>
+              </w:rPr>
+              <w:fldChar w:fldCharType="separate"/>
+            </w:r>
+            <w:r>
+              <w:rPr>
+                <w:noProof/>
+                <w:webHidden/>
+              </w:rPr>
+              <w:t>5</w:t>
+            </w:r>
+            <w:r>
+              <w:rPr>
+                <w:noProof/>
+                <w:webHidden/>
+              </w:rPr>
+              <w:fldChar w:fldCharType="end"/>
+            </w:r>
+          </w:hyperlink>
+        </w:p>
+        <w:p>
+          <w:pPr>
+            <w:pStyle w:val="TOC2"/>
+            <w:tabs>
+              <w:tab w:val="right" w:leader="dot" w:pos="9350"/>
+            </w:tabs>
+            <w:rPr>
+              <w:noProof/>
+              <w:kern w:val="2"/>
+              <w:lang w:eastAsia="en-CA"/>
+              <w14:ligatures w14:val="standardContextual"/>
+            </w:rPr>
+          </w:pPr>
+          <w:hyperlink w:anchor="_Toc164174040" w:history="1">
+            <w:r>
+              <w:rPr>
+                <w:rStyle w:val="Hyperlink"/>
+                <w:noProof/>
+                <w:lang w:val="en-US"/>
+              </w:rPr>
+              <w:t>Colored Labels</w:t>
+            </w:r>
+            <w:r>
+              <w:rPr>
+                <w:noProof/>
+                <w:webHidden/>
+              </w:rPr>
+              <w:tab/>
+            </w:r>
+            <w:r>
+              <w:rPr>
+                <w:noProof/>
+                <w:webHidden/>
+              </w:rPr>
+              <w:fldChar w:fldCharType="begin"/>
+            </w:r>
+            <w:r>
+              <w:rPr>
+                <w:noProof/>
+                <w:webHidden/>
+              </w:rPr>
+              <w:instrText xml:space="preserve"> PAGEREF _Toc164174040 \h </w:instrText>
+            </w:r>
+            <w:r>
+              <w:rPr>
+                <w:noProof/>
+                <w:webHidden/>
+              </w:rPr>
+            </w:r>
+            <w:r>
+              <w:rPr>
+                <w:noProof/>
+                <w:webHidden/>
+              </w:rPr>
+              <w:fldChar w:fldCharType="separate"/>
+            </w:r>
+            <w:r>
+              <w:rPr>
+                <w:noProof/>
+                <w:webHidden/>
+              </w:rPr>
+              <w:t>5</w:t>
             </w:r>
             <w:r>
               <w:rPr>
@@ -508,7 +654,7 @@
               <w14:ligatures w14:val="standardContextual"/>
             </w:rPr>
           </w:pPr>
-          <w:hyperlink w:anchor="_Toc146899878" w:history="1">
+          <w:hyperlink w:anchor="_Toc164174041" w:history="1">
             <w:r>
               <w:rPr>
                 <w:rStyle w:val="Hyperlink"/>
@@ -535,7 +681,7 @@
                 <w:noProof/>
                 <w:webHidden/>
               </w:rPr>
-              <w:instrText xml:space="preserve"> PAGEREF _Toc146899878 \h </w:instrText>
+              <w:instrText xml:space="preserve"> PAGEREF _Toc164174041 \h </w:instrText>
             </w:r>
             <w:r>
               <w:rPr>
@@ -555,7 +701,7 @@
                 <w:noProof/>
                 <w:webHidden/>
               </w:rPr>
-              <w:t>5</w:t>
+              <w:t>6</w:t>
             </w:r>
             <w:r>
               <w:rPr>
@@ -579,7 +725,7 @@
               <w14:ligatures w14:val="standardContextual"/>
             </w:rPr>
           </w:pPr>
-          <w:hyperlink w:anchor="_Toc146899879" w:history="1">
+          <w:hyperlink w:anchor="_Toc164174042" w:history="1">
             <w:r>
               <w:rPr>
                 <w:rStyle w:val="Hyperlink"/>
@@ -606,7 +752,7 @@
                 <w:noProof/>
                 <w:webHidden/>
               </w:rPr>
-              <w:instrText xml:space="preserve"> PAGEREF _Toc146899879 \h </w:instrText>
+              <w:instrText xml:space="preserve"> PAGEREF _Toc164174042 \h </w:instrText>
             </w:r>
             <w:r>
               <w:rPr>
@@ -626,7 +772,7 @@
                 <w:noProof/>
                 <w:webHidden/>
               </w:rPr>
-              <w:t>5</w:t>
+              <w:t>6</w:t>
             </w:r>
             <w:r>
               <w:rPr>
@@ -650,7 +796,7 @@
               <w14:ligatures w14:val="standardContextual"/>
             </w:rPr>
           </w:pPr>
-          <w:hyperlink w:anchor="_Toc146899880" w:history="1">
+          <w:hyperlink w:anchor="_Toc164174043" w:history="1">
             <w:r>
               <w:rPr>
                 <w:rStyle w:val="Hyperlink"/>
@@ -677,7 +823,7 @@
                 <w:noProof/>
                 <w:webHidden/>
               </w:rPr>
-              <w:instrText xml:space="preserve"> PAGEREF _Toc146899880 \h </w:instrText>
+              <w:instrText xml:space="preserve"> PAGEREF _Toc164174043 \h </w:instrText>
             </w:r>
             <w:r>
               <w:rPr>
@@ -697,7 +843,7 @@
                 <w:noProof/>
                 <w:webHidden/>
               </w:rPr>
-              <w:t>5</w:t>
+              <w:t>6</w:t>
             </w:r>
             <w:r>
               <w:rPr>
@@ -721,7 +867,7 @@
               <w14:ligatures w14:val="standardContextual"/>
             </w:rPr>
           </w:pPr>
-          <w:hyperlink w:anchor="_Toc146899881" w:history="1">
+          <w:hyperlink w:anchor="_Toc164174044" w:history="1">
             <w:r>
               <w:rPr>
                 <w:rStyle w:val="Hyperlink"/>
@@ -748,7 +894,7 @@
                 <w:noProof/>
                 <w:webHidden/>
               </w:rPr>
-              <w:instrText xml:space="preserve"> PAGEREF _Toc146899881 \h </w:instrText>
+              <w:instrText xml:space="preserve"> PAGEREF _Toc164174044 \h </w:instrText>
             </w:r>
             <w:r>
               <w:rPr>
@@ -768,7 +914,7 @@
                 <w:noProof/>
                 <w:webHidden/>
               </w:rPr>
-              <w:t>5</w:t>
+              <w:t>6</w:t>
             </w:r>
             <w:r>
               <w:rPr>
@@ -792,7 +938,7 @@
               <w14:ligatures w14:val="standardContextual"/>
             </w:rPr>
           </w:pPr>
-          <w:hyperlink w:anchor="_Toc146899882" w:history="1">
+          <w:hyperlink w:anchor="_Toc164174045" w:history="1">
             <w:r>
               <w:rPr>
                 <w:rStyle w:val="Hyperlink"/>
@@ -819,7 +965,7 @@
                 <w:noProof/>
                 <w:webHidden/>
               </w:rPr>
-              <w:instrText xml:space="preserve"> PAGEREF _Toc146899882 \h </w:instrText>
+              <w:instrText xml:space="preserve"> PAGEREF _Toc164174045 \h </w:instrText>
             </w:r>
             <w:r>
               <w:rPr>
@@ -839,7 +985,7 @@
                 <w:noProof/>
                 <w:webHidden/>
               </w:rPr>
-              <w:t>5</w:t>
+              <w:t>6</w:t>
             </w:r>
             <w:r>
               <w:rPr>
@@ -863,7 +1009,7 @@
               <w14:ligatures w14:val="standardContextual"/>
             </w:rPr>
           </w:pPr>
-          <w:hyperlink w:anchor="_Toc146899883" w:history="1">
+          <w:hyperlink w:anchor="_Toc164174046" w:history="1">
             <w:r>
               <w:rPr>
                 <w:rStyle w:val="Hyperlink"/>
@@ -890,7 +1036,7 @@
                 <w:noProof/>
                 <w:webHidden/>
               </w:rPr>
-              <w:instrText xml:space="preserve"> PAGEREF _Toc146899883 \h </w:instrText>
+              <w:instrText xml:space="preserve"> PAGEREF _Toc164174046 \h </w:instrText>
             </w:r>
             <w:r>
               <w:rPr>
@@ -910,7 +1056,7 @@
                 <w:noProof/>
                 <w:webHidden/>
               </w:rPr>
-              <w:t>6</w:t>
+              <w:t>7</w:t>
             </w:r>
             <w:r>
               <w:rPr>
@@ -934,7 +1080,7 @@
               <w14:ligatures w14:val="standardContextual"/>
             </w:rPr>
           </w:pPr>
-          <w:hyperlink w:anchor="_Toc146899884" w:history="1">
+          <w:hyperlink w:anchor="_Toc164174047" w:history="1">
             <w:r>
               <w:rPr>
                 <w:rStyle w:val="Hyperlink"/>
@@ -961,7 +1107,7 @@
                 <w:noProof/>
                 <w:webHidden/>
               </w:rPr>
-              <w:instrText xml:space="preserve"> PAGEREF _Toc146899884 \h </w:instrText>
+              <w:instrText xml:space="preserve"> PAGEREF _Toc164174047 \h </w:instrText>
             </w:r>
             <w:r>
               <w:rPr>
@@ -981,7 +1127,7 @@
                 <w:noProof/>
                 <w:webHidden/>
               </w:rPr>
-              <w:t>6</w:t>
+              <w:t>7</w:t>
             </w:r>
             <w:r>
               <w:rPr>
@@ -1005,7 +1151,7 @@
               <w14:ligatures w14:val="standardContextual"/>
             </w:rPr>
           </w:pPr>
-          <w:hyperlink w:anchor="_Toc146899885" w:history="1">
+          <w:hyperlink w:anchor="_Toc164174048" w:history="1">
             <w:r>
               <w:rPr>
                 <w:rStyle w:val="Hyperlink"/>
@@ -1032,7 +1178,7 @@
                 <w:noProof/>
                 <w:webHidden/>
               </w:rPr>
-              <w:instrText xml:space="preserve"> PAGEREF _Toc146899885 \h </w:instrText>
+              <w:instrText xml:space="preserve"> PAGEREF _Toc164174048 \h </w:instrText>
             </w:r>
             <w:r>
               <w:rPr>
@@ -1052,7 +1198,7 @@
                 <w:noProof/>
                 <w:webHidden/>
               </w:rPr>
-              <w:t>6</w:t>
+              <w:t>7</w:t>
             </w:r>
             <w:r>
               <w:rPr>
@@ -1076,7 +1222,7 @@
               <w14:ligatures w14:val="standardContextual"/>
             </w:rPr>
           </w:pPr>
-          <w:hyperlink w:anchor="_Toc146899886" w:history="1">
+          <w:hyperlink w:anchor="_Toc164174049" w:history="1">
             <w:r>
               <w:rPr>
                 <w:rStyle w:val="Hyperlink"/>
@@ -1103,7 +1249,7 @@
                 <w:noProof/>
                 <w:webHidden/>
               </w:rPr>
-              <w:instrText xml:space="preserve"> PAGEREF _Toc146899886 \h </w:instrText>
+              <w:instrText xml:space="preserve"> PAGEREF _Toc164174049 \h </w:instrText>
             </w:r>
             <w:r>
               <w:rPr>
@@ -1123,7 +1269,7 @@
                 <w:noProof/>
                 <w:webHidden/>
               </w:rPr>
-              <w:t>8</w:t>
+              <w:t>9</w:t>
             </w:r>
             <w:r>
               <w:rPr>
@@ -1147,7 +1293,7 @@
               <w14:ligatures w14:val="standardContextual"/>
             </w:rPr>
           </w:pPr>
-          <w:hyperlink w:anchor="_Toc146899887" w:history="1">
+          <w:hyperlink w:anchor="_Toc164174050" w:history="1">
             <w:r>
               <w:rPr>
                 <w:rStyle w:val="Hyperlink"/>
@@ -1174,7 +1320,7 @@
                 <w:noProof/>
                 <w:webHidden/>
               </w:rPr>
-              <w:instrText xml:space="preserve"> PAGEREF _Toc146899887 \h </w:instrText>
+              <w:instrText xml:space="preserve"> PAGEREF _Toc164174050 \h </w:instrText>
             </w:r>
             <w:r>
               <w:rPr>
@@ -1194,7 +1340,7 @@
                 <w:noProof/>
                 <w:webHidden/>
               </w:rPr>
-              <w:t>8</w:t>
+              <w:t>9</w:t>
             </w:r>
             <w:r>
               <w:rPr>
@@ -1218,7 +1364,7 @@
               <w14:ligatures w14:val="standardContextual"/>
             </w:rPr>
           </w:pPr>
-          <w:hyperlink w:anchor="_Toc146899888" w:history="1">
+          <w:hyperlink w:anchor="_Toc164174051" w:history="1">
             <w:r>
               <w:rPr>
                 <w:rStyle w:val="Hyperlink"/>
@@ -1245,7 +1391,7 @@
                 <w:noProof/>
                 <w:webHidden/>
               </w:rPr>
-              <w:instrText xml:space="preserve"> PAGEREF _Toc146899888 \h </w:instrText>
+              <w:instrText xml:space="preserve"> PAGEREF _Toc164174051 \h </w:instrText>
             </w:r>
             <w:r>
               <w:rPr>
@@ -1265,7 +1411,7 @@
                 <w:noProof/>
                 <w:webHidden/>
               </w:rPr>
-              <w:t>9</w:t>
+              <w:t>10</w:t>
             </w:r>
             <w:r>
               <w:rPr>
@@ -1289,7 +1435,7 @@
               <w14:ligatures w14:val="standardContextual"/>
             </w:rPr>
           </w:pPr>
-          <w:hyperlink w:anchor="_Toc146899889" w:history="1">
+          <w:hyperlink w:anchor="_Toc164174052" w:history="1">
             <w:r>
               <w:rPr>
                 <w:rStyle w:val="Hyperlink"/>
@@ -1316,7 +1462,79 @@
                 <w:noProof/>
                 <w:webHidden/>
               </w:rPr>
-              <w:instrText xml:space="preserve"> PAGEREF _Toc146899889 \h </w:instrText>
+              <w:instrText xml:space="preserve"> PAGEREF _Toc164174052 \h </w:instrText>
+            </w:r>
+            <w:r>
+              <w:rPr>
+                <w:noProof/>
+                <w:webHidden/>
+              </w:rPr>
+            </w:r>
+            <w:r>
+              <w:rPr>
+                <w:noProof/>
+                <w:webHidden/>
+              </w:rPr>
+              <w:fldChar w:fldCharType="separate"/>
+            </w:r>
+            <w:r>
+              <w:rPr>
+                <w:noProof/>
+                <w:webHidden/>
+              </w:rPr>
+              <w:t>18</w:t>
+            </w:r>
+            <w:r>
+              <w:rPr>
+                <w:noProof/>
+                <w:webHidden/>
+              </w:rPr>
+              <w:fldChar w:fldCharType="end"/>
+            </w:r>
+          </w:hyperlink>
+        </w:p>
+        <w:p>
+          <w:pPr>
+            <w:pStyle w:val="TOC3"/>
+            <w:tabs>
+              <w:tab w:val="right" w:leader="dot" w:pos="9350"/>
+            </w:tabs>
+            <w:rPr>
+              <w:noProof/>
+              <w:kern w:val="2"/>
+              <w:lang w:eastAsia="en-CA"/>
+              <w14:ligatures w14:val="standardContextual"/>
+            </w:rPr>
+          </w:pPr>
+          <w:hyperlink w:anchor="_Toc164174053" w:history="1">
+            <w:r>
+              <w:rPr>
+                <w:rStyle w:val="Hyperlink"/>
+                <w:noProof/>
+                <w:lang w:val="en-US"/>
+              </w:rPr>
+              <w:t>Part B: Firmware Steps</w:t>
+            </w:r>
+            <w:r>
+              <w:rPr>
+                <w:noProof/>
+                <w:webHidden/>
+              </w:rPr>
+              <w:tab/>
+            </w:r>
+            <w:r>
+              <w:rPr>
+                <w:noProof/>
+                <w:webHidden/>
+              </w:rPr>
+              <w:fldChar w:fldCharType="begin"/>
+            </w:r>
+            <w:r>
+              <w:rPr>
+                <w:noProof/>
+                <w:webHidden/>
+              </w:rPr>
+              <w:instrText xml:space="preserve"> PAGEREF _Toc164174053 \h </w:instrText>
             </w:r>
             <w:r>
               <w:rPr>
@@ -1360,7 +1578,7 @@
               <w14:ligatures w14:val="standardContextual"/>
             </w:rPr>
           </w:pPr>
-          <w:hyperlink w:anchor="_Toc146899890" w:history="1">
+          <w:hyperlink w:anchor="_Toc164174054" w:history="1">
             <w:r>
               <w:rPr>
                 <w:rStyle w:val="Hyperlink"/>
@@ -1387,7 +1605,7 @@
                 <w:noProof/>
                 <w:webHidden/>
               </w:rPr>
-              <w:instrText xml:space="preserve"> PAGEREF _Toc146899890 \h </w:instrText>
+              <w:instrText xml:space="preserve"> PAGEREF _Toc164174054 \h </w:instrText>
             </w:r>
             <w:r>
               <w:rPr>
@@ -1431,7 +1649,7 @@
               <w14:ligatures w14:val="standardContextual"/>
             </w:rPr>
           </w:pPr>
-          <w:hyperlink w:anchor="_Toc146899891" w:history="1">
+          <w:hyperlink w:anchor="_Toc164174055" w:history="1">
             <w:r>
               <w:rPr>
                 <w:rStyle w:val="Hyperlink"/>
@@ -1458,7 +1676,7 @@
                 <w:noProof/>
                 <w:webHidden/>
               </w:rPr>
-              <w:instrText xml:space="preserve"> PAGEREF _Toc146899891 \h </w:instrText>
+              <w:instrText xml:space="preserve"> PAGEREF _Toc164174055 \h </w:instrText>
             </w:r>
             <w:r>
               <w:rPr>
@@ -1502,7 +1720,7 @@
               <w14:ligatures w14:val="standardContextual"/>
             </w:rPr>
           </w:pPr>
-          <w:hyperlink w:anchor="_Toc146899892" w:history="1">
+          <w:hyperlink w:anchor="_Toc164174056" w:history="1">
             <w:r>
               <w:rPr>
                 <w:rStyle w:val="Hyperlink"/>
@@ -1529,7 +1747,7 @@
                 <w:noProof/>
                 <w:webHidden/>
               </w:rPr>
-              <w:instrText xml:space="preserve"> PAGEREF _Toc146899892 \h </w:instrText>
+              <w:instrText xml:space="preserve"> PAGEREF _Toc164174056 \h </w:instrText>
             </w:r>
             <w:r>
               <w:rPr>
@@ -1573,7 +1791,7 @@
               <w14:ligatures w14:val="standardContextual"/>
             </w:rPr>
           </w:pPr>
-          <w:hyperlink w:anchor="_Toc146899893" w:history="1">
+          <w:hyperlink w:anchor="_Toc164174057" w:history="1">
             <w:r>
               <w:rPr>
                 <w:rStyle w:val="Hyperlink"/>
@@ -1600,7 +1818,7 @@
                 <w:noProof/>
                 <w:webHidden/>
               </w:rPr>
-              <w:instrText xml:space="preserve"> PAGEREF _Toc146899893 \h </w:instrText>
+              <w:instrText xml:space="preserve"> PAGEREF _Toc164174057 \h </w:instrText>
             </w:r>
             <w:r>
               <w:rPr>
@@ -1644,7 +1862,7 @@
               <w14:ligatures w14:val="standardContextual"/>
             </w:rPr>
           </w:pPr>
-          <w:hyperlink w:anchor="_Toc146899894" w:history="1">
+          <w:hyperlink w:anchor="_Toc164174058" w:history="1">
             <w:r>
               <w:rPr>
                 <w:rStyle w:val="Hyperlink"/>
@@ -1671,7 +1889,7 @@
                 <w:noProof/>
                 <w:webHidden/>
               </w:rPr>
-              <w:instrText xml:space="preserve"> PAGEREF _Toc146899894 \h </w:instrText>
+              <w:instrText xml:space="preserve"> PAGEREF _Toc164174058 \h </w:instrText>
             </w:r>
             <w:r>
               <w:rPr>
@@ -1715,7 +1933,7 @@
               <w14:ligatures w14:val="standardContextual"/>
             </w:rPr>
           </w:pPr>
-          <w:hyperlink w:anchor="_Toc146899895" w:history="1">
+          <w:hyperlink w:anchor="_Toc164174059" w:history="1">
             <w:r>
               <w:rPr>
                 <w:rStyle w:val="Hyperlink"/>
@@ -1742,7 +1960,78 @@
                 <w:noProof/>
                 <w:webHidden/>
               </w:rPr>
-              <w:instrText xml:space="preserve"> PAGEREF _Toc146899895 \h </w:instrText>
+              <w:instrText xml:space="preserve"> PAGEREF _Toc164174059 \h </w:instrText>
+            </w:r>
+            <w:r>
+              <w:rPr>
+                <w:noProof/>
+                <w:webHidden/>
+              </w:rPr>
+            </w:r>
+            <w:r>
+              <w:rPr>
+                <w:noProof/>
+                <w:webHidden/>
+              </w:rPr>
+              <w:fldChar w:fldCharType="separate"/>
+            </w:r>
+            <w:r>
+              <w:rPr>
+                <w:noProof/>
+                <w:webHidden/>
+              </w:rPr>
+              <w:t>22</w:t>
+            </w:r>
+            <w:r>
+              <w:rPr>
+                <w:noProof/>
+                <w:webHidden/>
+              </w:rPr>
+              <w:fldChar w:fldCharType="end"/>
+            </w:r>
+          </w:hyperlink>
+        </w:p>
+        <w:p>
+          <w:pPr>
+            <w:pStyle w:val="TOC1"/>
+            <w:tabs>
+              <w:tab w:val="right" w:leader="dot" w:pos="9350"/>
+            </w:tabs>
+            <w:rPr>
+              <w:noProof/>
+              <w:kern w:val="2"/>
+              <w:lang w:eastAsia="en-CA"/>
+              <w14:ligatures w14:val="standardContextual"/>
+            </w:rPr>
+          </w:pPr>
+          <w:hyperlink w:anchor="_Toc164174060" w:history="1">
+            <w:r>
+              <w:rPr>
+                <w:rStyle w:val="Hyperlink"/>
+                <w:noProof/>
+              </w:rPr>
+              <w:t>Troubleshooting</w:t>
+            </w:r>
+            <w:r>
+              <w:rPr>
+                <w:noProof/>
+                <w:webHidden/>
+              </w:rPr>
+              <w:tab/>
+            </w:r>
+            <w:r>
+              <w:rPr>
+                <w:noProof/>
+                <w:webHidden/>
+              </w:rPr>
+              <w:fldChar w:fldCharType="begin"/>
+            </w:r>
+            <w:r>
+              <w:rPr>
+                <w:noProof/>
+                <w:webHidden/>
+              </w:rPr>
+              <w:instrText xml:space="preserve"> PAGEREF _Toc164174060 \h </w:instrText>
             </w:r>
             <w:r>
               <w:rPr>
@@ -1787,363 +2076,6 @@
     </w:sdt>
     <w:p>
       <w:pPr>
-        <w:pStyle w:val="Heading1"/>
-      </w:pPr>
-      <w:bookmarkStart w:id="0" w:name="_Toc146899873"/>
-      <w:r>
-        <w:lastRenderedPageBreak/>
-        <w:t>Maker Checklist</w:t>
-      </w:r>
-      <w:bookmarkEnd w:id="0"/>
-    </w:p>
-    <w:p>
-      <w:pPr>
-        <w:rPr>
-          <w:lang w:val="en-US"/>
-        </w:rPr>
-      </w:pPr>
-      <w:r>
-        <w:rPr>
-          <w:lang w:val="en-US"/>
-        </w:rPr>
-        <w:t>This list provides an overview of the steps required to build and deliver the device.</w:t>
-      </w:r>
-    </w:p>
-    <w:p>
-      <w:pPr>
-        <w:pStyle w:val="Heading2"/>
-      </w:pPr>
-      <w:bookmarkStart w:id="1" w:name="_Toc146899874"/>
-      <w:r>
-        <w:t>Maker To Do List</w:t>
-      </w:r>
-      <w:bookmarkEnd w:id="1"/>
-    </w:p>
-    <w:p>
-      <w:pPr>
-        <w:pStyle w:val="ListParagraph"/>
-        <w:numPr>
-          <w:ilvl w:val="0"/>
-          <w:numId w:val="13"/>
-        </w:numPr>
-        <w:rPr>
-          <w:lang w:val="en-US"/>
-        </w:rPr>
-      </w:pPr>
-      <w:r>
-        <w:rPr>
-          <w:lang w:val="en-US"/>
-        </w:rPr>
-        <w:t>Read through the Assembly Guide to become familiar with required components, tools, supplies, and safety gear and overall assembly steps.</w:t>
-      </w:r>
-    </w:p>
-    <w:p>
-      <w:pPr>
-        <w:pStyle w:val="ListParagraph"/>
-        <w:numPr>
-          <w:ilvl w:val="0"/>
-          <w:numId w:val="13"/>
-        </w:numPr>
-        <w:rPr>
-          <w:lang w:val="en-US"/>
-        </w:rPr>
-      </w:pPr>
-      <w:r>
-        <w:rPr>
-          <w:lang w:val="en-US"/>
-        </w:rPr>
-        <w:t>Talk to User about customization options</w:t>
-      </w:r>
-      <w:r>
-        <w:rPr>
-          <w:lang w:val="en-US"/>
-        </w:rPr>
-        <w:t xml:space="preserve"> (e.g., colo</w:t>
-      </w:r>
-      <w:r>
-        <w:rPr>
-          <w:lang w:val="en-US"/>
-        </w:rPr>
-        <w:t>u</w:t>
-      </w:r>
-      <w:r>
-        <w:rPr>
-          <w:lang w:val="en-US"/>
-        </w:rPr>
-        <w:t>r, any special requests, etc.)</w:t>
-      </w:r>
-    </w:p>
-    <w:p>
-      <w:pPr>
-        <w:pStyle w:val="ListParagraph"/>
-        <w:numPr>
-          <w:ilvl w:val="0"/>
-          <w:numId w:val="13"/>
-        </w:numPr>
-        <w:rPr>
-          <w:lang w:val="en-US"/>
-        </w:rPr>
-      </w:pPr>
-      <w:r>
-        <w:rPr>
-          <w:lang w:val="en-US"/>
-        </w:rPr>
-        <w:t>Ask user if any assistive switches are required</w:t>
-      </w:r>
-      <w:r>
-        <w:rPr>
-          <w:lang w:val="en-US"/>
-        </w:rPr>
-        <w:t>.</w:t>
-      </w:r>
-    </w:p>
-    <w:p>
-      <w:pPr>
-        <w:pStyle w:val="ListParagraph"/>
-        <w:numPr>
-          <w:ilvl w:val="0"/>
-          <w:numId w:val="13"/>
-        </w:numPr>
-        <w:rPr>
-          <w:lang w:val="en-US"/>
-        </w:rPr>
-      </w:pPr>
-      <w:r>
-        <w:rPr>
-          <w:lang w:val="en-US"/>
-        </w:rPr>
-        <w:t xml:space="preserve">Ask user if any </w:t>
-      </w:r>
-      <w:r>
-        <w:rPr>
-          <w:lang w:val="en-US"/>
-        </w:rPr>
-        <w:t>analog joysticks are required.</w:t>
-      </w:r>
-    </w:p>
-    <w:p>
-      <w:pPr>
-        <w:pStyle w:val="ListParagraph"/>
-        <w:numPr>
-          <w:ilvl w:val="0"/>
-          <w:numId w:val="13"/>
-        </w:numPr>
-        <w:rPr>
-          <w:lang w:val="en-US"/>
-        </w:rPr>
-      </w:pPr>
-      <w:r>
-        <w:rPr>
-          <w:lang w:val="en-US"/>
-        </w:rPr>
-        <w:t>Estimate cost of materials</w:t>
-      </w:r>
-    </w:p>
-    <w:p>
-      <w:pPr>
-        <w:pStyle w:val="ListParagraph"/>
-        <w:numPr>
-          <w:ilvl w:val="0"/>
-          <w:numId w:val="13"/>
-        </w:numPr>
-        <w:rPr>
-          <w:lang w:val="en-US"/>
-        </w:rPr>
-      </w:pPr>
-      <w:r>
-        <w:rPr>
-          <w:lang w:val="en-US"/>
-        </w:rPr>
-        <w:t>Order the custom PCB</w:t>
-      </w:r>
-    </w:p>
-    <w:p>
-      <w:pPr>
-        <w:pStyle w:val="ListParagraph"/>
-        <w:numPr>
-          <w:ilvl w:val="0"/>
-          <w:numId w:val="13"/>
-        </w:numPr>
-        <w:rPr>
-          <w:lang w:val="en-US"/>
-        </w:rPr>
-      </w:pPr>
-      <w:r>
-        <w:rPr>
-          <w:lang w:val="en-US"/>
-        </w:rPr>
-        <w:t>O</w:t>
-      </w:r>
-      <w:r>
-        <w:rPr>
-          <w:lang w:val="en-US"/>
-        </w:rPr>
-        <w:t>rder hardware components</w:t>
-      </w:r>
-    </w:p>
-    <w:p>
-      <w:pPr>
-        <w:pStyle w:val="ListParagraph"/>
-        <w:numPr>
-          <w:ilvl w:val="0"/>
-          <w:numId w:val="13"/>
-        </w:numPr>
-        <w:rPr>
-          <w:lang w:val="en-US"/>
-        </w:rPr>
-      </w:pPr>
-      <w:r>
-        <w:rPr>
-          <w:lang w:val="en-US"/>
-        </w:rPr>
-        <w:t>Print</w:t>
-      </w:r>
-      <w:r>
-        <w:rPr>
-          <w:lang w:val="en-US"/>
-        </w:rPr>
-        <w:t xml:space="preserve"> or obtain</w:t>
-      </w:r>
-      <w:r>
-        <w:rPr>
-          <w:lang w:val="en-US"/>
-        </w:rPr>
-        <w:t xml:space="preserve"> the 3D print</w:t>
-      </w:r>
-      <w:r>
-        <w:rPr>
-          <w:lang w:val="en-US"/>
-        </w:rPr>
-        <w:t>s</w:t>
-      </w:r>
-    </w:p>
-    <w:p>
-      <w:pPr>
-        <w:pStyle w:val="ListParagraph"/>
-        <w:numPr>
-          <w:ilvl w:val="0"/>
-          <w:numId w:val="13"/>
-        </w:numPr>
-        <w:rPr>
-          <w:lang w:val="en-US"/>
-        </w:rPr>
-      </w:pPr>
-      <w:r>
-        <w:rPr>
-          <w:lang w:val="en-US"/>
-        </w:rPr>
-        <w:t>Gather tools, supplies, and safety equipment.</w:t>
-      </w:r>
-    </w:p>
-    <w:p>
-      <w:pPr>
-        <w:pStyle w:val="ListParagraph"/>
-        <w:numPr>
-          <w:ilvl w:val="0"/>
-          <w:numId w:val="13"/>
-        </w:numPr>
-        <w:rPr>
-          <w:lang w:val="en-US"/>
-        </w:rPr>
-      </w:pPr>
-      <w:r>
-        <w:rPr>
-          <w:lang w:val="en-US"/>
-        </w:rPr>
-        <w:t>Assemble the device</w:t>
-      </w:r>
-    </w:p>
-    <w:p>
-      <w:pPr>
-        <w:pStyle w:val="ListParagraph"/>
-        <w:numPr>
-          <w:ilvl w:val="0"/>
-          <w:numId w:val="13"/>
-        </w:numPr>
-        <w:rPr>
-          <w:lang w:val="en-US"/>
-        </w:rPr>
-      </w:pPr>
-      <w:r>
-        <w:rPr>
-          <w:lang w:val="en-US"/>
-        </w:rPr>
-        <w:t xml:space="preserve">Test device </w:t>
-      </w:r>
-    </w:p>
-    <w:p>
-      <w:pPr>
-        <w:pStyle w:val="ListParagraph"/>
-        <w:numPr>
-          <w:ilvl w:val="0"/>
-          <w:numId w:val="13"/>
-        </w:numPr>
-        <w:rPr>
-          <w:lang w:val="en-US"/>
-        </w:rPr>
-      </w:pPr>
-      <w:r>
-        <w:rPr>
-          <w:lang w:val="en-US"/>
-        </w:rPr>
-        <w:t>Print “User Guide”</w:t>
-      </w:r>
-    </w:p>
-    <w:p>
-      <w:pPr>
-        <w:rPr>
-          <w:lang w:val="en-US"/>
-        </w:rPr>
-      </w:pPr>
-    </w:p>
-    <w:p>
-      <w:pPr>
-        <w:pStyle w:val="Heading2"/>
-      </w:pPr>
-      <w:bookmarkStart w:id="2" w:name="_Toc146899875"/>
-      <w:r>
-        <w:t>Items to Give to User</w:t>
-      </w:r>
-      <w:bookmarkEnd w:id="2"/>
-    </w:p>
-    <w:p>
-      <w:pPr>
-        <w:pStyle w:val="ListParagraph"/>
-        <w:numPr>
-          <w:ilvl w:val="0"/>
-          <w:numId w:val="12"/>
-        </w:numPr>
-        <w:rPr>
-          <w:lang w:val="en-US"/>
-        </w:rPr>
-      </w:pPr>
-      <w:r>
-        <w:rPr>
-          <w:lang w:val="en-US"/>
-        </w:rPr>
-        <w:t>Assembled, tested device</w:t>
-      </w:r>
-    </w:p>
-    <w:p>
-      <w:pPr>
-        <w:pStyle w:val="ListParagraph"/>
-        <w:numPr>
-          <w:ilvl w:val="0"/>
-          <w:numId w:val="12"/>
-        </w:numPr>
-        <w:rPr>
-          <w:lang w:val="en-US"/>
-        </w:rPr>
-      </w:pPr>
-      <w:r>
-        <w:rPr>
-          <w:lang w:val="en-US"/>
-        </w:rPr>
-        <w:t>“User Guide”</w:t>
-      </w:r>
-    </w:p>
-    <w:p>
-      <w:pPr>
         <w:rPr>
           <w:rFonts w:eastAsiaTheme="majorEastAsia" w:cstheme="majorBidi"/>
           <w:b/>
@@ -2162,10 +2094,380 @@
       <w:pPr>
         <w:pStyle w:val="Heading1"/>
       </w:pPr>
-      <w:bookmarkStart w:id="3" w:name="_Toc146899876"/>
+      <w:bookmarkStart w:id="1" w:name="_Toc164174034"/>
       <w:r>
         <w:lastRenderedPageBreak/>
-        <w:t>Tool List</w:t>
+        <w:t>Maker Checklist</w:t>
+      </w:r>
+      <w:bookmarkEnd w:id="1"/>
+    </w:p>
+    <w:p>
+      <w:pPr>
+        <w:rPr>
+          <w:lang w:val="en-US"/>
+        </w:rPr>
+      </w:pPr>
+      <w:r>
+        <w:rPr>
+          <w:lang w:val="en-US"/>
+        </w:rPr>
+        <w:t>This list provides an overview of the steps required to build and deliver the device.</w:t>
+      </w:r>
+    </w:p>
+    <w:p>
+      <w:pPr>
+        <w:pStyle w:val="Heading2"/>
+      </w:pPr>
+      <w:bookmarkStart w:id="2" w:name="_Toc164174035"/>
+      <w:r>
+        <w:t>Maker To Do List</w:t>
+      </w:r>
+      <w:bookmarkEnd w:id="2"/>
+    </w:p>
+    <w:p>
+      <w:pPr>
+        <w:pStyle w:val="ListParagraph"/>
+        <w:numPr>
+          <w:ilvl w:val="0"/>
+          <w:numId w:val="13"/>
+        </w:numPr>
+        <w:rPr>
+          <w:lang w:val="en-US"/>
+        </w:rPr>
+      </w:pPr>
+      <w:r>
+        <w:rPr>
+          <w:lang w:val="en-US"/>
+        </w:rPr>
+        <w:t>Read through the Assembly Guide to become familiar with required components, tools, supplies, and safety gear and overall assembly steps.</w:t>
+      </w:r>
+    </w:p>
+    <w:p>
+      <w:pPr>
+        <w:pStyle w:val="ListParagraph"/>
+        <w:numPr>
+          <w:ilvl w:val="0"/>
+          <w:numId w:val="13"/>
+        </w:numPr>
+        <w:rPr>
+          <w:lang w:val="en-US"/>
+        </w:rPr>
+      </w:pPr>
+      <w:r>
+        <w:rPr>
+          <w:lang w:val="en-US"/>
+        </w:rPr>
+        <w:t>Talk to User about customization options</w:t>
+      </w:r>
+      <w:r>
+        <w:rPr>
+          <w:lang w:val="en-US"/>
+        </w:rPr>
+        <w:t xml:space="preserve"> (e.g., </w:t>
+      </w:r>
+      <w:proofErr w:type="spellStart"/>
+      <w:r>
+        <w:rPr>
+          <w:lang w:val="en-US"/>
+        </w:rPr>
+        <w:t>colo</w:t>
+      </w:r>
+      <w:r>
+        <w:rPr>
+          <w:lang w:val="en-US"/>
+        </w:rPr>
+        <w:t>u</w:t>
+      </w:r>
+      <w:r>
+        <w:rPr>
+          <w:lang w:val="en-US"/>
+        </w:rPr>
+        <w:t>r</w:t>
+      </w:r>
+      <w:proofErr w:type="spellEnd"/>
+      <w:r>
+        <w:rPr>
+          <w:lang w:val="en-US"/>
+        </w:rPr>
+        <w:t>, any special requests, etc.)</w:t>
+      </w:r>
+    </w:p>
+    <w:p>
+      <w:pPr>
+        <w:pStyle w:val="ListParagraph"/>
+        <w:numPr>
+          <w:ilvl w:val="0"/>
+          <w:numId w:val="13"/>
+        </w:numPr>
+        <w:rPr>
+          <w:lang w:val="en-US"/>
+        </w:rPr>
+      </w:pPr>
+      <w:r>
+        <w:rPr>
+          <w:lang w:val="en-US"/>
+        </w:rPr>
+        <w:t>Ask user if any assistive switches are required</w:t>
+      </w:r>
+      <w:r>
+        <w:rPr>
+          <w:lang w:val="en-US"/>
+        </w:rPr>
+        <w:t>.</w:t>
+      </w:r>
+    </w:p>
+    <w:p>
+      <w:pPr>
+        <w:pStyle w:val="ListParagraph"/>
+        <w:numPr>
+          <w:ilvl w:val="0"/>
+          <w:numId w:val="13"/>
+        </w:numPr>
+        <w:rPr>
+          <w:lang w:val="en-US"/>
+        </w:rPr>
+      </w:pPr>
+      <w:r>
+        <w:rPr>
+          <w:lang w:val="en-US"/>
+        </w:rPr>
+        <w:t xml:space="preserve">Ask user if any </w:t>
+      </w:r>
+      <w:r>
+        <w:rPr>
+          <w:lang w:val="en-US"/>
+        </w:rPr>
+        <w:t>analog joysticks are required.</w:t>
+      </w:r>
+    </w:p>
+    <w:p>
+      <w:pPr>
+        <w:pStyle w:val="ListParagraph"/>
+        <w:numPr>
+          <w:ilvl w:val="0"/>
+          <w:numId w:val="13"/>
+        </w:numPr>
+        <w:rPr>
+          <w:lang w:val="en-US"/>
+        </w:rPr>
+      </w:pPr>
+      <w:r>
+        <w:rPr>
+          <w:lang w:val="en-US"/>
+        </w:rPr>
+        <w:t>Estimate cost of materials</w:t>
+      </w:r>
+    </w:p>
+    <w:p>
+      <w:pPr>
+        <w:pStyle w:val="ListParagraph"/>
+        <w:numPr>
+          <w:ilvl w:val="0"/>
+          <w:numId w:val="13"/>
+        </w:numPr>
+        <w:rPr>
+          <w:lang w:val="en-US"/>
+        </w:rPr>
+      </w:pPr>
+      <w:r>
+        <w:rPr>
+          <w:lang w:val="en-US"/>
+        </w:rPr>
+        <w:t xml:space="preserve">Order the custom </w:t>
+      </w:r>
+      <w:proofErr w:type="gramStart"/>
+      <w:r>
+        <w:rPr>
+          <w:lang w:val="en-US"/>
+        </w:rPr>
+        <w:t>PCB</w:t>
+      </w:r>
+      <w:proofErr w:type="gramEnd"/>
+    </w:p>
+    <w:p>
+      <w:pPr>
+        <w:pStyle w:val="ListParagraph"/>
+        <w:numPr>
+          <w:ilvl w:val="0"/>
+          <w:numId w:val="13"/>
+        </w:numPr>
+        <w:rPr>
+          <w:lang w:val="en-US"/>
+        </w:rPr>
+      </w:pPr>
+      <w:r>
+        <w:rPr>
+          <w:lang w:val="en-US"/>
+        </w:rPr>
+        <w:t>O</w:t>
+      </w:r>
+      <w:r>
+        <w:rPr>
+          <w:lang w:val="en-US"/>
+        </w:rPr>
+        <w:t xml:space="preserve">rder hardware </w:t>
+      </w:r>
+      <w:proofErr w:type="gramStart"/>
+      <w:r>
+        <w:rPr>
+          <w:lang w:val="en-US"/>
+        </w:rPr>
+        <w:t>components</w:t>
+      </w:r>
+      <w:proofErr w:type="gramEnd"/>
+    </w:p>
+    <w:p>
+      <w:pPr>
+        <w:pStyle w:val="ListParagraph"/>
+        <w:numPr>
+          <w:ilvl w:val="0"/>
+          <w:numId w:val="13"/>
+        </w:numPr>
+        <w:rPr>
+          <w:lang w:val="en-US"/>
+        </w:rPr>
+      </w:pPr>
+      <w:r>
+        <w:rPr>
+          <w:lang w:val="en-US"/>
+        </w:rPr>
+        <w:t>Print</w:t>
+      </w:r>
+      <w:r>
+        <w:rPr>
+          <w:lang w:val="en-US"/>
+        </w:rPr>
+        <w:t xml:space="preserve"> or obtain</w:t>
+      </w:r>
+      <w:r>
+        <w:rPr>
+          <w:lang w:val="en-US"/>
+        </w:rPr>
+        <w:t xml:space="preserve"> the 3D </w:t>
+      </w:r>
+      <w:proofErr w:type="gramStart"/>
+      <w:r>
+        <w:rPr>
+          <w:lang w:val="en-US"/>
+        </w:rPr>
+        <w:t>print</w:t>
+      </w:r>
+      <w:r>
+        <w:rPr>
+          <w:lang w:val="en-US"/>
+        </w:rPr>
+        <w:t>s</w:t>
+      </w:r>
+      <w:proofErr w:type="gramEnd"/>
+    </w:p>
+    <w:p>
+      <w:pPr>
+        <w:pStyle w:val="ListParagraph"/>
+        <w:numPr>
+          <w:ilvl w:val="0"/>
+          <w:numId w:val="13"/>
+        </w:numPr>
+        <w:rPr>
+          <w:lang w:val="en-US"/>
+        </w:rPr>
+      </w:pPr>
+      <w:r>
+        <w:rPr>
+          <w:lang w:val="en-US"/>
+        </w:rPr>
+        <w:t>Gather tools, supplies, and safety equipment.</w:t>
+      </w:r>
+    </w:p>
+    <w:p>
+      <w:pPr>
+        <w:pStyle w:val="ListParagraph"/>
+        <w:numPr>
+          <w:ilvl w:val="0"/>
+          <w:numId w:val="13"/>
+        </w:numPr>
+        <w:rPr>
+          <w:lang w:val="en-US"/>
+        </w:rPr>
+      </w:pPr>
+      <w:r>
+        <w:rPr>
+          <w:lang w:val="en-US"/>
+        </w:rPr>
+        <w:t xml:space="preserve">Assemble the </w:t>
+      </w:r>
+      <w:proofErr w:type="gramStart"/>
+      <w:r>
+        <w:rPr>
+          <w:lang w:val="en-US"/>
+        </w:rPr>
+        <w:t>device</w:t>
+      </w:r>
+      <w:proofErr w:type="gramEnd"/>
+    </w:p>
+    <w:p>
+      <w:pPr>
+        <w:pStyle w:val="ListParagraph"/>
+        <w:numPr>
+          <w:ilvl w:val="0"/>
+          <w:numId w:val="13"/>
+        </w:numPr>
+        <w:rPr>
+          <w:lang w:val="en-US"/>
+        </w:rPr>
+      </w:pPr>
+      <w:r>
+        <w:rPr>
+          <w:lang w:val="en-US"/>
+        </w:rPr>
+        <w:t xml:space="preserve">Test </w:t>
+      </w:r>
+      <w:proofErr w:type="gramStart"/>
+      <w:r>
+        <w:rPr>
+          <w:lang w:val="en-US"/>
+        </w:rPr>
+        <w:t>device</w:t>
+      </w:r>
+      <w:proofErr w:type="gramEnd"/>
+      <w:r>
+        <w:rPr>
+          <w:lang w:val="en-US"/>
+        </w:rPr>
+        <w:t xml:space="preserve"> </w:t>
+      </w:r>
+    </w:p>
+    <w:p>
+      <w:pPr>
+        <w:pStyle w:val="ListParagraph"/>
+        <w:numPr>
+          <w:ilvl w:val="0"/>
+          <w:numId w:val="13"/>
+        </w:numPr>
+        <w:rPr>
+          <w:lang w:val="en-US"/>
+        </w:rPr>
+      </w:pPr>
+      <w:r>
+        <w:rPr>
+          <w:lang w:val="en-US"/>
+        </w:rPr>
+        <w:t>Print “User Guide”</w:t>
+      </w:r>
+    </w:p>
+    <w:p>
+      <w:pPr>
+        <w:rPr>
+          <w:lang w:val="en-US"/>
+        </w:rPr>
+      </w:pPr>
+    </w:p>
+    <w:p>
+      <w:pPr>
+        <w:pStyle w:val="Heading2"/>
+      </w:pPr>
+      <w:bookmarkStart w:id="3" w:name="_Toc164174036"/>
+      <w:r>
+        <w:t>Items to Give to User</w:t>
       </w:r>
       <w:bookmarkEnd w:id="3"/>
     </w:p>
@@ -2174,7 +2476,7 @@
         <w:pStyle w:val="ListParagraph"/>
         <w:numPr>
           <w:ilvl w:val="0"/>
-          <w:numId w:val="17"/>
+          <w:numId w:val="12"/>
         </w:numPr>
         <w:rPr>
           <w:lang w:val="en-US"/>
@@ -2184,15 +2486,23 @@
         <w:rPr>
           <w:lang w:val="en-US"/>
         </w:rPr>
-        <w:t>Soldering iron</w:t>
-      </w:r>
+        <w:t xml:space="preserve">Assembled, tested </w:t>
+      </w:r>
+      <w:proofErr w:type="gramStart"/>
+      <w:r>
+        <w:rPr>
+          <w:lang w:val="en-US"/>
+        </w:rPr>
+        <w:t>device</w:t>
+      </w:r>
+      <w:proofErr w:type="gramEnd"/>
     </w:p>
     <w:p>
       <w:pPr>
         <w:pStyle w:val="ListParagraph"/>
         <w:numPr>
           <w:ilvl w:val="0"/>
-          <w:numId w:val="17"/>
+          <w:numId w:val="12"/>
         </w:numPr>
         <w:rPr>
           <w:lang w:val="en-US"/>
@@ -2202,53 +2512,9 @@
         <w:rPr>
           <w:lang w:val="en-US"/>
         </w:rPr>
-        <w:t>Flush cutters</w:t>
+        <w:t>“User Guide”</w:t>
       </w:r>
     </w:p>
-    <w:p>
-      <w:pPr>
-        <w:pStyle w:val="ListParagraph"/>
-        <w:numPr>
-          <w:ilvl w:val="0"/>
-          <w:numId w:val="17"/>
-        </w:numPr>
-        <w:rPr>
-          <w:lang w:val="en-US"/>
-        </w:rPr>
-      </w:pPr>
-      <w:r>
-        <w:rPr>
-          <w:lang w:val="en-US"/>
-        </w:rPr>
-        <w:t>Phillips Head Screwdriver</w:t>
-      </w:r>
-    </w:p>
-    <w:p>
-      <w:pPr>
-        <w:pStyle w:val="ListParagraph"/>
-        <w:numPr>
-          <w:ilvl w:val="0"/>
-          <w:numId w:val="17"/>
-        </w:numPr>
-        <w:rPr>
-          <w:lang w:val="en-US"/>
-        </w:rPr>
-      </w:pPr>
-      <w:r>
-        <w:rPr>
-          <w:lang w:val="en-US"/>
-        </w:rPr>
-        <w:t>Computer with USB port and Arduino IDE (or ability to install it)</w:t>
-      </w:r>
-    </w:p>
-    <w:p>
-      <w:pPr>
-        <w:rPr>
-          <w:lang w:val="en-US"/>
-        </w:rPr>
-      </w:pPr>
-    </w:p>
-    <w:p/>
     <w:p>
       <w:pPr>
         <w:rPr>
@@ -2269,16 +2535,20 @@
       <w:pPr>
         <w:pStyle w:val="Heading1"/>
       </w:pPr>
-      <w:bookmarkStart w:id="4" w:name="_Toc146899877"/>
+      <w:bookmarkStart w:id="4" w:name="_Toc164174037"/>
       <w:r>
         <w:lastRenderedPageBreak/>
-        <w:t>Customization Guide</w:t>
+        <w:t>Tool List</w:t>
       </w:r>
       <w:bookmarkEnd w:id="4"/>
     </w:p>
     <w:p>
       <w:pPr>
-        <w:spacing w:after="160" w:line="259" w:lineRule="auto"/>
+        <w:pStyle w:val="ListParagraph"/>
+        <w:numPr>
+          <w:ilvl w:val="0"/>
+          <w:numId w:val="17"/>
+        </w:numPr>
         <w:rPr>
           <w:lang w:val="en-US"/>
         </w:rPr>
@@ -2287,32 +2557,34 @@
         <w:rPr>
           <w:lang w:val="en-US"/>
         </w:rPr>
-        <w:t xml:space="preserve">The device can be printed in the user’s desired </w:t>
-      </w:r>
-      <w:r>
-        <w:rPr>
-          <w:lang w:val="en-US"/>
-        </w:rPr>
-        <w:t>color</w:t>
-      </w:r>
-      <w:r>
-        <w:rPr>
-          <w:lang w:val="en-US"/>
-        </w:rPr>
-        <w:t xml:space="preserve">. </w:t>
+        <w:t>Soldering iron</w:t>
       </w:r>
     </w:p>
     <w:p>
       <w:pPr>
-        <w:spacing w:after="160" w:line="259" w:lineRule="auto"/>
+        <w:pStyle w:val="ListParagraph"/>
+        <w:numPr>
+          <w:ilvl w:val="0"/>
+          <w:numId w:val="17"/>
+        </w:numPr>
         <w:rPr>
           <w:lang w:val="en-US"/>
         </w:rPr>
       </w:pPr>
+      <w:r>
+        <w:rPr>
+          <w:lang w:val="en-US"/>
+        </w:rPr>
+        <w:t>Flush cutters</w:t>
+      </w:r>
     </w:p>
     <w:p>
       <w:pPr>
-        <w:pStyle w:val="Heading2"/>
+        <w:pStyle w:val="ListParagraph"/>
+        <w:numPr>
+          <w:ilvl w:val="0"/>
+          <w:numId w:val="17"/>
+        </w:numPr>
         <w:rPr>
           <w:lang w:val="en-US"/>
         </w:rPr>
@@ -2321,17 +2593,16 @@
         <w:rPr>
           <w:lang w:val="en-US"/>
         </w:rPr>
-        <w:t>Contrasted</w:t>
-      </w:r>
-      <w:r>
-        <w:rPr>
-          <w:lang w:val="en-US"/>
-        </w:rPr>
-        <w:t xml:space="preserve"> Labels</w:t>
+        <w:t>Phillips Head Screwdriver</w:t>
       </w:r>
     </w:p>
     <w:p>
       <w:pPr>
+        <w:pStyle w:val="ListParagraph"/>
+        <w:numPr>
+          <w:ilvl w:val="0"/>
+          <w:numId w:val="17"/>
+        </w:numPr>
         <w:rPr>
           <w:lang w:val="en-US"/>
         </w:rPr>
@@ -2340,7 +2611,7 @@
         <w:rPr>
           <w:lang w:val="en-US"/>
         </w:rPr>
-        <w:t>A layer change can be done for the top and bottom enclosure to make the labels have greater contrast.</w:t>
+        <w:t>Computer with USB port and Arduino IDE (or ability to install it)</w:t>
       </w:r>
     </w:p>
     <w:p>
@@ -2350,40 +2621,7 @@
         </w:rPr>
       </w:pPr>
     </w:p>
-    <w:p>
-      <w:pPr>
-        <w:pStyle w:val="Heading2"/>
-        <w:rPr>
-          <w:lang w:val="en-US"/>
-        </w:rPr>
-      </w:pPr>
-      <w:r>
-        <w:rPr>
-          <w:lang w:val="en-US"/>
-        </w:rPr>
-        <w:t>Colored Labels</w:t>
-      </w:r>
-    </w:p>
-    <w:p>
-      <w:pPr>
-        <w:rPr>
-          <w:lang w:val="en-US"/>
-        </w:rPr>
-      </w:pPr>
-      <w:r>
-        <w:rPr>
-          <w:lang w:val="en-US"/>
-        </w:rPr>
-        <w:t>If you have access to a suitable multiple extruder or multiple color 3D printer, the labels can be printed in multiple colors.</w:t>
-      </w:r>
-    </w:p>
-    <w:p>
-      <w:pPr>
-        <w:rPr>
-          <w:lang w:val="en-US"/>
-        </w:rPr>
-      </w:pPr>
-    </w:p>
+    <w:p/>
     <w:p>
       <w:pPr>
         <w:rPr>
@@ -2404,22 +2642,161 @@
       <w:pPr>
         <w:pStyle w:val="Heading1"/>
       </w:pPr>
-      <w:bookmarkStart w:id="5" w:name="_Toc146899878"/>
+      <w:bookmarkStart w:id="5" w:name="_Toc164174038"/>
       <w:r>
         <w:lastRenderedPageBreak/>
-        <w:t>3D Printing Guide</w:t>
+        <w:t>Customization Guide</w:t>
       </w:r>
       <w:bookmarkEnd w:id="5"/>
     </w:p>
     <w:p>
       <w:pPr>
+        <w:spacing w:after="160" w:line="259" w:lineRule="auto"/>
+        <w:rPr>
+          <w:lang w:val="en-US"/>
+        </w:rPr>
+      </w:pPr>
+      <w:r>
+        <w:rPr>
+          <w:lang w:val="en-US"/>
+        </w:rPr>
+        <w:t xml:space="preserve">The device can be printed in the user’s desired </w:t>
+      </w:r>
+      <w:r>
+        <w:rPr>
+          <w:lang w:val="en-US"/>
+        </w:rPr>
+        <w:t>color</w:t>
+      </w:r>
+      <w:r>
+        <w:rPr>
+          <w:lang w:val="en-US"/>
+        </w:rPr>
+        <w:t xml:space="preserve">. </w:t>
+      </w:r>
+    </w:p>
+    <w:p>
+      <w:pPr>
+        <w:spacing w:after="160" w:line="259" w:lineRule="auto"/>
+        <w:rPr>
+          <w:lang w:val="en-US"/>
+        </w:rPr>
+      </w:pPr>
+    </w:p>
+    <w:p>
+      <w:pPr>
         <w:pStyle w:val="Heading2"/>
-      </w:pPr>
-      <w:bookmarkStart w:id="6" w:name="_Toc146899879"/>
+        <w:rPr>
+          <w:lang w:val="en-US"/>
+        </w:rPr>
+      </w:pPr>
+      <w:bookmarkStart w:id="6" w:name="_Toc164174039"/>
+      <w:r>
+        <w:rPr>
+          <w:lang w:val="en-US"/>
+        </w:rPr>
+        <w:t>Contrasted</w:t>
+      </w:r>
+      <w:r>
+        <w:rPr>
+          <w:lang w:val="en-US"/>
+        </w:rPr>
+        <w:t xml:space="preserve"> Labels</w:t>
+      </w:r>
+      <w:bookmarkEnd w:id="6"/>
+    </w:p>
+    <w:p>
+      <w:pPr>
+        <w:rPr>
+          <w:lang w:val="en-US"/>
+        </w:rPr>
+      </w:pPr>
+      <w:r>
+        <w:rPr>
+          <w:lang w:val="en-US"/>
+        </w:rPr>
+        <w:t>A layer change can be done for the top and bottom enclosure to make the labels have greater contrast.</w:t>
+      </w:r>
+    </w:p>
+    <w:p>
+      <w:pPr>
+        <w:rPr>
+          <w:lang w:val="en-US"/>
+        </w:rPr>
+      </w:pPr>
+    </w:p>
+    <w:p>
+      <w:pPr>
+        <w:pStyle w:val="Heading2"/>
+        <w:rPr>
+          <w:lang w:val="en-US"/>
+        </w:rPr>
+      </w:pPr>
+      <w:bookmarkStart w:id="7" w:name="_Toc164174040"/>
+      <w:r>
+        <w:rPr>
+          <w:lang w:val="en-US"/>
+        </w:rPr>
+        <w:t>Colored Labels</w:t>
+      </w:r>
+      <w:bookmarkEnd w:id="7"/>
+    </w:p>
+    <w:p>
+      <w:pPr>
+        <w:rPr>
+          <w:lang w:val="en-US"/>
+        </w:rPr>
+      </w:pPr>
+      <w:r>
+        <w:rPr>
+          <w:lang w:val="en-US"/>
+        </w:rPr>
+        <w:t>If you have access to a suitable multiple extruder or multiple color 3D printer, the labels can be printed in multiple colors.</w:t>
+      </w:r>
+    </w:p>
+    <w:p>
+      <w:pPr>
+        <w:rPr>
+          <w:lang w:val="en-US"/>
+        </w:rPr>
+      </w:pPr>
+    </w:p>
+    <w:p>
+      <w:pPr>
+        <w:rPr>
+          <w:rFonts w:eastAsiaTheme="majorEastAsia" w:cstheme="majorBidi"/>
+          <w:b/>
+          <w:bCs/>
+          <w:color w:val="1C1946" w:themeColor="accent1" w:themeShade="BF"/>
+          <w:sz w:val="28"/>
+          <w:szCs w:val="28"/>
+          <w:lang w:val="en-US"/>
+        </w:rPr>
+      </w:pPr>
+      <w:r>
+        <w:br w:type="page"/>
+      </w:r>
+    </w:p>
+    <w:p>
+      <w:pPr>
+        <w:pStyle w:val="Heading1"/>
+      </w:pPr>
+      <w:bookmarkStart w:id="8" w:name="_Toc164174041"/>
+      <w:r>
+        <w:lastRenderedPageBreak/>
+        <w:t>3D Printing Guide</w:t>
+      </w:r>
+      <w:bookmarkEnd w:id="8"/>
+    </w:p>
+    <w:p>
+      <w:pPr>
+        <w:pStyle w:val="Heading2"/>
+      </w:pPr>
+      <w:bookmarkStart w:id="9" w:name="_Toc164174042"/>
       <w:r>
         <w:t>3D Printing Summary</w:t>
       </w:r>
-      <w:bookmarkEnd w:id="6"/>
+      <w:bookmarkEnd w:id="9"/>
     </w:p>
     <w:tbl>
       <w:tblPr>
@@ -2652,11 +3029,11 @@
       <w:pPr>
         <w:pStyle w:val="Heading2"/>
       </w:pPr>
-      <w:bookmarkStart w:id="7" w:name="_Toc146899880"/>
+      <w:bookmarkStart w:id="10" w:name="_Toc164174043"/>
       <w:r>
         <w:t>3D Printing Settings</w:t>
       </w:r>
-      <w:bookmarkEnd w:id="7"/>
+      <w:bookmarkEnd w:id="10"/>
     </w:p>
     <w:tbl>
       <w:tblPr>
@@ -2746,6 +3123,8 @@
               </w:rPr>
               <w:t>Print Time (</w:t>
             </w:r>
+            <w:proofErr w:type="spellStart"/>
+            <w:proofErr w:type="gramStart"/>
             <w:r>
               <w:rPr>
                 <w:b/>
@@ -2758,7 +3137,16 @@
                 <w:b/>
                 <w:lang w:val="en-US"/>
               </w:rPr>
-              <w:t>min)</w:t>
+              <w:t>min</w:t>
+            </w:r>
+            <w:proofErr w:type="spellEnd"/>
+            <w:proofErr w:type="gramEnd"/>
+            <w:r>
+              <w:rPr>
+                <w:b/>
+                <w:lang w:val="en-US"/>
+              </w:rPr>
+              <w:t>)</w:t>
             </w:r>
           </w:p>
         </w:tc>
@@ -2906,6 +3294,7 @@
                 <w:lang w:val="en-US"/>
               </w:rPr>
             </w:pPr>
+            <w:proofErr w:type="spellStart"/>
             <w:r>
               <w:rPr>
                 <w:lang w:val="en-US"/>
@@ -2924,6 +3313,7 @@
               </w:rPr>
               <w:t>_Top.stl</w:t>
             </w:r>
+            <w:proofErr w:type="spellEnd"/>
           </w:p>
         </w:tc>
         <w:tc>
@@ -3079,12 +3469,14 @@
                 <w:lang w:val="en-US"/>
               </w:rPr>
             </w:pPr>
+            <w:proofErr w:type="spellStart"/>
             <w:r>
               <w:rPr>
                 <w:lang w:val="en-US"/>
               </w:rPr>
               <w:t>Forest_Hub_Bottom.stl</w:t>
             </w:r>
+            <w:proofErr w:type="spellEnd"/>
           </w:p>
         </w:tc>
         <w:tc>
@@ -3228,12 +3620,14 @@
                 <w:lang w:val="en-US"/>
               </w:rPr>
             </w:pPr>
+            <w:proofErr w:type="spellStart"/>
             <w:r>
               <w:rPr>
                 <w:lang w:val="en-US"/>
               </w:rPr>
               <w:t>Forest_HUB_LED_Spacer.stl</w:t>
             </w:r>
+            <w:proofErr w:type="spellEnd"/>
           </w:p>
         </w:tc>
         <w:tc>
@@ -3375,11 +3769,11 @@
       <w:pPr>
         <w:pStyle w:val="Heading2"/>
       </w:pPr>
-      <w:bookmarkStart w:id="8" w:name="_Toc146899881"/>
+      <w:bookmarkStart w:id="11" w:name="_Toc164174044"/>
       <w:r>
         <w:t>Post-Processing</w:t>
       </w:r>
-      <w:bookmarkEnd w:id="8"/>
+      <w:bookmarkEnd w:id="11"/>
     </w:p>
     <w:p>
       <w:pPr>
@@ -3397,44 +3791,26 @@
         <w:rPr>
           <w:lang w:val="en-US"/>
         </w:rPr>
-        <w:t>Add any processes that must be done after print such as removing supports</w:t>
-      </w:r>
+        <w:t xml:space="preserve">Remove any stringing or </w:t>
+      </w:r>
+      <w:proofErr w:type="gramStart"/>
+      <w:r>
+        <w:rPr>
+          <w:lang w:val="en-US"/>
+        </w:rPr>
+        <w:t>blobs</w:t>
+      </w:r>
+      <w:proofErr w:type="gramEnd"/>
     </w:p>
     <w:p>
       <w:pPr>
         <w:pStyle w:val="Heading2"/>
       </w:pPr>
-      <w:bookmarkStart w:id="9" w:name="_Toc146899882"/>
+      <w:bookmarkStart w:id="12" w:name="_Toc164174045"/>
       <w:r>
         <w:t>Examples of Quality Prints</w:t>
       </w:r>
-      <w:bookmarkEnd w:id="9"/>
-    </w:p>
-    <w:p>
-      <w:pPr>
-        <w:rPr>
-          <w:rFonts w:ascii="Calibri" w:eastAsia="Calibri" w:hAnsi="Calibri" w:cs="Calibri"/>
-          <w:color w:val="000000" w:themeColor="text1"/>
-        </w:rPr>
-      </w:pPr>
-      <w:r>
-        <w:rPr>
-          <w:rFonts w:ascii="Calibri" w:eastAsia="Calibri" w:hAnsi="Calibri" w:cs="Calibri"/>
-          <w:b/>
-          <w:bCs/>
-          <w:color w:val="000000" w:themeColor="text1"/>
-        </w:rPr>
-        <w:t xml:space="preserve">Photo of </w:t>
-      </w:r>
-      <w:r>
-        <w:rPr>
-          <w:rFonts w:ascii="Calibri" w:eastAsia="Calibri" w:hAnsi="Calibri" w:cs="Calibri"/>
-          <w:b/>
-          <w:bCs/>
-          <w:color w:val="000000" w:themeColor="text1"/>
-        </w:rPr>
-        <w:t>Device</w:t>
-      </w:r>
+      <w:bookmarkEnd w:id="12"/>
     </w:p>
     <w:p>
       <w:r>
@@ -3647,12 +4023,12 @@
       <w:pPr>
         <w:pStyle w:val="Heading1"/>
       </w:pPr>
-      <w:bookmarkStart w:id="10" w:name="_Toc146899883"/>
+      <w:bookmarkStart w:id="13" w:name="_Toc164174046"/>
       <w:r>
         <w:lastRenderedPageBreak/>
         <w:t>Assembly Guide</w:t>
       </w:r>
-      <w:bookmarkEnd w:id="10"/>
+      <w:bookmarkEnd w:id="13"/>
     </w:p>
     <w:p>
       <w:pPr>
@@ -3669,7 +4045,7 @@
         <w:t xml:space="preserve">The assembly of the Forest Hub is comprised of three parts: </w:t>
       </w:r>
     </w:p>
-    <w:bookmarkStart w:id="11" w:name="_Toc105659051"/>
+    <w:bookmarkStart w:id="14" w:name="_Toc105659051"/>
     <w:p>
       <w:pPr>
         <w:pStyle w:val="ListParagraph"/>
@@ -3806,22 +4182,22 @@
       <w:pPr>
         <w:pStyle w:val="Heading2"/>
       </w:pPr>
-      <w:bookmarkStart w:id="12" w:name="_Toc146899884"/>
-      <w:bookmarkStart w:id="13" w:name="_Ref155621206"/>
-      <w:bookmarkStart w:id="14" w:name="_Ref155623483"/>
+      <w:bookmarkStart w:id="15" w:name="_Ref155621206"/>
+      <w:bookmarkStart w:id="16" w:name="_Ref155623483"/>
+      <w:bookmarkStart w:id="17" w:name="_Toc164174047"/>
       <w:r>
         <w:t>Part A: PCB Assembly</w:t>
       </w:r>
-      <w:bookmarkEnd w:id="12"/>
-      <w:bookmarkEnd w:id="13"/>
-      <w:bookmarkEnd w:id="14"/>
+      <w:bookmarkEnd w:id="15"/>
+      <w:bookmarkEnd w:id="16"/>
+      <w:bookmarkEnd w:id="17"/>
     </w:p>
     <w:p/>
     <w:p>
       <w:pPr>
         <w:pStyle w:val="Heading3"/>
       </w:pPr>
-      <w:bookmarkStart w:id="15" w:name="_Toc146899885"/>
+      <w:bookmarkStart w:id="18" w:name="_Toc164174048"/>
       <w:r>
         <w:t>Part A</w:t>
       </w:r>
@@ -3831,8 +4207,8 @@
       <w:r>
         <w:t>Components</w:t>
       </w:r>
-      <w:bookmarkEnd w:id="11"/>
-      <w:bookmarkEnd w:id="15"/>
+      <w:bookmarkEnd w:id="14"/>
+      <w:bookmarkEnd w:id="18"/>
     </w:p>
     <w:tbl>
       <w:tblPr>
@@ -4139,6 +4515,7 @@
             </w:pPr>
             <w:r>
               <w:rPr>
+                <w:noProof/>
                 <w:color w:val="FFFFFF" w:themeColor="background1"/>
                 <w:sz w:val="28"/>
                 <w:szCs w:val="28"/>
@@ -4822,7 +5199,7 @@
                 <w:szCs w:val="28"/>
               </w:rPr>
               <w:drawing>
-                <wp:inline distT="0" distB="0" distL="0" distR="0" wp14:anchorId="7450A5C8" wp14:editId="35705F1A">
+                <wp:inline distT="0" distB="0" distL="0" distR="0" wp14:anchorId="7450A5C8" wp14:editId="7B3D9761">
                   <wp:extent cx="1720444" cy="807720"/>
                   <wp:effectExtent l="0" t="0" r="0" b="0"/>
                   <wp:docPr id="631933652" name="Picture 631933652" descr="A screenshot of a 4.7 kilo ohm resistor colour banding."/>
@@ -6295,12 +6672,21 @@
                 <w:color w:val="000000"/>
               </w:rPr>
             </w:pPr>
+            <w:proofErr w:type="spellStart"/>
             <w:r>
               <w:rPr>
                 <w:rFonts w:ascii="Calibri" w:hAnsi="Calibri" w:cs="Calibri"/>
                 <w:color w:val="000000"/>
               </w:rPr>
-              <w:t>NeoPixel LEDs, 5</w:t>
+              <w:t>NeoPixel</w:t>
+            </w:r>
+            <w:proofErr w:type="spellEnd"/>
+            <w:r>
+              <w:rPr>
+                <w:rFonts w:ascii="Calibri" w:hAnsi="Calibri" w:cs="Calibri"/>
+                <w:color w:val="000000"/>
+              </w:rPr>
+              <w:t xml:space="preserve"> LEDs, 5</w:t>
             </w:r>
             <w:r>
               <w:rPr>
@@ -7482,8 +7868,8 @@
       <w:pPr>
         <w:pStyle w:val="Heading3"/>
       </w:pPr>
-      <w:bookmarkStart w:id="16" w:name="_Toc105659052"/>
-      <w:bookmarkStart w:id="17" w:name="_Toc146899886"/>
+      <w:bookmarkStart w:id="19" w:name="_Toc105659052"/>
+      <w:bookmarkStart w:id="20" w:name="_Toc164174049"/>
       <w:r>
         <w:lastRenderedPageBreak/>
         <w:t>Part A</w:t>
@@ -7491,8 +7877,8 @@
       <w:r>
         <w:t xml:space="preserve"> Tools</w:t>
       </w:r>
-      <w:bookmarkEnd w:id="16"/>
-      <w:bookmarkEnd w:id="17"/>
+      <w:bookmarkEnd w:id="19"/>
+      <w:bookmarkEnd w:id="20"/>
     </w:p>
     <w:p>
       <w:pPr>
@@ -7552,16 +7938,16 @@
       <w:pPr>
         <w:pStyle w:val="Heading3"/>
       </w:pPr>
-      <w:bookmarkStart w:id="18" w:name="_Toc105659053"/>
-      <w:bookmarkStart w:id="19" w:name="_Toc146899887"/>
+      <w:bookmarkStart w:id="21" w:name="_Toc105659053"/>
+      <w:bookmarkStart w:id="22" w:name="_Toc164174050"/>
       <w:r>
         <w:t>Part A</w:t>
       </w:r>
       <w:r>
         <w:t xml:space="preserve"> Personal Protective Equipment (PPE)</w:t>
       </w:r>
-      <w:bookmarkEnd w:id="18"/>
-      <w:bookmarkEnd w:id="19"/>
+      <w:bookmarkEnd w:id="21"/>
+      <w:bookmarkEnd w:id="22"/>
     </w:p>
     <w:p>
       <w:pPr>
@@ -7591,8 +7977,7 @@
           <w:color w:val="26225E" w:themeColor="accent1"/>
         </w:rPr>
       </w:pPr>
-      <w:bookmarkStart w:id="20" w:name="_Toc146899888"/>
-      <w:bookmarkStart w:id="21" w:name="_Toc105659055"/>
+      <w:bookmarkStart w:id="23" w:name="_Toc105659055"/>
       <w:r>
         <w:br w:type="page"/>
       </w:r>
@@ -7601,11 +7986,12 @@
       <w:pPr>
         <w:pStyle w:val="Heading3"/>
       </w:pPr>
+      <w:bookmarkStart w:id="24" w:name="_Toc164174051"/>
       <w:r>
         <w:lastRenderedPageBreak/>
         <w:t>Part A Steps</w:t>
       </w:r>
-      <w:bookmarkEnd w:id="20"/>
+      <w:bookmarkEnd w:id="24"/>
     </w:p>
     <w:p>
       <w:pPr>
@@ -7614,7 +8000,7 @@
       <w:r>
         <w:t>Step 1</w:t>
       </w:r>
-      <w:bookmarkEnd w:id="21"/>
+      <w:bookmarkEnd w:id="23"/>
       <w:r>
         <w:t xml:space="preserve">: </w:t>
       </w:r>
@@ -7817,11 +8203,11 @@
       <w:pPr>
         <w:pStyle w:val="Heading4"/>
       </w:pPr>
-      <w:bookmarkStart w:id="22" w:name="_Toc105659056"/>
+      <w:bookmarkStart w:id="25" w:name="_Toc105659056"/>
       <w:r>
         <w:t>Step 2</w:t>
       </w:r>
-      <w:bookmarkEnd w:id="22"/>
+      <w:bookmarkEnd w:id="25"/>
       <w:r>
         <w:t xml:space="preserve">: </w:t>
       </w:r>
@@ -7954,7 +8340,7 @@
                 <w:sz w:val="24"/>
               </w:rPr>
               <w:drawing>
-                <wp:inline distT="0" distB="0" distL="0" distR="0" wp14:anchorId="21525A67" wp14:editId="28B150AA">
+                <wp:inline distT="0" distB="0" distL="0" distR="0" wp14:anchorId="21525A67" wp14:editId="33C081BA">
                   <wp:extent cx="1634400" cy="824400"/>
                   <wp:effectExtent l="0" t="0" r="4445" b="0"/>
                   <wp:docPr id="130217280" name="Picture 130217280" descr="A screenshot of a 220 ohm resistor colour banding."/>
@@ -8067,14 +8453,6 @@
               </w:drawing>
             </w:r>
           </w:p>
-          <w:p>
-            <w:pPr>
-              <w:jc w:val="center"/>
-              <w:rPr>
-                <w:sz w:val="24"/>
-              </w:rPr>
-            </w:pPr>
-          </w:p>
         </w:tc>
       </w:tr>
     </w:tbl>
@@ -8089,11 +8467,11 @@
       <w:pPr>
         <w:pStyle w:val="Heading4"/>
       </w:pPr>
-      <w:bookmarkStart w:id="23" w:name="_Toc105659057"/>
+      <w:bookmarkStart w:id="26" w:name="_Toc105659057"/>
       <w:r>
         <w:t>Step 3</w:t>
       </w:r>
-      <w:bookmarkEnd w:id="23"/>
+      <w:bookmarkEnd w:id="26"/>
       <w:r>
         <w:t>:</w:t>
       </w:r>
@@ -8226,7 +8604,7 @@
                 <w:sz w:val="24"/>
               </w:rPr>
               <w:drawing>
-                <wp:inline distT="0" distB="0" distL="0" distR="0" wp14:anchorId="6F8933E4" wp14:editId="794A0BBD">
+                <wp:inline distT="0" distB="0" distL="0" distR="0" wp14:anchorId="6F8933E4" wp14:editId="255E7523">
                   <wp:extent cx="1634400" cy="824400"/>
                   <wp:effectExtent l="0" t="0" r="4445" b="0"/>
                   <wp:docPr id="281276564" name="Picture 281276564" descr="A screenshot of a 10K ohm resistor colour banding."/>
@@ -8296,7 +8674,6 @@
                 <w:noProof/>
                 <w:sz w:val="24"/>
               </w:rPr>
-              <w:lastRenderedPageBreak/>
               <w:drawing>
                 <wp:inline distT="0" distB="0" distL="0" distR="0" wp14:anchorId="232884AD" wp14:editId="41F669DF">
                   <wp:extent cx="2966400" cy="1249200"/>
@@ -8350,12 +8727,12 @@
         </w:tc>
       </w:tr>
     </w:tbl>
-    <w:p/>
     <w:p>
       <w:pPr>
         <w:pStyle w:val="Heading4"/>
       </w:pPr>
       <w:r>
+        <w:lastRenderedPageBreak/>
         <w:t xml:space="preserve">Step </w:t>
       </w:r>
       <w:r>
@@ -8476,7 +8853,7 @@
                 <w:sz w:val="24"/>
               </w:rPr>
               <w:drawing>
-                <wp:inline distT="0" distB="0" distL="0" distR="0" wp14:anchorId="19C6487A" wp14:editId="0BE8B3E5">
+                <wp:inline distT="0" distB="0" distL="0" distR="0" wp14:anchorId="19C6487A" wp14:editId="3FB888A2">
                   <wp:extent cx="1634400" cy="824400"/>
                   <wp:effectExtent l="0" t="0" r="4445" b="0"/>
                   <wp:docPr id="375340245" name="Picture 375340245" descr="A screenshot of a 2.2K ohm resistor colour banding."/>
@@ -8716,7 +9093,7 @@
                 <w:sz w:val="24"/>
               </w:rPr>
               <w:drawing>
-                <wp:inline distT="0" distB="0" distL="0" distR="0" wp14:anchorId="3DDC0D03" wp14:editId="46176E21">
+                <wp:inline distT="0" distB="0" distL="0" distR="0" wp14:anchorId="3DDC0D03" wp14:editId="5EB77962">
                   <wp:extent cx="1634400" cy="824400"/>
                   <wp:effectExtent l="0" t="0" r="4445" b="0"/>
                   <wp:docPr id="89815068" name="Picture 89815068" descr="A screenshot of a 4.7K ohm resistor colour banding."/>
@@ -8836,7 +9213,6 @@
         <w:pStyle w:val="Heading4"/>
       </w:pPr>
       <w:r>
-        <w:lastRenderedPageBreak/>
         <w:t xml:space="preserve">Step </w:t>
       </w:r>
       <w:r>
@@ -9108,6 +9484,7 @@
         <w:pStyle w:val="Heading4"/>
       </w:pPr>
       <w:r>
+        <w:lastRenderedPageBreak/>
         <w:t xml:space="preserve"> </w:t>
       </w:r>
       <w:r>
@@ -9225,7 +9602,7 @@
                 <w:sz w:val="24"/>
               </w:rPr>
               <w:drawing>
-                <wp:inline distT="0" distB="0" distL="0" distR="0" wp14:anchorId="4D8CC80D" wp14:editId="129054F1">
+                <wp:inline distT="0" distB="0" distL="0" distR="0" wp14:anchorId="4D8CC80D" wp14:editId="7F5443BC">
                   <wp:extent cx="1634400" cy="824400"/>
                   <wp:effectExtent l="0" t="0" r="4445" b="0"/>
                   <wp:docPr id="2114200340" name="Picture 2114200340" descr="A screenshot of a 10K ohm resistor colour banding."/>
@@ -9333,11 +9710,13 @@
       </w:tr>
     </w:tbl>
     <w:p>
+      <w:pPr>
+        <w:spacing w:after="0"/>
+      </w:pPr>
       <w:r>
         <w:t xml:space="preserve"> </w:t>
       </w:r>
     </w:p>
-    <w:p/>
     <w:p>
       <w:pPr>
         <w:pStyle w:val="Heading4"/>
@@ -9402,14 +9781,6 @@
             <w:tcW w:w="4675" w:type="dxa"/>
             <w:vAlign w:val="center"/>
           </w:tcPr>
-          <w:p>
-            <w:pPr>
-              <w:jc w:val="center"/>
-              <w:rPr>
-                <w:sz w:val="24"/>
-              </w:rPr>
-            </w:pPr>
-          </w:p>
           <w:p>
             <w:pPr>
               <w:jc w:val="center"/>
@@ -9560,14 +9931,7 @@
               <w:rPr>
                 <w:sz w:val="24"/>
               </w:rPr>
-              <w:t xml:space="preserve">holes </w:t>
-            </w:r>
-            <w:r>
-              <w:rPr>
-                <w:sz w:val="24"/>
-              </w:rPr>
-              <w:lastRenderedPageBreak/>
-              <w:t xml:space="preserve">labelled </w:t>
+              <w:t xml:space="preserve">holes labelled </w:t>
             </w:r>
             <w:r>
               <w:rPr>
@@ -9585,7 +9949,21 @@
               <w:rPr>
                 <w:sz w:val="24"/>
               </w:rPr>
-              <w:t>Solder a single pin, check that the component is fully flush to the PCB, and solder the remaining pins.</w:t>
+              <w:t xml:space="preserve">Solder a single pin, check that the component is fully flush to the </w:t>
+            </w:r>
+            <w:proofErr w:type="gramStart"/>
+            <w:r>
+              <w:rPr>
+                <w:sz w:val="24"/>
+              </w:rPr>
+              <w:t>PCB, and</w:t>
+            </w:r>
+            <w:proofErr w:type="gramEnd"/>
+            <w:r>
+              <w:rPr>
+                <w:sz w:val="24"/>
+              </w:rPr>
+              <w:t xml:space="preserve"> solder the remaining pins.</w:t>
             </w:r>
           </w:p>
         </w:tc>
@@ -9601,20 +9979,11 @@
                 <w:sz w:val="24"/>
               </w:rPr>
             </w:pPr>
-          </w:p>
-          <w:p>
-            <w:pPr>
-              <w:jc w:val="center"/>
-              <w:rPr>
-                <w:sz w:val="24"/>
-              </w:rPr>
-            </w:pPr>
-            <w:r>
-              <w:rPr>
-                <w:noProof/>
-                <w:sz w:val="24"/>
-              </w:rPr>
-              <w:lastRenderedPageBreak/>
+            <w:r>
+              <w:rPr>
+                <w:noProof/>
+                <w:sz w:val="24"/>
+              </w:rPr>
               <w:drawing>
                 <wp:inline distT="0" distB="0" distL="0" distR="0" wp14:anchorId="0FAE7C3B" wp14:editId="377B3605">
                   <wp:extent cx="2966400" cy="1249200"/>
@@ -9673,7 +10042,6 @@
         <w:pStyle w:val="Heading4"/>
       </w:pPr>
       <w:r>
-        <w:lastRenderedPageBreak/>
         <w:t xml:space="preserve">Step </w:t>
       </w:r>
       <w:r>
@@ -9730,7 +10098,21 @@
               <w:rPr>
                 <w:sz w:val="24"/>
               </w:rPr>
-              <w:t>Solder a single pin, check that the component is fully flush to the PCB, and solder the remaining pins.</w:t>
+              <w:t xml:space="preserve">Solder a single pin, check that the component is fully flush to the </w:t>
+            </w:r>
+            <w:proofErr w:type="gramStart"/>
+            <w:r>
+              <w:rPr>
+                <w:sz w:val="24"/>
+              </w:rPr>
+              <w:t>PCB, and</w:t>
+            </w:r>
+            <w:proofErr w:type="gramEnd"/>
+            <w:r>
+              <w:rPr>
+                <w:sz w:val="24"/>
+              </w:rPr>
+              <w:t xml:space="preserve"> solder the remaining pins.</w:t>
             </w:r>
           </w:p>
         </w:tc>
@@ -9739,14 +10121,6 @@
             <w:tcW w:w="4675" w:type="dxa"/>
             <w:vAlign w:val="center"/>
           </w:tcPr>
-          <w:p>
-            <w:pPr>
-              <w:jc w:val="center"/>
-              <w:rPr>
-                <w:sz w:val="24"/>
-              </w:rPr>
-            </w:pPr>
-          </w:p>
           <w:p>
             <w:pPr>
               <w:jc w:val="center"/>
@@ -9817,6 +10191,7 @@
         <w:pStyle w:val="Heading4"/>
       </w:pPr>
       <w:r>
+        <w:lastRenderedPageBreak/>
         <w:t xml:space="preserve">Step </w:t>
       </w:r>
       <w:r>
@@ -9873,7 +10248,21 @@
               <w:rPr>
                 <w:sz w:val="24"/>
               </w:rPr>
-              <w:t>Solder a single pin, check that the component is fully flush to the PCB, and solder the remaining pins.</w:t>
+              <w:t xml:space="preserve">Solder a single pin, check that the component is fully flush to the </w:t>
+            </w:r>
+            <w:proofErr w:type="gramStart"/>
+            <w:r>
+              <w:rPr>
+                <w:sz w:val="24"/>
+              </w:rPr>
+              <w:t>PCB, and</w:t>
+            </w:r>
+            <w:proofErr w:type="gramEnd"/>
+            <w:r>
+              <w:rPr>
+                <w:sz w:val="24"/>
+              </w:rPr>
+              <w:t xml:space="preserve"> solder the remaining pins.</w:t>
             </w:r>
           </w:p>
         </w:tc>
@@ -9944,14 +10333,6 @@
               </w:drawing>
             </w:r>
           </w:p>
-          <w:p>
-            <w:pPr>
-              <w:jc w:val="center"/>
-              <w:rPr>
-                <w:sz w:val="24"/>
-              </w:rPr>
-            </w:pPr>
-          </w:p>
         </w:tc>
       </w:tr>
     </w:tbl>
@@ -10040,7 +10421,21 @@
               <w:rPr>
                 <w:sz w:val="24"/>
               </w:rPr>
-              <w:t>Solder a single pin, check that the component is fully flush to the PCB, and solder the remaining pins.</w:t>
+              <w:t xml:space="preserve">Solder a single pin, check that the component is fully flush to the </w:t>
+            </w:r>
+            <w:proofErr w:type="gramStart"/>
+            <w:r>
+              <w:rPr>
+                <w:sz w:val="24"/>
+              </w:rPr>
+              <w:t>PCB, and</w:t>
+            </w:r>
+            <w:proofErr w:type="gramEnd"/>
+            <w:r>
+              <w:rPr>
+                <w:sz w:val="24"/>
+              </w:rPr>
+              <w:t xml:space="preserve"> solder the remaining pins.</w:t>
             </w:r>
           </w:p>
         </w:tc>
@@ -10119,7 +10514,6 @@
         <w:pStyle w:val="Heading4"/>
       </w:pPr>
       <w:r>
-        <w:lastRenderedPageBreak/>
         <w:t xml:space="preserve">Step </w:t>
       </w:r>
       <w:r>
@@ -10164,7 +10558,21 @@
               <w:rPr>
                 <w:sz w:val="24"/>
               </w:rPr>
-              <w:t>Solder a single pin, check that the component is fully flush to the PCB, and solder the remaining pins.</w:t>
+              <w:t xml:space="preserve">Solder a single pin, check that the component is fully flush to the </w:t>
+            </w:r>
+            <w:proofErr w:type="gramStart"/>
+            <w:r>
+              <w:rPr>
+                <w:sz w:val="24"/>
+              </w:rPr>
+              <w:t>PCB, and</w:t>
+            </w:r>
+            <w:proofErr w:type="gramEnd"/>
+            <w:r>
+              <w:rPr>
+                <w:sz w:val="24"/>
+              </w:rPr>
+              <w:t xml:space="preserve"> solder the remaining pins.</w:t>
             </w:r>
           </w:p>
         </w:tc>
@@ -10287,7 +10695,21 @@
               <w:rPr>
                 <w:sz w:val="24"/>
               </w:rPr>
-              <w:t>Solder a single pin, check that the component is fully flush to the PCB, and solder the remaining pins.</w:t>
+              <w:t xml:space="preserve">Solder a single pin, check that the component is fully flush to the </w:t>
+            </w:r>
+            <w:proofErr w:type="gramStart"/>
+            <w:r>
+              <w:rPr>
+                <w:sz w:val="24"/>
+              </w:rPr>
+              <w:t>PCB, and</w:t>
+            </w:r>
+            <w:proofErr w:type="gramEnd"/>
+            <w:r>
+              <w:rPr>
+                <w:sz w:val="24"/>
+              </w:rPr>
+              <w:t xml:space="preserve"> solder the remaining pins.</w:t>
             </w:r>
           </w:p>
         </w:tc>
@@ -10366,6 +10788,7 @@
         <w:pStyle w:val="Heading4"/>
       </w:pPr>
       <w:r>
+        <w:lastRenderedPageBreak/>
         <w:t xml:space="preserve">Step </w:t>
       </w:r>
       <w:r>
@@ -10410,7 +10833,21 @@
               <w:rPr>
                 <w:sz w:val="24"/>
               </w:rPr>
-              <w:t>Solder a single pin, check that the component is fully flush to the PCB, and solder the remaining pins.</w:t>
+              <w:t xml:space="preserve">Solder a single pin, check that the component is fully flush to the </w:t>
+            </w:r>
+            <w:proofErr w:type="gramStart"/>
+            <w:r>
+              <w:rPr>
+                <w:sz w:val="24"/>
+              </w:rPr>
+              <w:t>PCB, and</w:t>
+            </w:r>
+            <w:proofErr w:type="gramEnd"/>
+            <w:r>
+              <w:rPr>
+                <w:sz w:val="24"/>
+              </w:rPr>
+              <w:t xml:space="preserve"> solder the remaining pins.</w:t>
             </w:r>
           </w:p>
         </w:tc>
@@ -10533,7 +10970,21 @@
               <w:rPr>
                 <w:sz w:val="24"/>
               </w:rPr>
-              <w:t>Solder a single pin, check that the component is fully flush to the PCB, and solder the remaining pins.</w:t>
+              <w:t xml:space="preserve">Solder a single pin, check that the component is fully flush to the </w:t>
+            </w:r>
+            <w:proofErr w:type="gramStart"/>
+            <w:r>
+              <w:rPr>
+                <w:sz w:val="24"/>
+              </w:rPr>
+              <w:t>PCB, and</w:t>
+            </w:r>
+            <w:proofErr w:type="gramEnd"/>
+            <w:r>
+              <w:rPr>
+                <w:sz w:val="24"/>
+              </w:rPr>
+              <w:t xml:space="preserve"> solder the remaining pins.</w:t>
             </w:r>
           </w:p>
         </w:tc>
@@ -10542,14 +10993,6 @@
             <w:tcW w:w="4675" w:type="dxa"/>
             <w:vAlign w:val="center"/>
           </w:tcPr>
-          <w:p>
-            <w:pPr>
-              <w:jc w:val="center"/>
-              <w:rPr>
-                <w:sz w:val="24"/>
-              </w:rPr>
-            </w:pPr>
-          </w:p>
           <w:p>
             <w:pPr>
               <w:rPr>
@@ -10619,7 +11062,6 @@
         <w:pStyle w:val="Heading4"/>
       </w:pPr>
       <w:r>
-        <w:lastRenderedPageBreak/>
         <w:t xml:space="preserve">Step </w:t>
       </w:r>
       <w:r>
@@ -10629,8 +11071,13 @@
         <w:t xml:space="preserve">: Insert and Solder </w:t>
       </w:r>
       <w:r>
-        <w:t>Male Headers to QT Py</w:t>
-      </w:r>
+        <w:t xml:space="preserve">Male Headers to QT </w:t>
+      </w:r>
+      <w:proofErr w:type="spellStart"/>
+      <w:r>
+        <w:t>Py</w:t>
+      </w:r>
+      <w:proofErr w:type="spellEnd"/>
     </w:p>
     <w:tbl>
       <w:tblPr>
@@ -10658,7 +11105,21 @@
               <w:rPr>
                 <w:sz w:val="24"/>
               </w:rPr>
-              <w:t>Take the QT Py microcontroller and male headers (Component 13).</w:t>
+              <w:t xml:space="preserve">Take the QT </w:t>
+            </w:r>
+            <w:proofErr w:type="spellStart"/>
+            <w:r>
+              <w:rPr>
+                <w:sz w:val="24"/>
+              </w:rPr>
+              <w:t>Py</w:t>
+            </w:r>
+            <w:proofErr w:type="spellEnd"/>
+            <w:r>
+              <w:rPr>
+                <w:sz w:val="24"/>
+              </w:rPr>
+              <w:t xml:space="preserve"> microcontroller and male headers (Component 13).</w:t>
             </w:r>
             <w:r>
               <w:rPr>
@@ -10982,6 +11443,7 @@
               <w:rPr>
                 <w:sz w:val="24"/>
               </w:rPr>
+              <w:lastRenderedPageBreak/>
               <w:t>If you do not have a solderless breadboard:</w:t>
             </w:r>
           </w:p>
@@ -11129,8 +11591,6 @@
         </w:tc>
       </w:tr>
     </w:tbl>
-    <w:p/>
-    <w:p/>
     <w:p/>
     <w:p/>
     <w:p>
@@ -11337,6 +11797,7 @@
         <w:pStyle w:val="Heading4"/>
       </w:pPr>
       <w:r>
+        <w:lastRenderedPageBreak/>
         <w:t xml:space="preserve">Step </w:t>
       </w:r>
       <w:r>
@@ -11411,7 +11872,21 @@
               <w:rPr>
                 <w:sz w:val="24"/>
               </w:rPr>
-              <w:t>ANALOG. Solder a single pin, check that the component is fully flush to the PCB, and solder the remaining pins.</w:t>
+              <w:t xml:space="preserve">ANALOG. Solder a single pin, check that the component is fully flush to the </w:t>
+            </w:r>
+            <w:proofErr w:type="gramStart"/>
+            <w:r>
+              <w:rPr>
+                <w:sz w:val="24"/>
+              </w:rPr>
+              <w:t>PCB, and</w:t>
+            </w:r>
+            <w:proofErr w:type="gramEnd"/>
+            <w:r>
+              <w:rPr>
+                <w:sz w:val="24"/>
+              </w:rPr>
+              <w:t xml:space="preserve"> solder the remaining pins.</w:t>
             </w:r>
           </w:p>
         </w:tc>
@@ -11498,7 +11973,6 @@
         <w:pStyle w:val="Heading4"/>
       </w:pPr>
       <w:r>
-        <w:lastRenderedPageBreak/>
         <w:t xml:space="preserve">Step </w:t>
       </w:r>
       <w:r>
@@ -11508,7 +11982,15 @@
         <w:t xml:space="preserve">: </w:t>
       </w:r>
       <w:r>
-        <w:t>Space out NeoPixel LED Leads by Inserting into PCB</w:t>
+        <w:t xml:space="preserve">Space out </w:t>
+      </w:r>
+      <w:proofErr w:type="spellStart"/>
+      <w:r>
+        <w:t>NeoPixel</w:t>
+      </w:r>
+      <w:proofErr w:type="spellEnd"/>
+      <w:r>
+        <w:t xml:space="preserve"> LED Leads by Inserting into PCB</w:t>
       </w:r>
     </w:p>
     <w:tbl>
@@ -11518,8 +12000,8 @@
         <w:tblLook w:val="04A0" w:firstRow="1" w:lastRow="0" w:firstColumn="1" w:lastColumn="0" w:noHBand="0" w:noVBand="1"/>
       </w:tblPr>
       <w:tblGrid>
-        <w:gridCol w:w="4247"/>
-        <w:gridCol w:w="5103"/>
+        <w:gridCol w:w="4418"/>
+        <w:gridCol w:w="4932"/>
       </w:tblGrid>
       <w:tr>
         <w:tc>
@@ -11537,14 +12019,62 @@
               <w:rPr>
                 <w:sz w:val="24"/>
               </w:rPr>
-              <w:t>Insert each of the NeoPixel LEDs into the PCB to correctly space out the NeoPixel leads, then remove the NeoPixel</w:t>
-            </w:r>
-            <w:r>
-              <w:rPr>
+              <w:t xml:space="preserve">Insert each of the </w:t>
+            </w:r>
+            <w:proofErr w:type="spellStart"/>
+            <w:r>
+              <w:rPr>
+                <w:sz w:val="24"/>
+              </w:rPr>
+              <w:t>NeoPixel</w:t>
+            </w:r>
+            <w:proofErr w:type="spellEnd"/>
+            <w:r>
+              <w:rPr>
+                <w:sz w:val="24"/>
+              </w:rPr>
+              <w:t xml:space="preserve"> LEDs into the PCB to correctly space out the </w:t>
+            </w:r>
+            <w:proofErr w:type="spellStart"/>
+            <w:r>
+              <w:rPr>
+                <w:sz w:val="24"/>
+              </w:rPr>
+              <w:t>NeoPixel</w:t>
+            </w:r>
+            <w:proofErr w:type="spellEnd"/>
+            <w:r>
+              <w:rPr>
+                <w:sz w:val="24"/>
+              </w:rPr>
+              <w:t xml:space="preserve"> leads, </w:t>
+            </w:r>
+            <w:r>
+              <w:rPr>
+                <w:b/>
+                <w:bCs/>
+                <w:sz w:val="24"/>
+              </w:rPr>
+              <w:t xml:space="preserve">then remove the </w:t>
+            </w:r>
+            <w:proofErr w:type="spellStart"/>
+            <w:r>
+              <w:rPr>
+                <w:b/>
+                <w:bCs/>
+                <w:sz w:val="24"/>
+              </w:rPr>
+              <w:t>NeoPixel</w:t>
+            </w:r>
+            <w:r>
+              <w:rPr>
+                <w:b/>
+                <w:bCs/>
                 <w:sz w:val="24"/>
               </w:rPr>
               <w:t>s</w:t>
             </w:r>
+            <w:proofErr w:type="spellEnd"/>
             <w:r>
               <w:rPr>
                 <w:sz w:val="24"/>
@@ -11577,9 +12107,9 @@
                 <w:sz w:val="24"/>
               </w:rPr>
               <w:drawing>
-                <wp:inline distT="0" distB="0" distL="0" distR="0" wp14:anchorId="3054D8ED" wp14:editId="076AAEF5">
-                  <wp:extent cx="1753549" cy="3103312"/>
-                  <wp:effectExtent l="0" t="8255" r="0" b="0"/>
+                <wp:inline distT="0" distB="0" distL="0" distR="0" wp14:anchorId="3054D8ED" wp14:editId="3A4D4347">
+                  <wp:extent cx="1692411" cy="2995113"/>
+                  <wp:effectExtent l="0" t="3492" r="0" b="0"/>
                   <wp:docPr id="1325981283" name="Picture 3" descr="NeoPixel LED inserted into green circuit board."/>
                   <wp:cNvGraphicFramePr>
                     <a:graphicFrameLocks xmlns:a="http://schemas.openxmlformats.org/drawingml/2006/main" noChangeAspect="1"/>
@@ -11607,7 +12137,7 @@
                         <pic:spPr bwMode="auto">
                           <a:xfrm rot="16200000">
                             <a:off x="0" y="0"/>
-                            <a:ext cx="1762143" cy="3118520"/>
+                            <a:ext cx="1705885" cy="3018958"/>
                           </a:xfrm>
                           <a:prstGeom prst="rect">
                             <a:avLst/>
@@ -11644,7 +12174,15 @@
         <w:t>1</w:t>
       </w:r>
       <w:r>
-        <w:t>: Insert NeoPixel LEDs using Forest LED Spacer</w:t>
+        <w:t xml:space="preserve">: Insert </w:t>
+      </w:r>
+      <w:proofErr w:type="spellStart"/>
+      <w:r>
+        <w:t>NeoPixel</w:t>
+      </w:r>
+      <w:proofErr w:type="spellEnd"/>
+      <w:r>
+        <w:t xml:space="preserve"> LEDs using Forest LED Spacer</w:t>
       </w:r>
     </w:p>
     <w:tbl>
@@ -11673,27 +12211,55 @@
               <w:rPr>
                 <w:sz w:val="24"/>
               </w:rPr>
-              <w:t xml:space="preserve">Take the NeoPixel LEDs (Component 15) and the Forest LED spacer (Component 16). Line up and place the spacer over the PCB holes labelled L1, L2, L3, L4, and L5. </w:t>
-            </w:r>
-          </w:p>
-          <w:p>
-            <w:pPr>
-              <w:rPr>
-                <w:sz w:val="24"/>
-              </w:rPr>
-            </w:pPr>
-          </w:p>
-          <w:p>
-            <w:pPr>
-              <w:rPr>
-                <w:sz w:val="24"/>
-              </w:rPr>
-            </w:pPr>
-            <w:r>
-              <w:rPr>
-                <w:sz w:val="24"/>
-              </w:rPr>
-              <w:t xml:space="preserve">Ensuring that the flat side of the NeoPixel LEDs lines up with the outline on the PCB (all LED flat sides should face towards the Buzzer), insert the LEDs into the PCB. </w:t>
+              <w:t xml:space="preserve">Take the </w:t>
+            </w:r>
+            <w:proofErr w:type="spellStart"/>
+            <w:r>
+              <w:rPr>
+                <w:sz w:val="24"/>
+              </w:rPr>
+              <w:t>NeoPixel</w:t>
+            </w:r>
+            <w:proofErr w:type="spellEnd"/>
+            <w:r>
+              <w:rPr>
+                <w:sz w:val="24"/>
+              </w:rPr>
+              <w:t xml:space="preserve"> LEDs (Component 15) and the Forest LED spacer (Component 16). Line up and place the spacer over the PCB holes labelled L1, L2, L3, L4, and L5. </w:t>
+            </w:r>
+          </w:p>
+          <w:p>
+            <w:pPr>
+              <w:rPr>
+                <w:sz w:val="24"/>
+              </w:rPr>
+            </w:pPr>
+          </w:p>
+          <w:p>
+            <w:pPr>
+              <w:rPr>
+                <w:sz w:val="24"/>
+              </w:rPr>
+            </w:pPr>
+            <w:r>
+              <w:rPr>
+                <w:sz w:val="24"/>
+              </w:rPr>
+              <w:t xml:space="preserve">Ensuring that the flat side of the </w:t>
+            </w:r>
+            <w:proofErr w:type="spellStart"/>
+            <w:r>
+              <w:rPr>
+                <w:sz w:val="24"/>
+              </w:rPr>
+              <w:t>NeoPixel</w:t>
+            </w:r>
+            <w:proofErr w:type="spellEnd"/>
+            <w:r>
+              <w:rPr>
+                <w:sz w:val="24"/>
+              </w:rPr>
+              <w:t xml:space="preserve"> LEDs lines up with the outline on the PCB (all LED flat sides should face towards the Buzzer), insert the LEDs into the PCB. </w:t>
             </w:r>
             <w:r>
               <w:rPr>
@@ -11775,23 +12341,15 @@
                 <w:sz w:val="24"/>
               </w:rPr>
             </w:pPr>
-          </w:p>
-          <w:p>
-            <w:pPr>
-              <w:jc w:val="center"/>
-              <w:rPr>
-                <w:sz w:val="24"/>
-              </w:rPr>
-            </w:pPr>
             <w:r>
               <w:rPr>
                 <w:noProof/>
                 <w:sz w:val="24"/>
               </w:rPr>
               <w:drawing>
-                <wp:inline distT="0" distB="0" distL="0" distR="0" wp14:anchorId="21D45E4D" wp14:editId="6B327EDF">
-                  <wp:extent cx="2966400" cy="1249200"/>
-                  <wp:effectExtent l="0" t="0" r="5715" b="8255"/>
+                <wp:inline distT="0" distB="0" distL="0" distR="0" wp14:anchorId="21D45E4D" wp14:editId="181B7E8C">
+                  <wp:extent cx="2966032" cy="1249045"/>
+                  <wp:effectExtent l="0" t="0" r="6350" b="8255"/>
                   <wp:docPr id="1538102156" name="Picture 12" descr="PCB screenshot showing NeoPixel location"/>
                   <wp:cNvGraphicFramePr>
                     <a:graphicFrameLocks xmlns:a="http://schemas.openxmlformats.org/drawingml/2006/main" noChangeAspect="1"/>
@@ -11821,7 +12379,7 @@
                         <pic:spPr bwMode="auto">
                           <a:xfrm>
                             <a:off x="0" y="0"/>
-                            <a:ext cx="2966400" cy="1249200"/>
+                            <a:ext cx="2970000" cy="1250716"/>
                           </a:xfrm>
                           <a:prstGeom prst="rect">
                             <a:avLst/>
@@ -11842,9 +12400,9 @@
                 <w:noProof/>
               </w:rPr>
               <w:drawing>
-                <wp:inline distT="0" distB="0" distL="0" distR="0" wp14:anchorId="63771EB0" wp14:editId="1F398CA9">
-                  <wp:extent cx="2462400" cy="2257200"/>
-                  <wp:effectExtent l="361950" t="228600" r="0" b="0"/>
+                <wp:inline distT="0" distB="0" distL="0" distR="0" wp14:anchorId="63771EB0" wp14:editId="6ACF23DC">
+                  <wp:extent cx="2285538" cy="2095077"/>
+                  <wp:effectExtent l="285750" t="209550" r="0" b="0"/>
                   <wp:docPr id="937901569" name="Picture 2" descr="NeoPixel LEDs inserted into PCB through 3D printed spacer"/>
                   <wp:cNvGraphicFramePr>
                     <a:graphicFrameLocks xmlns:a="http://schemas.openxmlformats.org/drawingml/2006/main" noChangeAspect="1"/>
@@ -11872,7 +12430,7 @@
                         <pic:spPr bwMode="auto">
                           <a:xfrm rot="1408754">
                             <a:off x="0" y="0"/>
-                            <a:ext cx="2462400" cy="2257200"/>
+                            <a:ext cx="2295398" cy="2104115"/>
                           </a:xfrm>
                           <a:prstGeom prst="rect">
                             <a:avLst/>
@@ -11894,30 +12452,6 @@
               </w:drawing>
             </w:r>
           </w:p>
-          <w:p>
-            <w:pPr>
-              <w:jc w:val="center"/>
-              <w:rPr>
-                <w:sz w:val="24"/>
-              </w:rPr>
-            </w:pPr>
-          </w:p>
-          <w:p>
-            <w:pPr>
-              <w:jc w:val="center"/>
-              <w:rPr>
-                <w:sz w:val="24"/>
-              </w:rPr>
-            </w:pPr>
-          </w:p>
-          <w:p>
-            <w:pPr>
-              <w:jc w:val="center"/>
-              <w:rPr>
-                <w:sz w:val="24"/>
-              </w:rPr>
-            </w:pPr>
-          </w:p>
         </w:tc>
       </w:tr>
     </w:tbl>
@@ -11926,10 +12460,8 @@
         <w:pStyle w:val="Heading4"/>
       </w:pPr>
       <w:r>
-        <w:t xml:space="preserve">Step 22: </w:t>
-      </w:r>
-      <w:r>
-        <w:t>Doublecheck LED soldering</w:t>
+        <w:lastRenderedPageBreak/>
+        <w:t>Step 22: Doublecheck LED soldering</w:t>
       </w:r>
     </w:p>
     <w:tbl>
@@ -11966,14 +12498,21 @@
               <w:rPr>
                 <w:sz w:val="24"/>
               </w:rPr>
-              <w:t xml:space="preserve"> (solder going between and connecting the pads) on the </w:t>
-            </w:r>
-            <w:r>
-              <w:rPr>
-                <w:sz w:val="24"/>
-              </w:rPr>
-              <w:lastRenderedPageBreak/>
-              <w:t>pads for the NeoPixels LEDs. If there are any, remove the connecting solder.</w:t>
+              <w:t xml:space="preserve"> (solder going between and connecting the pads) on the pads for the </w:t>
+            </w:r>
+            <w:proofErr w:type="spellStart"/>
+            <w:r>
+              <w:rPr>
+                <w:sz w:val="24"/>
+              </w:rPr>
+              <w:t>NeoPixels</w:t>
+            </w:r>
+            <w:proofErr w:type="spellEnd"/>
+            <w:r>
+              <w:rPr>
+                <w:sz w:val="24"/>
+              </w:rPr>
+              <w:t xml:space="preserve"> LEDs. If there are any, remove the connecting solder.</w:t>
             </w:r>
           </w:p>
         </w:tc>
@@ -11989,23 +12528,61 @@
                 <w:sz w:val="24"/>
               </w:rPr>
             </w:pPr>
-          </w:p>
-          <w:p>
-            <w:pPr>
-              <w:jc w:val="center"/>
-              <w:rPr>
-                <w:sz w:val="24"/>
-              </w:rPr>
-            </w:pPr>
+            <w:r>
+              <w:rPr>
+                <w:noProof/>
+                <w:sz w:val="24"/>
+              </w:rPr>
+              <w:drawing>
+                <wp:inline distT="0" distB="0" distL="0" distR="0" wp14:anchorId="27F52F72" wp14:editId="572FF11E">
+                  <wp:extent cx="914400" cy="914400"/>
+                  <wp:effectExtent l="0" t="0" r="0" b="0"/>
+                  <wp:docPr id="1280581106" name="Graphic 1" descr="Warning with solid fill"/>
+                  <wp:cNvGraphicFramePr>
+                    <a:graphicFrameLocks xmlns:a="http://schemas.openxmlformats.org/drawingml/2006/main" noChangeAspect="1"/>
+                  </wp:cNvGraphicFramePr>
+                  <a:graphic xmlns:a="http://schemas.openxmlformats.org/drawingml/2006/main">
+                    <a:graphicData uri="http://schemas.openxmlformats.org/drawingml/2006/picture">
+                      <pic:pic xmlns:pic="http://schemas.openxmlformats.org/drawingml/2006/picture">
+                        <pic:nvPicPr>
+                          <pic:cNvPr id="1280581106" name="Graphic 1280581106" descr="Warning with solid fill"/>
+                          <pic:cNvPicPr/>
+                        </pic:nvPicPr>
+                        <pic:blipFill>
+                          <a:blip r:embed="rId61">
+                            <a:extLst>
+                              <a:ext uri="{28A0092B-C50C-407E-A947-70E740481C1C}">
+                                <a14:useLocalDpi xmlns:a14="http://schemas.microsoft.com/office/drawing/2010/main" val="0"/>
+                              </a:ext>
+                              <a:ext uri="{96DAC541-7B7A-43D3-8B79-37D633B846F1}">
+                                <asvg:svgBlip xmlns:asvg="http://schemas.microsoft.com/office/drawing/2016/SVG/main" r:embed="rId62"/>
+                              </a:ext>
+                            </a:extLst>
+                          </a:blip>
+                          <a:stretch>
+                            <a:fillRect/>
+                          </a:stretch>
+                        </pic:blipFill>
+                        <pic:spPr>
+                          <a:xfrm>
+                            <a:off x="0" y="0"/>
+                            <a:ext cx="914400" cy="914400"/>
+                          </a:xfrm>
+                          <a:prstGeom prst="rect">
+                            <a:avLst/>
+                          </a:prstGeom>
+                        </pic:spPr>
+                      </pic:pic>
+                    </a:graphicData>
+                  </a:graphic>
+                </wp:inline>
+              </w:drawing>
+            </w:r>
           </w:p>
         </w:tc>
       </w:tr>
     </w:tbl>
-    <w:p>
-      <w:pPr>
-        <w:pStyle w:val="Heading4"/>
-      </w:pPr>
-    </w:p>
+    <w:p/>
     <w:p>
       <w:pPr>
         <w:pStyle w:val="Heading4"/>
@@ -12145,6 +12722,7 @@
             </w:pPr>
             <w:r>
               <w:rPr>
+                <w:noProof/>
                 <w:sz w:val="24"/>
               </w:rPr>
               <w:drawing>
@@ -12163,7 +12741,7 @@
                           <pic:cNvPicPr/>
                         </pic:nvPicPr>
                         <pic:blipFill>
-                          <a:blip r:embed="rId61"/>
+                          <a:blip r:embed="rId63"/>
                           <a:stretch>
                             <a:fillRect/>
                           </a:stretch>
@@ -12199,7 +12777,7 @@
           <w:szCs w:val="26"/>
         </w:rPr>
       </w:pPr>
-      <w:bookmarkStart w:id="24" w:name="_Ref146900817"/>
+      <w:bookmarkStart w:id="27" w:name="_Ref146900817"/>
       <w:r>
         <w:br w:type="page"/>
       </w:r>
@@ -12211,8 +12789,8 @@
           <w:tab w:val="left" w:pos="3936"/>
         </w:tabs>
       </w:pPr>
-      <w:bookmarkStart w:id="25" w:name="_Toc146899889"/>
-      <w:bookmarkStart w:id="26" w:name="_Ref155623495"/>
+      <w:bookmarkStart w:id="28" w:name="_Ref155623495"/>
+      <w:bookmarkStart w:id="29" w:name="_Toc164174052"/>
       <w:r>
         <w:lastRenderedPageBreak/>
         <w:t xml:space="preserve">Part B: </w:t>
@@ -12220,32 +12798,34 @@
       <w:r>
         <w:t>Firmware</w:t>
       </w:r>
-      <w:bookmarkEnd w:id="24"/>
-      <w:bookmarkEnd w:id="25"/>
-      <w:bookmarkEnd w:id="26"/>
+      <w:bookmarkEnd w:id="27"/>
+      <w:bookmarkEnd w:id="28"/>
+      <w:bookmarkEnd w:id="29"/>
       <w:r>
         <w:tab/>
       </w:r>
     </w:p>
     <w:p>
       <w:pPr>
-        <w:pStyle w:val="Heading4"/>
+        <w:pStyle w:val="Heading3"/>
         <w:rPr>
           <w:lang w:val="en-US"/>
         </w:rPr>
       </w:pPr>
-      <w:bookmarkStart w:id="27" w:name="_Toc146886094"/>
+      <w:bookmarkStart w:id="30" w:name="_Toc146886094"/>
+      <w:bookmarkStart w:id="31" w:name="_Toc164174053"/>
       <w:r>
         <w:rPr>
           <w:lang w:val="en-US"/>
         </w:rPr>
         <w:t>Part B: Firmware Steps</w:t>
       </w:r>
-      <w:bookmarkEnd w:id="27"/>
+      <w:bookmarkEnd w:id="30"/>
+      <w:bookmarkEnd w:id="31"/>
     </w:p>
     <w:p>
       <w:pPr>
-        <w:pStyle w:val="Heading5"/>
+        <w:pStyle w:val="Heading4"/>
       </w:pPr>
       <w:r>
         <w:t>Step B1:</w:t>
@@ -12274,7 +12854,7 @@
         </w:rPr>
         <w:t xml:space="preserve">Download Arduino IDE for your operating system at </w:t>
       </w:r>
-      <w:hyperlink r:id="rId62" w:history="1">
+      <w:hyperlink r:id="rId64" w:history="1">
         <w:r>
           <w:rPr>
             <w:rStyle w:val="Hyperlink"/>
@@ -12336,13 +12916,21 @@
     </w:p>
     <w:p>
       <w:pPr>
-        <w:pStyle w:val="Heading5"/>
+        <w:pStyle w:val="Heading4"/>
       </w:pPr>
       <w:r>
         <w:t xml:space="preserve">Step B2: </w:t>
       </w:r>
       <w:r>
-        <w:t>Setup Arduino IDE for QT Py Board</w:t>
+        <w:t xml:space="preserve">Setup Arduino IDE for QT </w:t>
+      </w:r>
+      <w:proofErr w:type="spellStart"/>
+      <w:r>
+        <w:t>Py</w:t>
+      </w:r>
+      <w:proofErr w:type="spellEnd"/>
+      <w:r>
+        <w:t xml:space="preserve"> Board</w:t>
       </w:r>
     </w:p>
     <w:p>
@@ -12478,7 +13066,7 @@
         </w:rPr>
         <w:br/>
       </w:r>
-      <w:hyperlink r:id="rId63" w:history="1">
+      <w:hyperlink r:id="rId65" w:history="1">
         <w:r>
           <w:rPr>
             <w:rStyle w:val="Hyperlink"/>
@@ -12710,26 +13298,20 @@
     </w:p>
     <w:p>
       <w:pPr>
-        <w:pStyle w:val="Heading5"/>
+        <w:pStyle w:val="Heading4"/>
         <w:rPr>
           <w:rStyle w:val="Strong"/>
-          <w:sz w:val="24"/>
-          <w:szCs w:val="24"/>
+          <w:b/>
+          <w:bCs/>
         </w:rPr>
       </w:pPr>
       <w:r>
         <w:rPr>
           <w:rStyle w:val="Strong"/>
-          <w:sz w:val="24"/>
-          <w:szCs w:val="24"/>
-        </w:rPr>
-        <w:t xml:space="preserve">Step B3: </w:t>
-      </w:r>
-      <w:r>
-        <w:rPr>
-          <w:rStyle w:val="Strong"/>
-        </w:rPr>
-        <w:t>Install Libraries</w:t>
+          <w:b/>
+          <w:bCs/>
+        </w:rPr>
+        <w:t>Step B3: Install Libraries</w:t>
       </w:r>
     </w:p>
     <w:p>
@@ -12754,7 +13336,7 @@
         </w:rPr>
         <w:t xml:space="preserve">In a web browser, go to </w:t>
       </w:r>
-      <w:hyperlink r:id="rId64" w:history="1">
+      <w:hyperlink r:id="rId66" w:history="1">
         <w:r>
           <w:rPr>
             <w:rStyle w:val="Hyperlink"/>
@@ -12923,7 +13505,23 @@
           <w:sz w:val="24"/>
           <w:szCs w:val="24"/>
         </w:rPr>
-        <w:t xml:space="preserve">Storage” and install the library “FlashStorage” by </w:t>
+        <w:t>Storage” and install the library “</w:t>
+      </w:r>
+      <w:proofErr w:type="spellStart"/>
+      <w:r>
+        <w:rPr>
+          <w:sz w:val="24"/>
+          <w:szCs w:val="24"/>
+        </w:rPr>
+        <w:t>FlashStorage</w:t>
+      </w:r>
+      <w:proofErr w:type="spellEnd"/>
+      <w:r>
+        <w:rPr>
+          <w:sz w:val="24"/>
+          <w:szCs w:val="24"/>
+        </w:rPr>
+        <w:t xml:space="preserve">” by </w:t>
       </w:r>
       <w:r>
         <w:rPr>
@@ -13001,6 +13599,7 @@
         </w:rPr>
         <w:t xml:space="preserve"> “</w:t>
       </w:r>
+      <w:proofErr w:type="spellStart"/>
       <w:r>
         <w:rPr>
           <w:sz w:val="24"/>
@@ -13008,6 +13607,7 @@
         </w:rPr>
         <w:t>Adafruit_Neopixel</w:t>
       </w:r>
+      <w:proofErr w:type="spellEnd"/>
       <w:r>
         <w:rPr>
           <w:sz w:val="24"/>
@@ -13015,6 +13615,7 @@
         </w:rPr>
         <w:t>” and install the library “</w:t>
       </w:r>
+      <w:proofErr w:type="spellStart"/>
       <w:r>
         <w:rPr>
           <w:sz w:val="24"/>
@@ -13022,6 +13623,7 @@
         </w:rPr>
         <w:t>Adafruit_Neopixel</w:t>
       </w:r>
+      <w:proofErr w:type="spellEnd"/>
       <w:r>
         <w:rPr>
           <w:sz w:val="24"/>
@@ -13105,6 +13707,7 @@
         </w:rPr>
         <w:t xml:space="preserve"> “</w:t>
       </w:r>
+      <w:proofErr w:type="spellStart"/>
       <w:r>
         <w:rPr>
           <w:sz w:val="24"/>
@@ -13112,6 +13715,7 @@
         </w:rPr>
         <w:t>WiiChuck</w:t>
       </w:r>
+      <w:proofErr w:type="spellEnd"/>
       <w:r>
         <w:rPr>
           <w:sz w:val="24"/>
@@ -13119,6 +13723,7 @@
         </w:rPr>
         <w:t>” and install the library “</w:t>
       </w:r>
+      <w:proofErr w:type="spellStart"/>
       <w:r>
         <w:rPr>
           <w:sz w:val="24"/>
@@ -13126,6 +13731,7 @@
         </w:rPr>
         <w:t>WiiChuck</w:t>
       </w:r>
+      <w:proofErr w:type="spellEnd"/>
       <w:r>
         <w:rPr>
           <w:sz w:val="24"/>
@@ -13143,7 +13749,7 @@
     </w:p>
     <w:p>
       <w:pPr>
-        <w:pStyle w:val="Heading5"/>
+        <w:pStyle w:val="Heading4"/>
       </w:pPr>
       <w:r>
         <w:t>Step B4: Setup Local Code Directory</w:t>
@@ -13158,9 +13764,17 @@
         </w:numPr>
       </w:pPr>
       <w:r>
-        <w:t xml:space="preserve">Download the Firmware_Files from the GitHub Repository: </w:t>
-      </w:r>
-      <w:hyperlink r:id="rId65" w:history="1">
+        <w:t xml:space="preserve">Download the </w:t>
+      </w:r>
+      <w:proofErr w:type="spellStart"/>
+      <w:r>
+        <w:t>Firmware_Files</w:t>
+      </w:r>
+      <w:proofErr w:type="spellEnd"/>
+      <w:r>
+        <w:t xml:space="preserve"> from the GitHub Repository: </w:t>
+      </w:r>
+      <w:hyperlink r:id="rId67" w:history="1">
         <w:r>
           <w:rPr>
             <w:rStyle w:val="Hyperlink"/>
@@ -13180,6 +13794,12 @@
       <w:r>
         <w:t>Extract / unzip the folder to a known location.</w:t>
       </w:r>
+      <w:r>
+        <w:br/>
+      </w:r>
+      <w:r>
+        <w:br/>
+      </w:r>
     </w:p>
     <w:p>
       <w:pPr>
@@ -13190,6 +13810,7 @@
         </w:numPr>
       </w:pPr>
       <w:r>
+        <w:lastRenderedPageBreak/>
         <w:t>Confirm that you have the following folder structure:</w:t>
       </w:r>
     </w:p>
@@ -13201,11 +13822,16 @@
           <w:numId w:val="23"/>
         </w:numPr>
       </w:pPr>
+      <w:proofErr w:type="spellStart"/>
       <w:r>
         <w:t>Forest_Hub_</w:t>
       </w:r>
       <w:r>
-        <w:t>Firmware (folder)</w:t>
+        <w:t>Firmware</w:t>
+      </w:r>
+      <w:proofErr w:type="spellEnd"/>
+      <w:r>
+        <w:t xml:space="preserve"> (folder)</w:t>
       </w:r>
     </w:p>
     <w:p>
@@ -13216,13 +13842,14 @@
           <w:numId w:val="10"/>
         </w:numPr>
       </w:pPr>
-      <w:r>
-        <w:lastRenderedPageBreak/>
+      <w:proofErr w:type="spellStart"/>
+      <w:r>
         <w:t>Forest_Hub_</w:t>
       </w:r>
       <w:r>
         <w:t>Firmware.ino</w:t>
       </w:r>
+      <w:proofErr w:type="spellEnd"/>
     </w:p>
     <w:p>
       <w:pPr>
@@ -13232,9 +13859,11 @@
           <w:numId w:val="10"/>
         </w:numPr>
       </w:pPr>
+      <w:proofErr w:type="spellStart"/>
       <w:r>
         <w:t>OpenAT_Joystick_Response.h</w:t>
       </w:r>
+      <w:proofErr w:type="spellEnd"/>
     </w:p>
     <w:p>
       <w:pPr>
@@ -13244,20 +13873,27 @@
           <w:numId w:val="10"/>
         </w:numPr>
       </w:pPr>
+      <w:proofErr w:type="spellStart"/>
       <w:r>
         <w:t>XACGamepad.h</w:t>
       </w:r>
+      <w:proofErr w:type="spellEnd"/>
     </w:p>
     <w:p>
       <w:pPr>
-        <w:pStyle w:val="Heading5"/>
+        <w:pStyle w:val="Heading4"/>
       </w:pPr>
       <w:r>
         <w:t xml:space="preserve">Step B5: </w:t>
       </w:r>
       <w:r>
-        <w:t>Upload the Code to the microcontroller.</w:t>
-      </w:r>
+        <w:t xml:space="preserve">Upload the Code to the </w:t>
+      </w:r>
+      <w:proofErr w:type="gramStart"/>
+      <w:r>
+        <w:t>microcontroller</w:t>
+      </w:r>
+      <w:proofErr w:type="gramEnd"/>
     </w:p>
     <w:p>
       <w:pPr>
@@ -13284,14 +13920,30 @@
           <w:sz w:val="24"/>
           <w:szCs w:val="24"/>
         </w:rPr>
-        <w:t xml:space="preserve"> Forest_Hub_Firmware.i</w:t>
-      </w:r>
+        <w:t xml:space="preserve"> </w:t>
+      </w:r>
+      <w:proofErr w:type="spellStart"/>
       <w:r>
         <w:rPr>
           <w:sz w:val="24"/>
           <w:szCs w:val="24"/>
         </w:rPr>
-        <w:t>no with Arduino ID</w:t>
+        <w:t>Forest_Hub_Firmware.i</w:t>
+      </w:r>
+      <w:r>
+        <w:rPr>
+          <w:sz w:val="24"/>
+          <w:szCs w:val="24"/>
+        </w:rPr>
+        <w:t>no</w:t>
+      </w:r>
+      <w:proofErr w:type="spellEnd"/>
+      <w:r>
+        <w:rPr>
+          <w:sz w:val="24"/>
+          <w:szCs w:val="24"/>
+        </w:rPr>
+        <w:t xml:space="preserve"> with Arduino ID</w:t>
       </w:r>
       <w:r>
         <w:rPr>
@@ -13338,7 +13990,25 @@
           <w:sz w:val="24"/>
           <w:szCs w:val="24"/>
         </w:rPr>
-        <w:t xml:space="preserve">Adafruit QT Py M0 (SAMD21) </w:t>
+        <w:t xml:space="preserve">Adafruit QT </w:t>
+      </w:r>
+      <w:proofErr w:type="spellStart"/>
+      <w:r>
+        <w:rPr>
+          <w:rStyle w:val="Strong"/>
+          <w:sz w:val="24"/>
+          <w:szCs w:val="24"/>
+        </w:rPr>
+        <w:t>Py</w:t>
+      </w:r>
+      <w:proofErr w:type="spellEnd"/>
+      <w:r>
+        <w:rPr>
+          <w:rStyle w:val="Strong"/>
+          <w:sz w:val="24"/>
+          <w:szCs w:val="24"/>
+        </w:rPr>
+        <w:t xml:space="preserve"> M0 (SAMD21) </w:t>
       </w:r>
       <w:r>
         <w:rPr>
@@ -13395,6 +14065,8 @@
         </w:rPr>
         <w:t xml:space="preserve">and select </w:t>
       </w:r>
+      <w:proofErr w:type="spellStart"/>
+      <w:proofErr w:type="gramStart"/>
       <w:r>
         <w:rPr>
           <w:b/>
@@ -13404,6 +14076,8 @@
         </w:rPr>
         <w:t>TinyUSB</w:t>
       </w:r>
+      <w:proofErr w:type="spellEnd"/>
+      <w:proofErr w:type="gramEnd"/>
       <w:r>
         <w:rPr>
           <w:sz w:val="24"/>
@@ -13512,7 +14186,7 @@
           <w:lang w:val="en-US"/>
         </w:rPr>
       </w:pPr>
-      <w:bookmarkStart w:id="28" w:name="_Toc143182956"/>
+      <w:bookmarkStart w:id="32" w:name="_Toc143182956"/>
       <w:r>
         <w:br w:type="page"/>
       </w:r>
@@ -13521,8 +14195,8 @@
       <w:pPr>
         <w:pStyle w:val="Heading2"/>
       </w:pPr>
-      <w:bookmarkStart w:id="29" w:name="_Ref146897957"/>
-      <w:bookmarkStart w:id="30" w:name="_Toc146899890"/>
+      <w:bookmarkStart w:id="33" w:name="_Ref146897957"/>
+      <w:bookmarkStart w:id="34" w:name="_Toc164174054"/>
       <w:r>
         <w:lastRenderedPageBreak/>
         <w:t xml:space="preserve">Part C: </w:t>
@@ -13533,18 +14207,18 @@
       <w:r>
         <w:t xml:space="preserve"> Assembly</w:t>
       </w:r>
-      <w:bookmarkEnd w:id="29"/>
-      <w:bookmarkEnd w:id="30"/>
+      <w:bookmarkEnd w:id="33"/>
+      <w:bookmarkEnd w:id="34"/>
     </w:p>
     <w:p>
       <w:pPr>
         <w:pStyle w:val="Heading3"/>
       </w:pPr>
-      <w:bookmarkStart w:id="31" w:name="_Toc146899891"/>
+      <w:bookmarkStart w:id="35" w:name="_Toc164174055"/>
       <w:r>
         <w:t>Part C Components</w:t>
       </w:r>
-      <w:bookmarkEnd w:id="31"/>
+      <w:bookmarkEnd w:id="35"/>
     </w:p>
     <w:tbl>
       <w:tblPr>
@@ -13840,6 +14514,7 @@
             </w:pPr>
             <w:r>
               <w:rPr>
+                <w:noProof/>
                 <w:sz w:val="24"/>
               </w:rPr>
               <w:drawing>
@@ -13858,7 +14533,7 @@
                           <pic:cNvPicPr/>
                         </pic:nvPicPr>
                         <pic:blipFill>
-                          <a:blip r:embed="rId61"/>
+                          <a:blip r:embed="rId63"/>
                           <a:stretch>
                             <a:fillRect/>
                           </a:stretch>
@@ -14412,11 +15087,11 @@
       <w:pPr>
         <w:pStyle w:val="Heading3"/>
       </w:pPr>
-      <w:bookmarkStart w:id="32" w:name="_Toc146899892"/>
+      <w:bookmarkStart w:id="36" w:name="_Toc164174056"/>
       <w:r>
         <w:t>Part C Steps</w:t>
       </w:r>
-      <w:bookmarkEnd w:id="32"/>
+      <w:bookmarkEnd w:id="36"/>
     </w:p>
     <w:p>
       <w:pPr>
@@ -14493,7 +15168,7 @@
                           </pic:cNvPicPr>
                         </pic:nvPicPr>
                         <pic:blipFill rotWithShape="1">
-                          <a:blip r:embed="rId66" cstate="print">
+                          <a:blip r:embed="rId68" cstate="print">
                             <a:extLst>
                               <a:ext uri="{28A0092B-C50C-407E-A947-70E740481C1C}">
                                 <a14:useLocalDpi xmlns:a14="http://schemas.microsoft.com/office/drawing/2010/main" val="0"/>
@@ -14540,8 +15215,13 @@
         <w:t xml:space="preserve">Step C2: </w:t>
       </w:r>
       <w:r>
-        <w:t>Secure PCB into place with Screw</w:t>
-      </w:r>
+        <w:t xml:space="preserve">Secure PCB into place with </w:t>
+      </w:r>
+      <w:proofErr w:type="gramStart"/>
+      <w:r>
+        <w:t>Screw</w:t>
+      </w:r>
+      <w:proofErr w:type="gramEnd"/>
     </w:p>
     <w:tbl>
       <w:tblPr>
@@ -14604,7 +15284,7 @@
                           </pic:cNvPicPr>
                         </pic:nvPicPr>
                         <pic:blipFill rotWithShape="1">
-                          <a:blip r:embed="rId67" cstate="print">
+                          <a:blip r:embed="rId69" cstate="print">
                             <a:extLst>
                               <a:ext uri="{28A0092B-C50C-407E-A947-70E740481C1C}">
                                 <a14:useLocalDpi xmlns:a14="http://schemas.microsoft.com/office/drawing/2010/main" val="0"/>
@@ -14714,7 +15394,7 @@
                           </pic:cNvPicPr>
                         </pic:nvPicPr>
                         <pic:blipFill rotWithShape="1">
-                          <a:blip r:embed="rId68" cstate="print">
+                          <a:blip r:embed="rId70" cstate="print">
                             <a:extLst>
                               <a:ext uri="{28A0092B-C50C-407E-A947-70E740481C1C}">
                                 <a14:useLocalDpi xmlns:a14="http://schemas.microsoft.com/office/drawing/2010/main" val="0"/>
@@ -14824,7 +15504,7 @@
                           </pic:cNvPicPr>
                         </pic:nvPicPr>
                         <pic:blipFill rotWithShape="1">
-                          <a:blip r:embed="rId69" cstate="print">
+                          <a:blip r:embed="rId71" cstate="print">
                             <a:extLst>
                               <a:ext uri="{28A0092B-C50C-407E-A947-70E740481C1C}">
                                 <a14:useLocalDpi xmlns:a14="http://schemas.microsoft.com/office/drawing/2010/main" val="0"/>
@@ -14869,13 +15549,13 @@
       <w:pPr>
         <w:pStyle w:val="Heading1"/>
       </w:pPr>
-      <w:bookmarkStart w:id="33" w:name="_Toc146899893"/>
+      <w:bookmarkStart w:id="37" w:name="_Toc164174057"/>
       <w:r>
         <w:lastRenderedPageBreak/>
         <w:t>Testing</w:t>
       </w:r>
-      <w:bookmarkEnd w:id="28"/>
-      <w:bookmarkEnd w:id="33"/>
+      <w:bookmarkEnd w:id="32"/>
+      <w:bookmarkEnd w:id="37"/>
     </w:p>
     <w:p>
       <w:pPr>
@@ -14918,7 +15598,19 @@
         <w:rPr>
           <w:lang w:val="en-US"/>
         </w:rPr>
-        <w:t xml:space="preserve"> but up preferably </w:t>
+        <w:t xml:space="preserve"> but up </w:t>
+      </w:r>
+      <w:r>
+        <w:rPr>
+          <w:lang w:val="en-US"/>
+        </w:rPr>
+        <w:t xml:space="preserve">to </w:t>
+      </w:r>
+      <w:r>
+        <w:rPr>
+          <w:lang w:val="en-US"/>
+        </w:rPr>
+        <w:t xml:space="preserve">preferably </w:t>
       </w:r>
       <w:r>
         <w:rPr>
@@ -14931,13 +15623,13 @@
       <w:pPr>
         <w:pStyle w:val="Heading2"/>
       </w:pPr>
-      <w:bookmarkStart w:id="34" w:name="_Toc143182957"/>
-      <w:bookmarkStart w:id="35" w:name="_Toc146899894"/>
+      <w:bookmarkStart w:id="38" w:name="_Toc143182957"/>
+      <w:bookmarkStart w:id="39" w:name="_Toc164174058"/>
       <w:r>
         <w:t>Testing using an Xbox Adaptive Controller</w:t>
       </w:r>
-      <w:bookmarkEnd w:id="34"/>
-      <w:bookmarkEnd w:id="35"/>
+      <w:bookmarkEnd w:id="38"/>
+      <w:bookmarkEnd w:id="39"/>
     </w:p>
     <w:p>
       <w:pPr>
@@ -15176,12 +15868,21 @@
         </w:rPr>
         <w:t xml:space="preserve">If not, </w:t>
       </w:r>
+      <w:proofErr w:type="gramStart"/>
       <w:r>
         <w:rPr>
           <w:sz w:val="24"/>
           <w:szCs w:val="24"/>
         </w:rPr>
-        <w:t xml:space="preserve">open up the joystick and </w:t>
+        <w:t>open up</w:t>
+      </w:r>
+      <w:proofErr w:type="gramEnd"/>
+      <w:r>
+        <w:rPr>
+          <w:sz w:val="24"/>
+          <w:szCs w:val="24"/>
+        </w:rPr>
+        <w:t xml:space="preserve"> the joystick and </w:t>
       </w:r>
       <w:r>
         <w:rPr>
@@ -15196,16 +15897,21 @@
       <w:pPr>
         <w:pStyle w:val="Heading2"/>
       </w:pPr>
-      <w:bookmarkStart w:id="36" w:name="_Toc143182958"/>
-      <w:bookmarkStart w:id="37" w:name="_Toc146899895"/>
+      <w:bookmarkStart w:id="40" w:name="_Toc143182958"/>
+      <w:bookmarkStart w:id="41" w:name="_Toc164174059"/>
       <w:r>
         <w:t xml:space="preserve">Testing using </w:t>
       </w:r>
       <w:r>
-        <w:t>a PC</w:t>
-      </w:r>
-      <w:bookmarkEnd w:id="36"/>
-      <w:bookmarkEnd w:id="37"/>
+        <w:t xml:space="preserve">a </w:t>
+      </w:r>
+      <w:proofErr w:type="gramStart"/>
+      <w:r>
+        <w:t>PC</w:t>
+      </w:r>
+      <w:bookmarkEnd w:id="40"/>
+      <w:bookmarkEnd w:id="41"/>
+      <w:proofErr w:type="gramEnd"/>
     </w:p>
     <w:p>
       <w:pPr>
@@ -15414,9 +16120,11 @@
       <w:pPr>
         <w:pStyle w:val="Heading1"/>
       </w:pPr>
+      <w:bookmarkStart w:id="42" w:name="_Toc164174060"/>
       <w:r>
         <w:t>Troubleshooting</w:t>
       </w:r>
+      <w:bookmarkEnd w:id="42"/>
     </w:p>
     <w:p>
       <w:pPr>
@@ -15446,13 +16154,27 @@
         <w:rPr>
           <w:lang w:val="en-US"/>
         </w:rPr>
-        <w:t>Double check to make sure there are no bridged connections. Double check the Neopixels and the RJ11 Connector.</w:t>
+        <w:t xml:space="preserve">Double check to make sure there are no bridged connections. Double check the </w:t>
+      </w:r>
+      <w:proofErr w:type="spellStart"/>
+      <w:r>
+        <w:rPr>
+          <w:lang w:val="en-US"/>
+        </w:rPr>
+        <w:t>Neopixels</w:t>
+      </w:r>
+      <w:proofErr w:type="spellEnd"/>
+      <w:r>
+        <w:rPr>
+          <w:lang w:val="en-US"/>
+        </w:rPr>
+        <w:t xml:space="preserve"> and the RJ11 Connector.</w:t>
       </w:r>
     </w:p>
     <w:p/>
     <w:sectPr>
-      <w:headerReference w:type="default" r:id="rId70"/>
-      <w:footerReference w:type="default" r:id="rId71"/>
+      <w:headerReference w:type="default" r:id="rId72"/>
+      <w:footerReference w:type="default" r:id="rId73"/>
       <w:pgSz w:w="12240" w:h="15840"/>
       <w:pgMar w:top="1440" w:right="1440" w:bottom="1440" w:left="1440" w:header="720" w:footer="708" w:gutter="0"/>
       <w:cols w:space="708"/>
@@ -15463,7 +16185,7 @@
 </file>
 
 <file path=word/endnotes.xml><?xml version="1.0" encoding="utf-8"?>
-<w:endnotes xmlns:wpc="http://schemas.microsoft.com/office/word/2010/wordprocessingCanvas" xmlns:cx="http://schemas.microsoft.com/office/drawing/2014/chartex" xmlns:cx1="http://schemas.microsoft.com/office/drawing/2015/9/8/chartex" xmlns:cx2="http://schemas.microsoft.com/office/drawing/2015/10/21/chartex" xmlns:cx3="http://schemas.microsoft.com/office/drawing/2016/5/9/chartex" xmlns:cx4="http://schemas.microsoft.com/office/drawing/2016/5/10/chartex" xmlns:cx5="http://schemas.microsoft.com/office/drawing/2016/5/11/chartex" xmlns:cx6="http://schemas.microsoft.com/office/drawing/2016/5/12/chartex" xmlns:cx7="http://schemas.microsoft.com/office/drawing/2016/5/13/chartex" xmlns:cx8="http://schemas.microsoft.com/office/drawing/2016/5/14/chartex" xmlns:mc="http://schemas.openxmlformats.org/markup-compatibility/2006" xmlns:aink="http://schemas.microsoft.com/office/drawing/2016/ink" xmlns:am3d="http://schemas.microsoft.com/office/drawing/2017/model3d" xmlns:o="urn:schemas-microsoft-com:office:office" xmlns:oel="http://schemas.microsoft.com/office/2019/extlst" xmlns:r="http://schemas.openxmlformats.org/officeDocument/2006/relationships" xmlns:m="http://schemas.openxmlformats.org/officeDocument/2006/math" xmlns:v="urn:schemas-microsoft-com:vml" xmlns:wp14="http://schemas.microsoft.com/office/word/2010/wordprocessingDrawing" xmlns:wp="http://schemas.openxmlformats.org/drawingml/2006/wordprocessingDrawing" xmlns:w10="urn:schemas-microsoft-com:office:word" xmlns:w="http://schemas.openxmlformats.org/wordprocessingml/2006/main" xmlns:w14="http://schemas.microsoft.com/office/word/2010/wordml" xmlns:w15="http://schemas.microsoft.com/office/word/2012/wordml" xmlns:w16cex="http://schemas.microsoft.com/office/word/2018/wordml/cex" xmlns:w16cid="http://schemas.microsoft.com/office/word/2016/wordml/cid" xmlns:w16="http://schemas.microsoft.com/office/word/2018/wordml" xmlns:w16du="http://schemas.microsoft.com/office/word/2023/wordml/word16du" xmlns:w16sdtdh="http://schemas.microsoft.com/office/word/2020/wordml/sdtdatahash" xmlns:w16se="http://schemas.microsoft.com/office/word/2015/wordml/symex" xmlns:wpg="http://schemas.microsoft.com/office/word/2010/wordprocessingGroup" xmlns:wpi="http://schemas.microsoft.com/office/word/2010/wordprocessingInk" xmlns:wne="http://schemas.microsoft.com/office/word/2006/wordml" xmlns:wps="http://schemas.microsoft.com/office/word/2010/wordprocessingShape" mc:Ignorable="w14 w15 w16se w16cid w16 w16cex w16sdtdh w16du wp14">
+<w:endnotes xmlns:wpc="http://schemas.microsoft.com/office/word/2010/wordprocessingCanvas" xmlns:cx="http://schemas.microsoft.com/office/drawing/2014/chartex" xmlns:cx1="http://schemas.microsoft.com/office/drawing/2015/9/8/chartex" xmlns:cx2="http://schemas.microsoft.com/office/drawing/2015/10/21/chartex" xmlns:cx3="http://schemas.microsoft.com/office/drawing/2016/5/9/chartex" xmlns:cx4="http://schemas.microsoft.com/office/drawing/2016/5/10/chartex" xmlns:cx5="http://schemas.microsoft.com/office/drawing/2016/5/11/chartex" xmlns:cx6="http://schemas.microsoft.com/office/drawing/2016/5/12/chartex" xmlns:cx7="http://schemas.microsoft.com/office/drawing/2016/5/13/chartex" xmlns:cx8="http://schemas.microsoft.com/office/drawing/2016/5/14/chartex" xmlns:mc="http://schemas.openxmlformats.org/markup-compatibility/2006" xmlns:aink="http://schemas.microsoft.com/office/drawing/2016/ink" xmlns:am3d="http://schemas.microsoft.com/office/drawing/2017/model3d" xmlns:o="urn:schemas-microsoft-com:office:office" xmlns:oel="http://schemas.microsoft.com/office/2019/extlst" xmlns:r="http://schemas.openxmlformats.org/officeDocument/2006/relationships" xmlns:m="http://schemas.openxmlformats.org/officeDocument/2006/math" xmlns:v="urn:schemas-microsoft-com:vml" xmlns:wp14="http://schemas.microsoft.com/office/word/2010/wordprocessingDrawing" xmlns:wp="http://schemas.openxmlformats.org/drawingml/2006/wordprocessingDrawing" xmlns:w10="urn:schemas-microsoft-com:office:word" xmlns:w="http://schemas.openxmlformats.org/wordprocessingml/2006/main" xmlns:w14="http://schemas.microsoft.com/office/word/2010/wordml" xmlns:w15="http://schemas.microsoft.com/office/word/2012/wordml" xmlns:w16cex="http://schemas.microsoft.com/office/word/2018/wordml/cex" xmlns:w16cid="http://schemas.microsoft.com/office/word/2016/wordml/cid" xmlns:w16="http://schemas.microsoft.com/office/word/2018/wordml" xmlns:w16sdtdh="http://schemas.microsoft.com/office/word/2020/wordml/sdtdatahash" xmlns:w16se="http://schemas.microsoft.com/office/word/2015/wordml/symex" xmlns:wpg="http://schemas.microsoft.com/office/word/2010/wordprocessingGroup" xmlns:wpi="http://schemas.microsoft.com/office/word/2010/wordprocessingInk" xmlns:wne="http://schemas.microsoft.com/office/word/2006/wordml" xmlns:wps="http://schemas.microsoft.com/office/word/2010/wordprocessingShape" mc:Ignorable="w14 w15 w16se w16cid w16 w16cex w16sdtdh wp14">
   <w:endnote w:type="separator" w:id="-1">
     <w:p>
       <w:pPr>
@@ -15495,7 +16217,7 @@
 </file>
 
 <file path=word/footer1.xml><?xml version="1.0" encoding="utf-8"?>
-<w:ftr xmlns:wpc="http://schemas.microsoft.com/office/word/2010/wordprocessingCanvas" xmlns:cx="http://schemas.microsoft.com/office/drawing/2014/chartex" xmlns:cx1="http://schemas.microsoft.com/office/drawing/2015/9/8/chartex" xmlns:cx2="http://schemas.microsoft.com/office/drawing/2015/10/21/chartex" xmlns:cx3="http://schemas.microsoft.com/office/drawing/2016/5/9/chartex" xmlns:cx4="http://schemas.microsoft.com/office/drawing/2016/5/10/chartex" xmlns:cx5="http://schemas.microsoft.com/office/drawing/2016/5/11/chartex" xmlns:cx6="http://schemas.microsoft.com/office/drawing/2016/5/12/chartex" xmlns:cx7="http://schemas.microsoft.com/office/drawing/2016/5/13/chartex" xmlns:cx8="http://schemas.microsoft.com/office/drawing/2016/5/14/chartex" xmlns:mc="http://schemas.openxmlformats.org/markup-compatibility/2006" xmlns:aink="http://schemas.microsoft.com/office/drawing/2016/ink" xmlns:am3d="http://schemas.microsoft.com/office/drawing/2017/model3d" xmlns:o="urn:schemas-microsoft-com:office:office" xmlns:oel="http://schemas.microsoft.com/office/2019/extlst" xmlns:r="http://schemas.openxmlformats.org/officeDocument/2006/relationships" xmlns:m="http://schemas.openxmlformats.org/officeDocument/2006/math" xmlns:v="urn:schemas-microsoft-com:vml" xmlns:wp14="http://schemas.microsoft.com/office/word/2010/wordprocessingDrawing" xmlns:wp="http://schemas.openxmlformats.org/drawingml/2006/wordprocessingDrawing" xmlns:w10="urn:schemas-microsoft-com:office:word" xmlns:w="http://schemas.openxmlformats.org/wordprocessingml/2006/main" xmlns:w14="http://schemas.microsoft.com/office/word/2010/wordml" xmlns:w15="http://schemas.microsoft.com/office/word/2012/wordml" xmlns:w16cex="http://schemas.microsoft.com/office/word/2018/wordml/cex" xmlns:w16cid="http://schemas.microsoft.com/office/word/2016/wordml/cid" xmlns:w16="http://schemas.microsoft.com/office/word/2018/wordml" xmlns:w16du="http://schemas.microsoft.com/office/word/2023/wordml/word16du" xmlns:w16sdtdh="http://schemas.microsoft.com/office/word/2020/wordml/sdtdatahash" xmlns:w16se="http://schemas.microsoft.com/office/word/2015/wordml/symex" xmlns:wpg="http://schemas.microsoft.com/office/word/2010/wordprocessingGroup" xmlns:wpi="http://schemas.microsoft.com/office/word/2010/wordprocessingInk" xmlns:wne="http://schemas.microsoft.com/office/word/2006/wordml" xmlns:wps="http://schemas.microsoft.com/office/word/2010/wordprocessingShape" mc:Ignorable="w14 w15 w16se w16cid w16 w16cex w16sdtdh w16du wp14">
+<w:ftr xmlns:wpc="http://schemas.microsoft.com/office/word/2010/wordprocessingCanvas" xmlns:cx="http://schemas.microsoft.com/office/drawing/2014/chartex" xmlns:cx1="http://schemas.microsoft.com/office/drawing/2015/9/8/chartex" xmlns:cx2="http://schemas.microsoft.com/office/drawing/2015/10/21/chartex" xmlns:cx3="http://schemas.microsoft.com/office/drawing/2016/5/9/chartex" xmlns:cx4="http://schemas.microsoft.com/office/drawing/2016/5/10/chartex" xmlns:cx5="http://schemas.microsoft.com/office/drawing/2016/5/11/chartex" xmlns:cx6="http://schemas.microsoft.com/office/drawing/2016/5/12/chartex" xmlns:cx7="http://schemas.microsoft.com/office/drawing/2016/5/13/chartex" xmlns:cx8="http://schemas.microsoft.com/office/drawing/2016/5/14/chartex" xmlns:mc="http://schemas.openxmlformats.org/markup-compatibility/2006" xmlns:aink="http://schemas.microsoft.com/office/drawing/2016/ink" xmlns:am3d="http://schemas.microsoft.com/office/drawing/2017/model3d" xmlns:o="urn:schemas-microsoft-com:office:office" xmlns:oel="http://schemas.microsoft.com/office/2019/extlst" xmlns:r="http://schemas.openxmlformats.org/officeDocument/2006/relationships" xmlns:m="http://schemas.openxmlformats.org/officeDocument/2006/math" xmlns:v="urn:schemas-microsoft-com:vml" xmlns:wp14="http://schemas.microsoft.com/office/word/2010/wordprocessingDrawing" xmlns:wp="http://schemas.openxmlformats.org/drawingml/2006/wordprocessingDrawing" xmlns:w10="urn:schemas-microsoft-com:office:word" xmlns:w="http://schemas.openxmlformats.org/wordprocessingml/2006/main" xmlns:w14="http://schemas.microsoft.com/office/word/2010/wordml" xmlns:w15="http://schemas.microsoft.com/office/word/2012/wordml" xmlns:w16cex="http://schemas.microsoft.com/office/word/2018/wordml/cex" xmlns:w16cid="http://schemas.microsoft.com/office/word/2016/wordml/cid" xmlns:w16="http://schemas.microsoft.com/office/word/2018/wordml" xmlns:w16sdtdh="http://schemas.microsoft.com/office/word/2020/wordml/sdtdatahash" xmlns:w16se="http://schemas.microsoft.com/office/word/2015/wordml/symex" xmlns:wpg="http://schemas.microsoft.com/office/word/2010/wordprocessingGroup" xmlns:wpi="http://schemas.microsoft.com/office/word/2010/wordprocessingInk" xmlns:wne="http://schemas.microsoft.com/office/word/2006/wordml" xmlns:wps="http://schemas.microsoft.com/office/word/2010/wordprocessingShape" mc:Ignorable="w14 w15 w16se w16cid w16 w16cex w16sdtdh wp14">
   <w:p>
     <w:pPr>
       <w:pStyle w:val="Header"/>
@@ -15808,14 +16530,14 @@
       </w:rPr>
       <w:fldChar w:fldCharType="end"/>
     </w:r>
-    <w:bookmarkStart w:id="38" w:name="_Toc146899872"/>
-    <w:bookmarkEnd w:id="38"/>
+    <w:bookmarkStart w:id="43" w:name="_Toc146899872"/>
+    <w:bookmarkEnd w:id="43"/>
   </w:p>
 </w:ftr>
 </file>
 
 <file path=word/footnotes.xml><?xml version="1.0" encoding="utf-8"?>
-<w:footnotes xmlns:wpc="http://schemas.microsoft.com/office/word/2010/wordprocessingCanvas" xmlns:cx="http://schemas.microsoft.com/office/drawing/2014/chartex" xmlns:cx1="http://schemas.microsoft.com/office/drawing/2015/9/8/chartex" xmlns:cx2="http://schemas.microsoft.com/office/drawing/2015/10/21/chartex" xmlns:cx3="http://schemas.microsoft.com/office/drawing/2016/5/9/chartex" xmlns:cx4="http://schemas.microsoft.com/office/drawing/2016/5/10/chartex" xmlns:cx5="http://schemas.microsoft.com/office/drawing/2016/5/11/chartex" xmlns:cx6="http://schemas.microsoft.com/office/drawing/2016/5/12/chartex" xmlns:cx7="http://schemas.microsoft.com/office/drawing/2016/5/13/chartex" xmlns:cx8="http://schemas.microsoft.com/office/drawing/2016/5/14/chartex" xmlns:mc="http://schemas.openxmlformats.org/markup-compatibility/2006" xmlns:aink="http://schemas.microsoft.com/office/drawing/2016/ink" xmlns:am3d="http://schemas.microsoft.com/office/drawing/2017/model3d" xmlns:o="urn:schemas-microsoft-com:office:office" xmlns:oel="http://schemas.microsoft.com/office/2019/extlst" xmlns:r="http://schemas.openxmlformats.org/officeDocument/2006/relationships" xmlns:m="http://schemas.openxmlformats.org/officeDocument/2006/math" xmlns:v="urn:schemas-microsoft-com:vml" xmlns:wp14="http://schemas.microsoft.com/office/word/2010/wordprocessingDrawing" xmlns:wp="http://schemas.openxmlformats.org/drawingml/2006/wordprocessingDrawing" xmlns:w10="urn:schemas-microsoft-com:office:word" xmlns:w="http://schemas.openxmlformats.org/wordprocessingml/2006/main" xmlns:w14="http://schemas.microsoft.com/office/word/2010/wordml" xmlns:w15="http://schemas.microsoft.com/office/word/2012/wordml" xmlns:w16cex="http://schemas.microsoft.com/office/word/2018/wordml/cex" xmlns:w16cid="http://schemas.microsoft.com/office/word/2016/wordml/cid" xmlns:w16="http://schemas.microsoft.com/office/word/2018/wordml" xmlns:w16du="http://schemas.microsoft.com/office/word/2023/wordml/word16du" xmlns:w16sdtdh="http://schemas.microsoft.com/office/word/2020/wordml/sdtdatahash" xmlns:w16se="http://schemas.microsoft.com/office/word/2015/wordml/symex" xmlns:wpg="http://schemas.microsoft.com/office/word/2010/wordprocessingGroup" xmlns:wpi="http://schemas.microsoft.com/office/word/2010/wordprocessingInk" xmlns:wne="http://schemas.microsoft.com/office/word/2006/wordml" xmlns:wps="http://schemas.microsoft.com/office/word/2010/wordprocessingShape" mc:Ignorable="w14 w15 w16se w16cid w16 w16cex w16sdtdh w16du wp14">
+<w:footnotes xmlns:wpc="http://schemas.microsoft.com/office/word/2010/wordprocessingCanvas" xmlns:cx="http://schemas.microsoft.com/office/drawing/2014/chartex" xmlns:cx1="http://schemas.microsoft.com/office/drawing/2015/9/8/chartex" xmlns:cx2="http://schemas.microsoft.com/office/drawing/2015/10/21/chartex" xmlns:cx3="http://schemas.microsoft.com/office/drawing/2016/5/9/chartex" xmlns:cx4="http://schemas.microsoft.com/office/drawing/2016/5/10/chartex" xmlns:cx5="http://schemas.microsoft.com/office/drawing/2016/5/11/chartex" xmlns:cx6="http://schemas.microsoft.com/office/drawing/2016/5/12/chartex" xmlns:cx7="http://schemas.microsoft.com/office/drawing/2016/5/13/chartex" xmlns:cx8="http://schemas.microsoft.com/office/drawing/2016/5/14/chartex" xmlns:mc="http://schemas.openxmlformats.org/markup-compatibility/2006" xmlns:aink="http://schemas.microsoft.com/office/drawing/2016/ink" xmlns:am3d="http://schemas.microsoft.com/office/drawing/2017/model3d" xmlns:o="urn:schemas-microsoft-com:office:office" xmlns:oel="http://schemas.microsoft.com/office/2019/extlst" xmlns:r="http://schemas.openxmlformats.org/officeDocument/2006/relationships" xmlns:m="http://schemas.openxmlformats.org/officeDocument/2006/math" xmlns:v="urn:schemas-microsoft-com:vml" xmlns:wp14="http://schemas.microsoft.com/office/word/2010/wordprocessingDrawing" xmlns:wp="http://schemas.openxmlformats.org/drawingml/2006/wordprocessingDrawing" xmlns:w10="urn:schemas-microsoft-com:office:word" xmlns:w="http://schemas.openxmlformats.org/wordprocessingml/2006/main" xmlns:w14="http://schemas.microsoft.com/office/word/2010/wordml" xmlns:w15="http://schemas.microsoft.com/office/word/2012/wordml" xmlns:w16cex="http://schemas.microsoft.com/office/word/2018/wordml/cex" xmlns:w16cid="http://schemas.microsoft.com/office/word/2016/wordml/cid" xmlns:w16="http://schemas.microsoft.com/office/word/2018/wordml" xmlns:w16sdtdh="http://schemas.microsoft.com/office/word/2020/wordml/sdtdatahash" xmlns:w16se="http://schemas.microsoft.com/office/word/2015/wordml/symex" xmlns:wpg="http://schemas.microsoft.com/office/word/2010/wordprocessingGroup" xmlns:wpi="http://schemas.microsoft.com/office/word/2010/wordprocessingInk" xmlns:wne="http://schemas.microsoft.com/office/word/2006/wordml" xmlns:wps="http://schemas.microsoft.com/office/word/2010/wordprocessingShape" mc:Ignorable="w14 w15 w16se w16cid w16 w16cex w16sdtdh wp14">
   <w:footnote w:type="separator" w:id="-1">
     <w:p>
       <w:pPr>
@@ -15847,7 +16569,7 @@
 </file>
 
 <file path=word/header1.xml><?xml version="1.0" encoding="utf-8"?>
-<w:hdr xmlns:wpc="http://schemas.microsoft.com/office/word/2010/wordprocessingCanvas" xmlns:cx="http://schemas.microsoft.com/office/drawing/2014/chartex" xmlns:cx1="http://schemas.microsoft.com/office/drawing/2015/9/8/chartex" xmlns:cx2="http://schemas.microsoft.com/office/drawing/2015/10/21/chartex" xmlns:cx3="http://schemas.microsoft.com/office/drawing/2016/5/9/chartex" xmlns:cx4="http://schemas.microsoft.com/office/drawing/2016/5/10/chartex" xmlns:cx5="http://schemas.microsoft.com/office/drawing/2016/5/11/chartex" xmlns:cx6="http://schemas.microsoft.com/office/drawing/2016/5/12/chartex" xmlns:cx7="http://schemas.microsoft.com/office/drawing/2016/5/13/chartex" xmlns:cx8="http://schemas.microsoft.com/office/drawing/2016/5/14/chartex" xmlns:mc="http://schemas.openxmlformats.org/markup-compatibility/2006" xmlns:aink="http://schemas.microsoft.com/office/drawing/2016/ink" xmlns:am3d="http://schemas.microsoft.com/office/drawing/2017/model3d" xmlns:o="urn:schemas-microsoft-com:office:office" xmlns:oel="http://schemas.microsoft.com/office/2019/extlst" xmlns:r="http://schemas.openxmlformats.org/officeDocument/2006/relationships" xmlns:m="http://schemas.openxmlformats.org/officeDocument/2006/math" xmlns:v="urn:schemas-microsoft-com:vml" xmlns:wp14="http://schemas.microsoft.com/office/word/2010/wordprocessingDrawing" xmlns:wp="http://schemas.openxmlformats.org/drawingml/2006/wordprocessingDrawing" xmlns:w10="urn:schemas-microsoft-com:office:word" xmlns:w="http://schemas.openxmlformats.org/wordprocessingml/2006/main" xmlns:w14="http://schemas.microsoft.com/office/word/2010/wordml" xmlns:w15="http://schemas.microsoft.com/office/word/2012/wordml" xmlns:w16cex="http://schemas.microsoft.com/office/word/2018/wordml/cex" xmlns:w16cid="http://schemas.microsoft.com/office/word/2016/wordml/cid" xmlns:w16="http://schemas.microsoft.com/office/word/2018/wordml" xmlns:w16du="http://schemas.microsoft.com/office/word/2023/wordml/word16du" xmlns:w16sdtdh="http://schemas.microsoft.com/office/word/2020/wordml/sdtdatahash" xmlns:w16se="http://schemas.microsoft.com/office/word/2015/wordml/symex" xmlns:wpg="http://schemas.microsoft.com/office/word/2010/wordprocessingGroup" xmlns:wpi="http://schemas.microsoft.com/office/word/2010/wordprocessingInk" xmlns:wne="http://schemas.microsoft.com/office/word/2006/wordml" xmlns:wps="http://schemas.microsoft.com/office/word/2010/wordprocessingShape" mc:Ignorable="w14 w15 w16se w16cid w16 w16cex w16sdtdh w16du wp14">
+<w:hdr xmlns:wpc="http://schemas.microsoft.com/office/word/2010/wordprocessingCanvas" xmlns:cx="http://schemas.microsoft.com/office/drawing/2014/chartex" xmlns:cx1="http://schemas.microsoft.com/office/drawing/2015/9/8/chartex" xmlns:cx2="http://schemas.microsoft.com/office/drawing/2015/10/21/chartex" xmlns:cx3="http://schemas.microsoft.com/office/drawing/2016/5/9/chartex" xmlns:cx4="http://schemas.microsoft.com/office/drawing/2016/5/10/chartex" xmlns:cx5="http://schemas.microsoft.com/office/drawing/2016/5/11/chartex" xmlns:cx6="http://schemas.microsoft.com/office/drawing/2016/5/12/chartex" xmlns:cx7="http://schemas.microsoft.com/office/drawing/2016/5/13/chartex" xmlns:cx8="http://schemas.microsoft.com/office/drawing/2016/5/14/chartex" xmlns:mc="http://schemas.openxmlformats.org/markup-compatibility/2006" xmlns:aink="http://schemas.microsoft.com/office/drawing/2016/ink" xmlns:am3d="http://schemas.microsoft.com/office/drawing/2017/model3d" xmlns:o="urn:schemas-microsoft-com:office:office" xmlns:oel="http://schemas.microsoft.com/office/2019/extlst" xmlns:r="http://schemas.openxmlformats.org/officeDocument/2006/relationships" xmlns:m="http://schemas.openxmlformats.org/officeDocument/2006/math" xmlns:v="urn:schemas-microsoft-com:vml" xmlns:wp14="http://schemas.microsoft.com/office/word/2010/wordprocessingDrawing" xmlns:wp="http://schemas.openxmlformats.org/drawingml/2006/wordprocessingDrawing" xmlns:w10="urn:schemas-microsoft-com:office:word" xmlns:w="http://schemas.openxmlformats.org/wordprocessingml/2006/main" xmlns:w14="http://schemas.microsoft.com/office/word/2010/wordml" xmlns:w15="http://schemas.microsoft.com/office/word/2012/wordml" xmlns:w16cex="http://schemas.microsoft.com/office/word/2018/wordml/cex" xmlns:w16cid="http://schemas.microsoft.com/office/word/2016/wordml/cid" xmlns:w16="http://schemas.microsoft.com/office/word/2018/wordml" xmlns:w16sdtdh="http://schemas.microsoft.com/office/word/2020/wordml/sdtdatahash" xmlns:w16se="http://schemas.microsoft.com/office/word/2015/wordml/symex" xmlns:wpg="http://schemas.microsoft.com/office/word/2010/wordprocessingGroup" xmlns:wpi="http://schemas.microsoft.com/office/word/2010/wordprocessingInk" xmlns:wne="http://schemas.microsoft.com/office/word/2006/wordml" xmlns:wps="http://schemas.microsoft.com/office/word/2010/wordprocessingShape" mc:Ignorable="w14 w15 w16se w16cid w16 w16cex w16sdtdh wp14">
   <w:p>
     <w:pPr>
       <w:spacing w:after="0" w:line="240" w:lineRule="auto"/>
@@ -15914,7 +16636,7 @@
         <w:sz w:val="16"/>
         <w:szCs w:val="16"/>
       </w:rPr>
-      <w:t>FEBRUARY</w:t>
+      <w:t>APRIL</w:t>
     </w:r>
     <w:r>
       <w:rPr>
@@ -15925,7 +16647,7 @@
         <w:sz w:val="16"/>
         <w:szCs w:val="16"/>
       </w:rPr>
-      <w:t>SEPTEMBER</w:t>
+      <w:t xml:space="preserve"> 202</w:t>
     </w:r>
     <w:r>
       <w:rPr>
@@ -15936,7 +16658,7 @@
         <w:sz w:val="16"/>
         <w:szCs w:val="16"/>
       </w:rPr>
-      <w:t xml:space="preserve"> 2023</w:t>
+      <w:t>4</w:t>
     </w:r>
     <w:r>
       <w:rPr>
@@ -16114,7 +16836,7 @@
 </file>
 
 <file path=word/numbering.xml><?xml version="1.0" encoding="utf-8"?>
-<w:numbering xmlns:wpc="http://schemas.microsoft.com/office/word/2010/wordprocessingCanvas" xmlns:cx="http://schemas.microsoft.com/office/drawing/2014/chartex" xmlns:cx1="http://schemas.microsoft.com/office/drawing/2015/9/8/chartex" xmlns:cx2="http://schemas.microsoft.com/office/drawing/2015/10/21/chartex" xmlns:cx3="http://schemas.microsoft.com/office/drawing/2016/5/9/chartex" xmlns:cx4="http://schemas.microsoft.com/office/drawing/2016/5/10/chartex" xmlns:cx5="http://schemas.microsoft.com/office/drawing/2016/5/11/chartex" xmlns:cx6="http://schemas.microsoft.com/office/drawing/2016/5/12/chartex" xmlns:cx7="http://schemas.microsoft.com/office/drawing/2016/5/13/chartex" xmlns:cx8="http://schemas.microsoft.com/office/drawing/2016/5/14/chartex" xmlns:mc="http://schemas.openxmlformats.org/markup-compatibility/2006" xmlns:aink="http://schemas.microsoft.com/office/drawing/2016/ink" xmlns:am3d="http://schemas.microsoft.com/office/drawing/2017/model3d" xmlns:o="urn:schemas-microsoft-com:office:office" xmlns:oel="http://schemas.microsoft.com/office/2019/extlst" xmlns:r="http://schemas.openxmlformats.org/officeDocument/2006/relationships" xmlns:m="http://schemas.openxmlformats.org/officeDocument/2006/math" xmlns:v="urn:schemas-microsoft-com:vml" xmlns:wp14="http://schemas.microsoft.com/office/word/2010/wordprocessingDrawing" xmlns:wp="http://schemas.openxmlformats.org/drawingml/2006/wordprocessingDrawing" xmlns:w10="urn:schemas-microsoft-com:office:word" xmlns:w="http://schemas.openxmlformats.org/wordprocessingml/2006/main" xmlns:w14="http://schemas.microsoft.com/office/word/2010/wordml" xmlns:w15="http://schemas.microsoft.com/office/word/2012/wordml" xmlns:w16cex="http://schemas.microsoft.com/office/word/2018/wordml/cex" xmlns:w16cid="http://schemas.microsoft.com/office/word/2016/wordml/cid" xmlns:w16="http://schemas.microsoft.com/office/word/2018/wordml" xmlns:w16du="http://schemas.microsoft.com/office/word/2023/wordml/word16du" xmlns:w16sdtdh="http://schemas.microsoft.com/office/word/2020/wordml/sdtdatahash" xmlns:w16se="http://schemas.microsoft.com/office/word/2015/wordml/symex" xmlns:wpg="http://schemas.microsoft.com/office/word/2010/wordprocessingGroup" xmlns:wpi="http://schemas.microsoft.com/office/word/2010/wordprocessingInk" xmlns:wne="http://schemas.microsoft.com/office/word/2006/wordml" xmlns:wps="http://schemas.microsoft.com/office/word/2010/wordprocessingShape" mc:Ignorable="w14 w15 w16se w16cid w16 w16cex w16sdtdh w16du wp14">
+<w:numbering xmlns:wpc="http://schemas.microsoft.com/office/word/2010/wordprocessingCanvas" xmlns:cx="http://schemas.microsoft.com/office/drawing/2014/chartex" xmlns:cx1="http://schemas.microsoft.com/office/drawing/2015/9/8/chartex" xmlns:cx2="http://schemas.microsoft.com/office/drawing/2015/10/21/chartex" xmlns:cx3="http://schemas.microsoft.com/office/drawing/2016/5/9/chartex" xmlns:cx4="http://schemas.microsoft.com/office/drawing/2016/5/10/chartex" xmlns:cx5="http://schemas.microsoft.com/office/drawing/2016/5/11/chartex" xmlns:cx6="http://schemas.microsoft.com/office/drawing/2016/5/12/chartex" xmlns:cx7="http://schemas.microsoft.com/office/drawing/2016/5/13/chartex" xmlns:cx8="http://schemas.microsoft.com/office/drawing/2016/5/14/chartex" xmlns:mc="http://schemas.openxmlformats.org/markup-compatibility/2006" xmlns:aink="http://schemas.microsoft.com/office/drawing/2016/ink" xmlns:am3d="http://schemas.microsoft.com/office/drawing/2017/model3d" xmlns:o="urn:schemas-microsoft-com:office:office" xmlns:oel="http://schemas.microsoft.com/office/2019/extlst" xmlns:r="http://schemas.openxmlformats.org/officeDocument/2006/relationships" xmlns:m="http://schemas.openxmlformats.org/officeDocument/2006/math" xmlns:v="urn:schemas-microsoft-com:vml" xmlns:wp14="http://schemas.microsoft.com/office/word/2010/wordprocessingDrawing" xmlns:wp="http://schemas.openxmlformats.org/drawingml/2006/wordprocessingDrawing" xmlns:w10="urn:schemas-microsoft-com:office:word" xmlns:w="http://schemas.openxmlformats.org/wordprocessingml/2006/main" xmlns:w14="http://schemas.microsoft.com/office/word/2010/wordml" xmlns:w15="http://schemas.microsoft.com/office/word/2012/wordml" xmlns:w16cex="http://schemas.microsoft.com/office/word/2018/wordml/cex" xmlns:w16cid="http://schemas.microsoft.com/office/word/2016/wordml/cid" xmlns:w16="http://schemas.microsoft.com/office/word/2018/wordml" xmlns:w16sdtdh="http://schemas.microsoft.com/office/word/2020/wordml/sdtdatahash" xmlns:w16se="http://schemas.microsoft.com/office/word/2015/wordml/symex" xmlns:wpg="http://schemas.microsoft.com/office/word/2010/wordprocessingGroup" xmlns:wpi="http://schemas.microsoft.com/office/word/2010/wordprocessingInk" xmlns:wne="http://schemas.microsoft.com/office/word/2006/wordml" xmlns:wps="http://schemas.microsoft.com/office/word/2010/wordprocessingShape" mc:Ignorable="w14 w15 w16se w16cid w16 w16cex w16sdtdh wp14">
   <w:abstractNum w:abstractNumId="0" w15:restartNumberingAfterBreak="0">
     <w:nsid w:val="00392B40"/>
     <w:multiLevelType w:val="multilevel"/>
@@ -17472,8 +18194,8 @@
   <w:abstractNum w:abstractNumId="14" w15:restartNumberingAfterBreak="0">
     <w:nsid w:val="414B1983"/>
     <w:multiLevelType w:val="hybridMultilevel"/>
-    <w:tmpl w:val="4ABC89FA"/>
-    <w:lvl w:ilvl="0" w:tplc="FFFFFFFF">
+    <w:tmpl w:val="03EE012E"/>
+    <w:lvl w:ilvl="0" w:tplc="BB4C06DE">
       <w:start w:val="1"/>
       <w:numFmt w:val="decimal"/>
       <w:lvlText w:val="%1."/>
@@ -17483,6 +18205,8 @@
       </w:pPr>
       <w:rPr>
         <w:rFonts w:hint="default"/>
+        <w:b w:val="0"/>
+        <w:bCs w:val="0"/>
       </w:rPr>
     </w:lvl>
     <w:lvl w:ilvl="1" w:tplc="FFFFFFFF">
@@ -18859,7 +19583,7 @@
 </file>
 
 <file path=word/styles.xml><?xml version="1.0" encoding="utf-8"?>
-<w:styles xmlns:mc="http://schemas.openxmlformats.org/markup-compatibility/2006" xmlns:r="http://schemas.openxmlformats.org/officeDocument/2006/relationships" xmlns:w="http://schemas.openxmlformats.org/wordprocessingml/2006/main" xmlns:w14="http://schemas.microsoft.com/office/word/2010/wordml" xmlns:w15="http://schemas.microsoft.com/office/word/2012/wordml" xmlns:w16cex="http://schemas.microsoft.com/office/word/2018/wordml/cex" xmlns:w16cid="http://schemas.microsoft.com/office/word/2016/wordml/cid" xmlns:w16="http://schemas.microsoft.com/office/word/2018/wordml" xmlns:w16du="http://schemas.microsoft.com/office/word/2023/wordml/word16du" xmlns:w16sdtdh="http://schemas.microsoft.com/office/word/2020/wordml/sdtdatahash" xmlns:w16se="http://schemas.microsoft.com/office/word/2015/wordml/symex" mc:Ignorable="w14 w15 w16se w16cid w16 w16cex w16sdtdh w16du">
+<w:styles xmlns:mc="http://schemas.openxmlformats.org/markup-compatibility/2006" xmlns:r="http://schemas.openxmlformats.org/officeDocument/2006/relationships" xmlns:w="http://schemas.openxmlformats.org/wordprocessingml/2006/main" xmlns:w14="http://schemas.microsoft.com/office/word/2010/wordml" xmlns:w15="http://schemas.microsoft.com/office/word/2012/wordml" xmlns:w16cex="http://schemas.microsoft.com/office/word/2018/wordml/cex" xmlns:w16cid="http://schemas.microsoft.com/office/word/2016/wordml/cid" xmlns:w16="http://schemas.microsoft.com/office/word/2018/wordml" xmlns:w16sdtdh="http://schemas.microsoft.com/office/word/2020/wordml/sdtdatahash" xmlns:w16se="http://schemas.microsoft.com/office/word/2015/wordml/symex" mc:Ignorable="w14 w15 w16se w16cid w16 w16cex w16sdtdh">
   <w:docDefaults>
     <w:rPrDefault>
       <w:rPr>
@@ -20294,6 +21018,17 @@
 </file>
 
 <file path=customXml/item1.xml><?xml version="1.0" encoding="utf-8"?>
+<p:properties xmlns:p="http://schemas.microsoft.com/office/2006/metadata/properties" xmlns:xsi="http://www.w3.org/2001/XMLSchema-instance" xmlns:pc="http://schemas.microsoft.com/office/infopath/2007/PartnerControls">
+  <documentManagement>
+    <TaxCatchAll xmlns="715913e6-4bf0-458f-8160-f18e142d04ff" xsi:nil="true"/>
+    <lcf76f155ced4ddcb4097134ff3c332f xmlns="e718a8af-5d48-45b1-a7fb-cef00c107a7a">
+      <Terms xmlns="http://schemas.microsoft.com/office/infopath/2007/PartnerControls"/>
+    </lcf76f155ced4ddcb4097134ff3c332f>
+  </documentManagement>
+</p:properties>
+</file>
+
+<file path=customXml/item2.xml><?xml version="1.0" encoding="utf-8"?>
 <ct:contentTypeSchema xmlns:ct="http://schemas.microsoft.com/office/2006/metadata/contentType" xmlns:ma="http://schemas.microsoft.com/office/2006/metadata/properties/metaAttributes" ct:_="" ma:_="" ma:contentTypeName="Document" ma:contentTypeID="0x0101001DC44D19606E8540AF995795CBBBCE63" ma:contentTypeVersion="16" ma:contentTypeDescription="Create a new document." ma:contentTypeScope="" ma:versionID="72518c49cc9021390dbba2958e7a3f0c">
   <xsd:schema xmlns:xsd="http://www.w3.org/2001/XMLSchema" xmlns:xs="http://www.w3.org/2001/XMLSchema" xmlns:p="http://schemas.microsoft.com/office/2006/metadata/properties" xmlns:ns2="e718a8af-5d48-45b1-a7fb-cef00c107a7a" xmlns:ns3="715913e6-4bf0-458f-8160-f18e142d04ff" targetNamespace="http://schemas.microsoft.com/office/2006/metadata/properties" ma:root="true" ma:fieldsID="175092e7cad6d6b91dac7c2ca96d6cf8" ns2:_="" ns3:_="">
     <xsd:import namespace="e718a8af-5d48-45b1-a7fb-cef00c107a7a"/>
@@ -20514,7 +21249,11 @@
 </ct:contentTypeSchema>
 </file>
 
-<file path=customXml/item2.xml><?xml version="1.0" encoding="utf-8"?>
+<file path=customXml/item3.xml><?xml version="1.0" encoding="utf-8"?>
+<b:Sources xmlns:b="http://schemas.openxmlformats.org/officeDocument/2006/bibliography" xmlns="http://schemas.openxmlformats.org/officeDocument/2006/bibliography" SelectedStyle="\APASixthEditionOfficeOnline.xsl" StyleName="APA" Version="6"/>
+</file>
+
+<file path=customXml/item4.xml><?xml version="1.0" encoding="utf-8"?>
 <?mso-contentType ?>
 <FormTemplates xmlns="http://schemas.microsoft.com/sharepoint/v3/contenttype/forms">
   <Display>DocumentLibraryForm</Display>
@@ -20523,22 +21262,18 @@
 </FormTemplates>
 </file>
 
-<file path=customXml/item3.xml><?xml version="1.0" encoding="utf-8"?>
-<p:properties xmlns:p="http://schemas.microsoft.com/office/2006/metadata/properties" xmlns:xsi="http://www.w3.org/2001/XMLSchema-instance" xmlns:pc="http://schemas.microsoft.com/office/infopath/2007/PartnerControls">
-  <documentManagement>
-    <TaxCatchAll xmlns="715913e6-4bf0-458f-8160-f18e142d04ff" xsi:nil="true"/>
-    <lcf76f155ced4ddcb4097134ff3c332f xmlns="e718a8af-5d48-45b1-a7fb-cef00c107a7a">
-      <Terms xmlns="http://schemas.microsoft.com/office/infopath/2007/PartnerControls"/>
-    </lcf76f155ced4ddcb4097134ff3c332f>
-  </documentManagement>
-</p:properties>
+<file path=customXml/itemProps1.xml><?xml version="1.0" encoding="utf-8"?>
+<ds:datastoreItem xmlns:ds="http://schemas.openxmlformats.org/officeDocument/2006/customXml" ds:itemID="{3A085C18-819E-4466-9494-DD461C39C2B0}">
+  <ds:schemaRefs>
+    <ds:schemaRef ds:uri="http://schemas.microsoft.com/office/2006/metadata/properties"/>
+    <ds:schemaRef ds:uri="http://schemas.microsoft.com/office/infopath/2007/PartnerControls"/>
+    <ds:schemaRef ds:uri="715913e6-4bf0-458f-8160-f18e142d04ff"/>
+    <ds:schemaRef ds:uri="e718a8af-5d48-45b1-a7fb-cef00c107a7a"/>
+  </ds:schemaRefs>
+</ds:datastoreItem>
 </file>
 
-<file path=customXml/item4.xml><?xml version="1.0" encoding="utf-8"?>
-<b:Sources xmlns:b="http://schemas.openxmlformats.org/officeDocument/2006/bibliography" xmlns="http://schemas.openxmlformats.org/officeDocument/2006/bibliography" SelectedStyle="\APASixthEditionOfficeOnline.xsl" StyleName="APA" Version="6"/>
-</file>
-
-<file path=customXml/itemProps1.xml><?xml version="1.0" encoding="utf-8"?>
+<file path=customXml/itemProps2.xml><?xml version="1.0" encoding="utf-8"?>
 <ds:datastoreItem xmlns:ds="http://schemas.openxmlformats.org/officeDocument/2006/customXml" ds:itemID="{F491AB3C-B572-4B1D-8920-68E18BF30305}">
   <ds:schemaRefs>
     <ds:schemaRef ds:uri="http://schemas.microsoft.com/office/2006/metadata/contentType"/>
@@ -20557,29 +21292,18 @@
 </ds:datastoreItem>
 </file>
 
-<file path=customXml/itemProps2.xml><?xml version="1.0" encoding="utf-8"?>
+<file path=customXml/itemProps3.xml><?xml version="1.0" encoding="utf-8"?>
+<ds:datastoreItem xmlns:ds="http://schemas.openxmlformats.org/officeDocument/2006/customXml" ds:itemID="{C438ADBA-56D5-474C-BF2C-97C24DDF66BD}">
+  <ds:schemaRefs>
+    <ds:schemaRef ds:uri="http://schemas.openxmlformats.org/officeDocument/2006/bibliography"/>
+  </ds:schemaRefs>
+</ds:datastoreItem>
+</file>
+
+<file path=customXml/itemProps4.xml><?xml version="1.0" encoding="utf-8"?>
 <ds:datastoreItem xmlns:ds="http://schemas.openxmlformats.org/officeDocument/2006/customXml" ds:itemID="{2585761D-1AE9-4796-83E7-A2FC381967AF}">
   <ds:schemaRefs>
     <ds:schemaRef ds:uri="http://schemas.microsoft.com/sharepoint/v3/contenttype/forms"/>
   </ds:schemaRefs>
 </ds:datastoreItem>
-</file>
-
-<file path=customXml/itemProps3.xml><?xml version="1.0" encoding="utf-8"?>
-<ds:datastoreItem xmlns:ds="http://schemas.openxmlformats.org/officeDocument/2006/customXml" ds:itemID="{3A085C18-819E-4466-9494-DD461C39C2B0}">
-  <ds:schemaRefs>
-    <ds:schemaRef ds:uri="http://schemas.microsoft.com/office/2006/metadata/properties"/>
-    <ds:schemaRef ds:uri="http://schemas.microsoft.com/office/infopath/2007/PartnerControls"/>
-    <ds:schemaRef ds:uri="715913e6-4bf0-458f-8160-f18e142d04ff"/>
-    <ds:schemaRef ds:uri="e718a8af-5d48-45b1-a7fb-cef00c107a7a"/>
-  </ds:schemaRefs>
-</ds:datastoreItem>
-</file>
-
-<file path=customXml/itemProps4.xml><?xml version="1.0" encoding="utf-8"?>
-<ds:datastoreItem xmlns:ds="http://schemas.openxmlformats.org/officeDocument/2006/customXml" ds:itemID="{C438ADBA-56D5-474C-BF2C-97C24DDF66BD}">
-  <ds:schemaRefs>
-    <ds:schemaRef ds:uri="http://schemas.openxmlformats.org/officeDocument/2006/bibliography"/>
-  </ds:schemaRefs>
-</ds:datastoreItem>
 </file>
</xml_diff>

<commit_message>
Update Maker Guide testing section
Added note to change to Gamepad mode before testing using USB Gamepad Tester on PC or using XAC.
</commit_message>
<xml_diff>
--- a/Documentation/Working_Documents/Forest_Hub_Maker_Guide.docx
+++ b/Documentation/Working_Documents/Forest_Hub_Maker_Guide.docx
@@ -1,6 +1,6 @@
 
 <file path=word/document.xml><?xml version="1.0" encoding="utf-8"?>
-<w:document xmlns:wpc="http://schemas.microsoft.com/office/word/2010/wordprocessingCanvas" xmlns:cx="http://schemas.microsoft.com/office/drawing/2014/chartex" xmlns:cx1="http://schemas.microsoft.com/office/drawing/2015/9/8/chartex" xmlns:cx2="http://schemas.microsoft.com/office/drawing/2015/10/21/chartex" xmlns:cx3="http://schemas.microsoft.com/office/drawing/2016/5/9/chartex" xmlns:cx4="http://schemas.microsoft.com/office/drawing/2016/5/10/chartex" xmlns:cx5="http://schemas.microsoft.com/office/drawing/2016/5/11/chartex" xmlns:cx6="http://schemas.microsoft.com/office/drawing/2016/5/12/chartex" xmlns:cx7="http://schemas.microsoft.com/office/drawing/2016/5/13/chartex" xmlns:cx8="http://schemas.microsoft.com/office/drawing/2016/5/14/chartex" xmlns:mc="http://schemas.openxmlformats.org/markup-compatibility/2006" xmlns:aink="http://schemas.microsoft.com/office/drawing/2016/ink" xmlns:am3d="http://schemas.microsoft.com/office/drawing/2017/model3d" xmlns:o="urn:schemas-microsoft-com:office:office" xmlns:oel="http://schemas.microsoft.com/office/2019/extlst" xmlns:r="http://schemas.openxmlformats.org/officeDocument/2006/relationships" xmlns:m="http://schemas.openxmlformats.org/officeDocument/2006/math" xmlns:v="urn:schemas-microsoft-com:vml" xmlns:wp14="http://schemas.microsoft.com/office/word/2010/wordprocessingDrawing" xmlns:wp="http://schemas.openxmlformats.org/drawingml/2006/wordprocessingDrawing" xmlns:w10="urn:schemas-microsoft-com:office:word" xmlns:w="http://schemas.openxmlformats.org/wordprocessingml/2006/main" xmlns:w14="http://schemas.microsoft.com/office/word/2010/wordml" xmlns:w15="http://schemas.microsoft.com/office/word/2012/wordml" xmlns:w16cex="http://schemas.microsoft.com/office/word/2018/wordml/cex" xmlns:w16cid="http://schemas.microsoft.com/office/word/2016/wordml/cid" xmlns:w16="http://schemas.microsoft.com/office/word/2018/wordml" xmlns:w16du="http://schemas.microsoft.com/office/word/2023/wordml/word16du" xmlns:w16sdtdh="http://schemas.microsoft.com/office/word/2020/wordml/sdtdatahash" xmlns:w16se="http://schemas.microsoft.com/office/word/2015/wordml/symex" xmlns:wpg="http://schemas.microsoft.com/office/word/2010/wordprocessingGroup" xmlns:wpi="http://schemas.microsoft.com/office/word/2010/wordprocessingInk" xmlns:wne="http://schemas.microsoft.com/office/word/2006/wordml" xmlns:wps="http://schemas.microsoft.com/office/word/2010/wordprocessingShape" mc:Ignorable="w14 w15 w16se w16cid w16 w16cex w16sdtdh w16du wp14">
+<w:document xmlns:wpc="http://schemas.microsoft.com/office/word/2010/wordprocessingCanvas" xmlns:cx="http://schemas.microsoft.com/office/drawing/2014/chartex" xmlns:cx1="http://schemas.microsoft.com/office/drawing/2015/9/8/chartex" xmlns:cx2="http://schemas.microsoft.com/office/drawing/2015/10/21/chartex" xmlns:cx3="http://schemas.microsoft.com/office/drawing/2016/5/9/chartex" xmlns:cx4="http://schemas.microsoft.com/office/drawing/2016/5/10/chartex" xmlns:cx5="http://schemas.microsoft.com/office/drawing/2016/5/11/chartex" xmlns:cx6="http://schemas.microsoft.com/office/drawing/2016/5/12/chartex" xmlns:cx7="http://schemas.microsoft.com/office/drawing/2016/5/13/chartex" xmlns:cx8="http://schemas.microsoft.com/office/drawing/2016/5/14/chartex" xmlns:mc="http://schemas.openxmlformats.org/markup-compatibility/2006" xmlns:aink="http://schemas.microsoft.com/office/drawing/2016/ink" xmlns:am3d="http://schemas.microsoft.com/office/drawing/2017/model3d" xmlns:o="urn:schemas-microsoft-com:office:office" xmlns:oel="http://schemas.microsoft.com/office/2019/extlst" xmlns:r="http://schemas.openxmlformats.org/officeDocument/2006/relationships" xmlns:m="http://schemas.openxmlformats.org/officeDocument/2006/math" xmlns:v="urn:schemas-microsoft-com:vml" xmlns:wp14="http://schemas.microsoft.com/office/word/2010/wordprocessingDrawing" xmlns:wp="http://schemas.openxmlformats.org/drawingml/2006/wordprocessingDrawing" xmlns:w10="urn:schemas-microsoft-com:office:word" xmlns:w="http://schemas.openxmlformats.org/wordprocessingml/2006/main" xmlns:w14="http://schemas.microsoft.com/office/word/2010/wordml" xmlns:w15="http://schemas.microsoft.com/office/word/2012/wordml" xmlns:w16cex="http://schemas.microsoft.com/office/word/2018/wordml/cex" xmlns:w16cid="http://schemas.microsoft.com/office/word/2016/wordml/cid" xmlns:w16="http://schemas.microsoft.com/office/word/2018/wordml" xmlns:w16sdtdh="http://schemas.microsoft.com/office/word/2020/wordml/sdtdatahash" xmlns:w16se="http://schemas.microsoft.com/office/word/2015/wordml/symex" xmlns:wpg="http://schemas.microsoft.com/office/word/2010/wordprocessingGroup" xmlns:wpi="http://schemas.microsoft.com/office/word/2010/wordprocessingInk" xmlns:wne="http://schemas.microsoft.com/office/word/2006/wordml" xmlns:wps="http://schemas.microsoft.com/office/word/2010/wordprocessingShape" mc:Ignorable="w14 w15 w16se w16cid w16 w16cex w16sdtdh wp14">
   <w:body>
     <w:p>
       <w:pPr>
@@ -2476,16 +2476,8 @@
         <w:rPr>
           <w:lang w:val="en-US"/>
         </w:rPr>
-        <w:t xml:space="preserve">Order the custom </w:t>
-      </w:r>
-      <w:proofErr w:type="gramStart"/>
-      <w:r>
-        <w:rPr>
-          <w:lang w:val="en-US"/>
-        </w:rPr>
-        <w:t>PCB</w:t>
-      </w:r>
-      <w:proofErr w:type="gramEnd"/>
+        <w:t>Order the custom PCB</w:t>
+      </w:r>
     </w:p>
     <w:p>
       <w:pPr>
@@ -2508,16 +2500,8 @@
         <w:rPr>
           <w:lang w:val="en-US"/>
         </w:rPr>
-        <w:t xml:space="preserve">rder hardware </w:t>
-      </w:r>
-      <w:proofErr w:type="gramStart"/>
-      <w:r>
-        <w:rPr>
-          <w:lang w:val="en-US"/>
-        </w:rPr>
-        <w:t>components</w:t>
-      </w:r>
-      <w:proofErr w:type="gramEnd"/>
+        <w:t>rder hardware components</w:t>
+      </w:r>
     </w:p>
     <w:p>
       <w:pPr>
@@ -2546,22 +2530,14 @@
         <w:rPr>
           <w:lang w:val="en-US"/>
         </w:rPr>
-        <w:t xml:space="preserve"> the 3D </w:t>
-      </w:r>
-      <w:proofErr w:type="gramStart"/>
+        <w:t xml:space="preserve"> the 3D print</w:t>
+      </w:r>
       <w:r>
         <w:rPr>
           <w:lang w:val="en-US"/>
         </w:rPr>
-        <w:t>print</w:t>
-      </w:r>
-      <w:r>
-        <w:rPr>
-          <w:lang w:val="en-US"/>
-        </w:rPr>
         <w:t>s</w:t>
       </w:r>
-      <w:proofErr w:type="gramEnd"/>
     </w:p>
     <w:p>
       <w:pPr>
@@ -2596,16 +2572,8 @@
         <w:rPr>
           <w:lang w:val="en-US"/>
         </w:rPr>
-        <w:t xml:space="preserve">Assemble the </w:t>
-      </w:r>
-      <w:proofErr w:type="gramStart"/>
-      <w:r>
-        <w:rPr>
-          <w:lang w:val="en-US"/>
-        </w:rPr>
-        <w:t>device</w:t>
-      </w:r>
-      <w:proofErr w:type="gramEnd"/>
+        <w:t>Assemble the device</w:t>
+      </w:r>
     </w:p>
     <w:p>
       <w:pPr>
@@ -2622,21 +2590,7 @@
         <w:rPr>
           <w:lang w:val="en-US"/>
         </w:rPr>
-        <w:t xml:space="preserve">Test </w:t>
-      </w:r>
-      <w:proofErr w:type="gramStart"/>
-      <w:r>
-        <w:rPr>
-          <w:lang w:val="en-US"/>
-        </w:rPr>
-        <w:t>device</w:t>
-      </w:r>
-      <w:proofErr w:type="gramEnd"/>
-      <w:r>
-        <w:rPr>
-          <w:lang w:val="en-US"/>
-        </w:rPr>
-        <w:t xml:space="preserve"> </w:t>
+        <w:t xml:space="preserve">Test device </w:t>
       </w:r>
     </w:p>
     <w:p>
@@ -2689,16 +2643,8 @@
         <w:rPr>
           <w:lang w:val="en-US"/>
         </w:rPr>
-        <w:t xml:space="preserve">Assembled, tested </w:t>
-      </w:r>
-      <w:proofErr w:type="gramStart"/>
-      <w:r>
-        <w:rPr>
-          <w:lang w:val="en-US"/>
-        </w:rPr>
-        <w:t>device</w:t>
-      </w:r>
-      <w:proofErr w:type="gramEnd"/>
+        <w:t>Assembled, tested device</w:t>
+      </w:r>
     </w:p>
     <w:p>
       <w:pPr>
@@ -3003,19 +2949,7 @@
         <w:rPr>
           <w:lang w:val="en-US"/>
         </w:rPr>
-        <w:t xml:space="preserve">The </w:t>
-      </w:r>
-      <w:r>
-        <w:rPr>
-          <w:lang w:val="en-US"/>
-        </w:rPr>
-        <w:t xml:space="preserve">Forest Hub </w:t>
-      </w:r>
-      <w:r>
-        <w:rPr>
-          <w:lang w:val="en-US"/>
-        </w:rPr>
-        <w:t>uses one (1) custom circuit board.</w:t>
+        <w:t>The Forest Hub uses one (1) custom circuit board.</w:t>
       </w:r>
     </w:p>
     <w:p>
@@ -3764,7 +3698,6 @@
               <w:t>Print Time (</w:t>
             </w:r>
             <w:proofErr w:type="spellStart"/>
-            <w:proofErr w:type="gramStart"/>
             <w:r>
               <w:rPr>
                 <w:b/>
@@ -3780,7 +3713,6 @@
               <w:t>min</w:t>
             </w:r>
             <w:proofErr w:type="spellEnd"/>
-            <w:proofErr w:type="gramEnd"/>
             <w:r>
               <w:rPr>
                 <w:b/>
@@ -4431,16 +4363,8 @@
         <w:rPr>
           <w:lang w:val="en-US"/>
         </w:rPr>
-        <w:t xml:space="preserve">Remove any stringing or </w:t>
-      </w:r>
-      <w:proofErr w:type="gramStart"/>
-      <w:r>
-        <w:rPr>
-          <w:lang w:val="en-US"/>
-        </w:rPr>
-        <w:t>blobs</w:t>
-      </w:r>
-      <w:proofErr w:type="gramEnd"/>
+        <w:t>Remove any stringing or blobs</w:t>
+      </w:r>
     </w:p>
     <w:p>
       <w:pPr>
@@ -5839,7 +5763,7 @@
                 <w:szCs w:val="28"/>
               </w:rPr>
               <w:drawing>
-                <wp:inline distT="0" distB="0" distL="0" distR="0" wp14:anchorId="7450A5C8" wp14:editId="28E6E408">
+                <wp:inline distT="0" distB="0" distL="0" distR="0" wp14:anchorId="7450A5C8" wp14:editId="2C41E4DC">
                   <wp:extent cx="1720444" cy="807720"/>
                   <wp:effectExtent l="0" t="0" r="0" b="0"/>
                   <wp:docPr id="631933652" name="Picture 631933652" descr="A screenshot of a 4.7 kilo ohm resistor colour banding."/>
@@ -8980,7 +8904,7 @@
                 <w:sz w:val="24"/>
               </w:rPr>
               <w:drawing>
-                <wp:inline distT="0" distB="0" distL="0" distR="0" wp14:anchorId="21525A67" wp14:editId="52191FD4">
+                <wp:inline distT="0" distB="0" distL="0" distR="0" wp14:anchorId="21525A67" wp14:editId="37FE2799">
                   <wp:extent cx="1634400" cy="824400"/>
                   <wp:effectExtent l="0" t="0" r="4445" b="0"/>
                   <wp:docPr id="130217280" name="Picture 130217280" descr="A screenshot of a 220 ohm resistor colour banding."/>
@@ -9244,7 +9168,7 @@
                 <w:sz w:val="24"/>
               </w:rPr>
               <w:drawing>
-                <wp:inline distT="0" distB="0" distL="0" distR="0" wp14:anchorId="6F8933E4" wp14:editId="42124620">
+                <wp:inline distT="0" distB="0" distL="0" distR="0" wp14:anchorId="6F8933E4" wp14:editId="5CC62173">
                   <wp:extent cx="1634400" cy="824400"/>
                   <wp:effectExtent l="0" t="0" r="4445" b="0"/>
                   <wp:docPr id="281276564" name="Picture 281276564" descr="A screenshot of a 10K ohm resistor colour banding."/>
@@ -9493,7 +9417,7 @@
                 <w:sz w:val="24"/>
               </w:rPr>
               <w:drawing>
-                <wp:inline distT="0" distB="0" distL="0" distR="0" wp14:anchorId="19C6487A" wp14:editId="00B886A6">
+                <wp:inline distT="0" distB="0" distL="0" distR="0" wp14:anchorId="19C6487A" wp14:editId="4BFA4F6F">
                   <wp:extent cx="1634400" cy="824400"/>
                   <wp:effectExtent l="0" t="0" r="4445" b="0"/>
                   <wp:docPr id="375340245" name="Picture 375340245" descr="A screenshot of a 2.2K ohm resistor colour banding."/>
@@ -9733,7 +9657,7 @@
                 <w:sz w:val="24"/>
               </w:rPr>
               <w:drawing>
-                <wp:inline distT="0" distB="0" distL="0" distR="0" wp14:anchorId="3DDC0D03" wp14:editId="1CE4630C">
+                <wp:inline distT="0" distB="0" distL="0" distR="0" wp14:anchorId="3DDC0D03" wp14:editId="4A3E1D64">
                   <wp:extent cx="1634400" cy="824400"/>
                   <wp:effectExtent l="0" t="0" r="4445" b="0"/>
                   <wp:docPr id="89815068" name="Picture 89815068" descr="A screenshot of a 4.7K ohm resistor colour banding."/>
@@ -10242,7 +10166,7 @@
                 <w:sz w:val="24"/>
               </w:rPr>
               <w:drawing>
-                <wp:inline distT="0" distB="0" distL="0" distR="0" wp14:anchorId="4D8CC80D" wp14:editId="3BD95D7D">
+                <wp:inline distT="0" distB="0" distL="0" distR="0" wp14:anchorId="4D8CC80D" wp14:editId="67D750A8">
                   <wp:extent cx="1634400" cy="824400"/>
                   <wp:effectExtent l="0" t="0" r="4445" b="0"/>
                   <wp:docPr id="2114200340" name="Picture 2114200340" descr="A screenshot of a 10K ohm resistor colour banding."/>
@@ -13135,7 +13059,6 @@
           </w:tcPr>
           <w:p>
             <w:pPr>
-              <w:spacing w:after="0" w:line="240" w:lineRule="auto"/>
               <w:rPr>
                 <w:sz w:val="24"/>
                 <w:szCs w:val="24"/>
@@ -14401,13 +14324,8 @@
         <w:t xml:space="preserve">Step B5: </w:t>
       </w:r>
       <w:r>
-        <w:t xml:space="preserve">Upload the Code to the </w:t>
-      </w:r>
-      <w:proofErr w:type="gramStart"/>
-      <w:r>
-        <w:t>microcontroller</w:t>
-      </w:r>
-      <w:proofErr w:type="gramEnd"/>
+        <w:t>Upload the Code to the microcontroller</w:t>
+      </w:r>
     </w:p>
     <w:p>
       <w:pPr>
@@ -14580,7 +14498,6 @@
         <w:t xml:space="preserve">and select </w:t>
       </w:r>
       <w:proofErr w:type="spellStart"/>
-      <w:proofErr w:type="gramStart"/>
       <w:r>
         <w:rPr>
           <w:b/>
@@ -14591,7 +14508,6 @@
         <w:t>TinyUSB</w:t>
       </w:r>
       <w:proofErr w:type="spellEnd"/>
-      <w:proofErr w:type="gramEnd"/>
       <w:r>
         <w:rPr>
           <w:sz w:val="24"/>
@@ -15729,13 +15645,8 @@
         <w:t xml:space="preserve">Step C2: </w:t>
       </w:r>
       <w:r>
-        <w:t xml:space="preserve">Secure PCB into place with </w:t>
-      </w:r>
-      <w:proofErr w:type="gramStart"/>
-      <w:r>
-        <w:t>Screw</w:t>
-      </w:r>
-      <w:proofErr w:type="gramEnd"/>
+        <w:t>Secure PCB into place with Screw</w:t>
+      </w:r>
     </w:p>
     <w:tbl>
       <w:tblPr>
@@ -16074,71 +15985,332 @@
     <w:p>
       <w:pPr>
         <w:rPr>
+          <w:sz w:val="24"/>
+          <w:szCs w:val="24"/>
           <w:lang w:val="en-US"/>
         </w:rPr>
       </w:pPr>
+      <w:r>
+        <w:rPr>
+          <w:sz w:val="24"/>
+          <w:szCs w:val="24"/>
+          <w:lang w:val="en-US"/>
+        </w:rPr>
+        <w:t xml:space="preserve">To test the Forest Hub, you will need an analog joystick and </w:t>
+      </w:r>
+      <w:r>
+        <w:rPr>
+          <w:sz w:val="24"/>
+          <w:szCs w:val="24"/>
+          <w:lang w:val="en-US"/>
+        </w:rPr>
+        <w:t>at least one</w:t>
+      </w:r>
+      <w:r>
+        <w:rPr>
+          <w:sz w:val="24"/>
+          <w:szCs w:val="24"/>
+          <w:lang w:val="en-US"/>
+        </w:rPr>
+        <w:t xml:space="preserve"> (1)</w:t>
+      </w:r>
+      <w:r>
+        <w:rPr>
+          <w:sz w:val="24"/>
+          <w:szCs w:val="24"/>
+          <w:lang w:val="en-US"/>
+        </w:rPr>
+        <w:t>,</w:t>
+      </w:r>
+      <w:r>
+        <w:rPr>
+          <w:sz w:val="24"/>
+          <w:szCs w:val="24"/>
+          <w:lang w:val="en-US"/>
+        </w:rPr>
+        <w:t xml:space="preserve"> but up </w:t>
+      </w:r>
+      <w:r>
+        <w:rPr>
+          <w:sz w:val="24"/>
+          <w:szCs w:val="24"/>
+          <w:lang w:val="en-US"/>
+        </w:rPr>
+        <w:t xml:space="preserve">to </w:t>
+      </w:r>
+      <w:r>
+        <w:rPr>
+          <w:sz w:val="24"/>
+          <w:szCs w:val="24"/>
+          <w:lang w:val="en-US"/>
+        </w:rPr>
+        <w:t xml:space="preserve">preferably </w:t>
+      </w:r>
+      <w:r>
+        <w:rPr>
+          <w:sz w:val="24"/>
+          <w:szCs w:val="24"/>
+          <w:lang w:val="en-US"/>
+        </w:rPr>
+        <w:t>five (5) assistive switches.</w:t>
+      </w:r>
     </w:p>
     <w:p>
       <w:pPr>
-        <w:rPr>
-          <w:lang w:val="en-US"/>
-        </w:rPr>
-      </w:pPr>
-      <w:r>
-        <w:rPr>
-          <w:lang w:val="en-US"/>
-        </w:rPr>
-        <w:t xml:space="preserve">To test the Forest Hub, you will need an analog joystick and </w:t>
-      </w:r>
-      <w:r>
-        <w:rPr>
-          <w:lang w:val="en-US"/>
-        </w:rPr>
-        <w:t>at least one</w:t>
-      </w:r>
-      <w:r>
-        <w:rPr>
-          <w:lang w:val="en-US"/>
-        </w:rPr>
-        <w:t xml:space="preserve"> (1)</w:t>
-      </w:r>
-      <w:r>
-        <w:rPr>
-          <w:lang w:val="en-US"/>
-        </w:rPr>
-        <w:t>,</w:t>
-      </w:r>
-      <w:r>
-        <w:rPr>
-          <w:lang w:val="en-US"/>
-        </w:rPr>
-        <w:t xml:space="preserve"> but up </w:t>
-      </w:r>
-      <w:r>
-        <w:rPr>
-          <w:lang w:val="en-US"/>
-        </w:rPr>
-        <w:t xml:space="preserve">to </w:t>
-      </w:r>
-      <w:r>
-        <w:rPr>
-          <w:lang w:val="en-US"/>
-        </w:rPr>
-        <w:t xml:space="preserve">preferably </w:t>
-      </w:r>
-      <w:r>
-        <w:rPr>
-          <w:lang w:val="en-US"/>
-        </w:rPr>
-        <w:t>five (5) assistive switches.</w:t>
-      </w:r>
+        <w:pStyle w:val="Heading2"/>
+      </w:pPr>
+      <w:bookmarkStart w:id="42" w:name="_Toc143182957"/>
+      <w:bookmarkStart w:id="43" w:name="_Toc165297148"/>
+      <w:bookmarkStart w:id="44" w:name="_Toc143182958"/>
+      <w:bookmarkStart w:id="45" w:name="_Toc165297149"/>
+      <w:r>
+        <w:t>Testing using a PC</w:t>
+      </w:r>
+      <w:bookmarkEnd w:id="44"/>
+      <w:bookmarkEnd w:id="45"/>
     </w:p>
     <w:p>
       <w:pPr>
+        <w:pStyle w:val="ListParagraph"/>
+        <w:numPr>
+          <w:ilvl w:val="0"/>
+          <w:numId w:val="14"/>
+        </w:numPr>
+        <w:spacing w:after="160" w:line="259" w:lineRule="auto"/>
+        <w:rPr>
+          <w:sz w:val="24"/>
+          <w:szCs w:val="24"/>
+        </w:rPr>
+      </w:pPr>
+      <w:r>
+        <w:rPr>
+          <w:sz w:val="24"/>
+          <w:szCs w:val="24"/>
+        </w:rPr>
+        <w:t>Connect the joystick using the USB C cable to the computer.</w:t>
+      </w:r>
+    </w:p>
+    <w:p>
+      <w:pPr>
+        <w:pStyle w:val="ListParagraph"/>
+        <w:numPr>
+          <w:ilvl w:val="0"/>
+          <w:numId w:val="14"/>
+        </w:numPr>
+        <w:spacing w:after="160" w:line="259" w:lineRule="auto"/>
+        <w:rPr>
+          <w:sz w:val="24"/>
+          <w:szCs w:val="24"/>
+        </w:rPr>
+      </w:pPr>
+      <w:r>
+        <w:rPr>
+          <w:sz w:val="24"/>
+          <w:szCs w:val="24"/>
+        </w:rPr>
+        <w:t xml:space="preserve">If </w:t>
+      </w:r>
+      <w:r>
+        <w:rPr>
+          <w:sz w:val="24"/>
+          <w:szCs w:val="24"/>
+        </w:rPr>
+        <w:t>the Forest is in</w:t>
+      </w:r>
+      <w:r>
+        <w:rPr>
+          <w:sz w:val="24"/>
+          <w:szCs w:val="24"/>
+        </w:rPr>
+        <w:t xml:space="preserve"> mouse mode, change to gamepad mode (long press of Mode/Slot button).</w:t>
+      </w:r>
+    </w:p>
+    <w:p>
+      <w:pPr>
+        <w:pStyle w:val="ListParagraph"/>
+        <w:numPr>
+          <w:ilvl w:val="0"/>
+          <w:numId w:val="14"/>
+        </w:numPr>
+        <w:spacing w:after="160" w:line="259" w:lineRule="auto"/>
+        <w:rPr>
+          <w:sz w:val="24"/>
+          <w:szCs w:val="24"/>
+        </w:rPr>
+      </w:pPr>
+      <w:r>
+        <w:rPr>
+          <w:sz w:val="24"/>
+          <w:szCs w:val="24"/>
+        </w:rPr>
+        <w:t>If using Windows, o</w:t>
+      </w:r>
+      <w:r>
+        <w:rPr>
+          <w:sz w:val="24"/>
+          <w:szCs w:val="24"/>
+        </w:rPr>
+        <w:t>pen “Set up USB Game Controllers” from the Control Panel. You can find this by searching</w:t>
+      </w:r>
+      <w:r>
+        <w:rPr>
+          <w:sz w:val="24"/>
+          <w:szCs w:val="24"/>
+        </w:rPr>
+        <w:t xml:space="preserve"> your computer in the search bar next to the Windows icon.</w:t>
+      </w:r>
+    </w:p>
+    <w:p>
+      <w:pPr>
+        <w:pStyle w:val="ListParagraph"/>
+        <w:numPr>
+          <w:ilvl w:val="0"/>
+          <w:numId w:val="14"/>
+        </w:numPr>
+        <w:spacing w:after="160" w:line="259" w:lineRule="auto"/>
+        <w:rPr>
+          <w:sz w:val="24"/>
+          <w:szCs w:val="24"/>
+        </w:rPr>
+      </w:pPr>
+      <w:r>
+        <w:rPr>
+          <w:sz w:val="24"/>
+          <w:szCs w:val="24"/>
+        </w:rPr>
+        <w:t xml:space="preserve">Ensure that the joystick is registered as a game controller and select your joystick from the list and go to “Properties”. </w:t>
+      </w:r>
+    </w:p>
+    <w:p>
+      <w:pPr>
+        <w:pStyle w:val="ListParagraph"/>
+        <w:numPr>
+          <w:ilvl w:val="0"/>
+          <w:numId w:val="14"/>
+        </w:numPr>
+        <w:spacing w:after="160" w:line="259" w:lineRule="auto"/>
+        <w:rPr>
+          <w:sz w:val="24"/>
+          <w:szCs w:val="24"/>
+        </w:rPr>
+      </w:pPr>
+      <w:r>
+        <w:rPr>
+          <w:sz w:val="24"/>
+          <w:szCs w:val="24"/>
+        </w:rPr>
+        <w:t>M</w:t>
+      </w:r>
+      <w:r>
+        <w:rPr>
+          <w:sz w:val="24"/>
+          <w:szCs w:val="24"/>
+        </w:rPr>
+        <w:t>ove your joystick and observe the movement of the cross hatch in the “Axes” window. Ensure it moves</w:t>
+      </w:r>
+      <w:r>
+        <w:rPr>
+          <w:sz w:val="24"/>
+          <w:szCs w:val="24"/>
+        </w:rPr>
+        <w:t xml:space="preserve"> in the proper directions</w:t>
+      </w:r>
+      <w:r>
+        <w:rPr>
+          <w:sz w:val="24"/>
+          <w:szCs w:val="24"/>
+        </w:rPr>
+        <w:t xml:space="preserve"> when you move the joystick</w:t>
+      </w:r>
+      <w:r>
+        <w:rPr>
+          <w:sz w:val="24"/>
+          <w:szCs w:val="24"/>
+        </w:rPr>
+        <w:t xml:space="preserve"> (the arrow points in the up direction)</w:t>
+      </w:r>
+      <w:r>
+        <w:rPr>
+          <w:sz w:val="24"/>
+          <w:szCs w:val="24"/>
+        </w:rPr>
+        <w:t>.</w:t>
+      </w:r>
+      <w:r>
+        <w:rPr>
+          <w:sz w:val="24"/>
+          <w:szCs w:val="24"/>
+        </w:rPr>
+        <w:t xml:space="preserve"> </w:t>
+      </w:r>
+      <w:r>
+        <w:rPr>
+          <w:sz w:val="24"/>
+          <w:szCs w:val="24"/>
+        </w:rPr>
+        <w:t xml:space="preserve">If not, </w:t>
+      </w:r>
+      <w:r>
+        <w:rPr>
+          <w:sz w:val="24"/>
+          <w:szCs w:val="24"/>
+        </w:rPr>
+        <w:t xml:space="preserve">open the joystick and </w:t>
+      </w:r>
+      <w:r>
+        <w:rPr>
+          <w:sz w:val="24"/>
+          <w:szCs w:val="24"/>
+        </w:rPr>
+        <w:t>check your connections.</w:t>
+      </w:r>
+    </w:p>
+    <w:p>
+      <w:pPr>
+        <w:pStyle w:val="ListParagraph"/>
+        <w:numPr>
+          <w:ilvl w:val="0"/>
+          <w:numId w:val="14"/>
+        </w:numPr>
+        <w:spacing w:after="160" w:line="259" w:lineRule="auto"/>
+        <w:rPr>
+          <w:sz w:val="24"/>
+          <w:szCs w:val="24"/>
+        </w:rPr>
+      </w:pPr>
+      <w:r>
+        <w:rPr>
+          <w:sz w:val="24"/>
+          <w:szCs w:val="24"/>
+        </w:rPr>
+        <w:t xml:space="preserve">Using assistive switches plugged into each mono jack, activate each switch, and ensure that one of buttons 1-4 light up when you press the switch, and stops when you release the switch. </w:t>
+      </w:r>
+      <w:r>
+        <w:rPr>
+          <w:sz w:val="24"/>
+          <w:szCs w:val="24"/>
+        </w:rPr>
+        <w:t xml:space="preserve">If not, </w:t>
+      </w:r>
+      <w:r>
+        <w:rPr>
+          <w:sz w:val="24"/>
+          <w:szCs w:val="24"/>
+        </w:rPr>
+        <w:t xml:space="preserve">open the joystick and </w:t>
+      </w:r>
+      <w:r>
+        <w:rPr>
+          <w:sz w:val="24"/>
+          <w:szCs w:val="24"/>
+        </w:rPr>
+        <w:t>check your connections.</w:t>
+      </w:r>
+    </w:p>
+    <w:p>
+      <w:pPr>
         <w:pStyle w:val="Heading2"/>
       </w:pPr>
-      <w:bookmarkStart w:id="42" w:name="_Toc143182957"/>
-      <w:bookmarkStart w:id="43" w:name="_Toc165297148"/>
       <w:r>
         <w:t>Testing using an Xbox Adaptive Controller</w:t>
       </w:r>
@@ -16254,21 +16426,21 @@
           <w:sz w:val="24"/>
           <w:szCs w:val="24"/>
         </w:rPr>
-        <w:t>If using Windows, o</w:t>
+        <w:t xml:space="preserve">If </w:t>
       </w:r>
       <w:r>
         <w:rPr>
           <w:sz w:val="24"/>
           <w:szCs w:val="24"/>
         </w:rPr>
-        <w:t>pen “Set up USB Game Controllers” from the Control Panel. You can find this by searching</w:t>
+        <w:t>the Forest is in</w:t>
       </w:r>
       <w:r>
         <w:rPr>
           <w:sz w:val="24"/>
           <w:szCs w:val="24"/>
         </w:rPr>
-        <w:t xml:space="preserve"> your computer in the search bar next to the Windows icon.</w:t>
+        <w:t xml:space="preserve"> mouse mode, change to gamepad mode (long press of Mode/Slot button).</w:t>
       </w:r>
     </w:p>
     <w:p>
@@ -16289,28 +16461,21 @@
           <w:sz w:val="24"/>
           <w:szCs w:val="24"/>
         </w:rPr>
-        <w:t>Select the Xbox Adaptive Controller</w:t>
+        <w:t>If using Windows, o</w:t>
       </w:r>
       <w:r>
         <w:rPr>
           <w:sz w:val="24"/>
           <w:szCs w:val="24"/>
         </w:rPr>
-        <w:t xml:space="preserve"> from the list </w:t>
+        <w:t>pen “Set up USB Game Controllers” from the Control Panel. You can find this by searching</w:t>
       </w:r>
       <w:r>
         <w:rPr>
           <w:sz w:val="24"/>
           <w:szCs w:val="24"/>
         </w:rPr>
-        <w:t xml:space="preserve">of controllers </w:t>
-      </w:r>
-      <w:r>
-        <w:rPr>
-          <w:sz w:val="24"/>
-          <w:szCs w:val="24"/>
-        </w:rPr>
-        <w:t xml:space="preserve">and go to “Properties”. </w:t>
+        <w:t xml:space="preserve"> your computer in the search bar next to the Windows icon.</w:t>
       </w:r>
     </w:p>
     <w:p>
@@ -16331,108 +16496,36 @@
           <w:sz w:val="24"/>
           <w:szCs w:val="24"/>
         </w:rPr>
-        <w:t>M</w:t>
+        <w:t>Select the Xbox Adaptive Controller</w:t>
       </w:r>
       <w:r>
         <w:rPr>
           <w:sz w:val="24"/>
           <w:szCs w:val="24"/>
         </w:rPr>
-        <w:t>ove your joystick and observe the movement of the cross hatch in the “Axes” window. Ensure it moves</w:t>
+        <w:t xml:space="preserve"> from the list </w:t>
       </w:r>
       <w:r>
         <w:rPr>
           <w:sz w:val="24"/>
           <w:szCs w:val="24"/>
         </w:rPr>
-        <w:t xml:space="preserve"> in the proper directions</w:t>
+        <w:t xml:space="preserve">of controllers </w:t>
       </w:r>
       <w:r>
         <w:rPr>
           <w:sz w:val="24"/>
           <w:szCs w:val="24"/>
         </w:rPr>
-        <w:t xml:space="preserve"> when you move the joystick</w:t>
-      </w:r>
-      <w:r>
-        <w:rPr>
-          <w:sz w:val="24"/>
-          <w:szCs w:val="24"/>
-        </w:rPr>
-        <w:t xml:space="preserve"> (the arrow points in the up direction)</w:t>
-      </w:r>
-      <w:r>
-        <w:rPr>
-          <w:sz w:val="24"/>
-          <w:szCs w:val="24"/>
-        </w:rPr>
-        <w:t>.</w:t>
-      </w:r>
-      <w:r>
-        <w:rPr>
-          <w:sz w:val="24"/>
-          <w:szCs w:val="24"/>
-        </w:rPr>
-        <w:t xml:space="preserve"> </w:t>
-      </w:r>
-      <w:r>
-        <w:rPr>
-          <w:sz w:val="24"/>
-          <w:szCs w:val="24"/>
-        </w:rPr>
-        <w:t xml:space="preserve">If not, </w:t>
-      </w:r>
-      <w:proofErr w:type="gramStart"/>
-      <w:r>
-        <w:rPr>
-          <w:sz w:val="24"/>
-          <w:szCs w:val="24"/>
-        </w:rPr>
-        <w:t>open up</w:t>
-      </w:r>
-      <w:proofErr w:type="gramEnd"/>
-      <w:r>
-        <w:rPr>
-          <w:sz w:val="24"/>
-          <w:szCs w:val="24"/>
-        </w:rPr>
-        <w:t xml:space="preserve"> the joystick and </w:t>
-      </w:r>
-      <w:r>
-        <w:rPr>
-          <w:sz w:val="24"/>
-          <w:szCs w:val="24"/>
-        </w:rPr>
-        <w:t>check your connections.</w:t>
-      </w:r>
-    </w:p>
-    <w:p/>
-    <w:p>
-      <w:pPr>
-        <w:pStyle w:val="Heading2"/>
-      </w:pPr>
-      <w:bookmarkStart w:id="44" w:name="_Toc143182958"/>
-      <w:bookmarkStart w:id="45" w:name="_Toc165297149"/>
-      <w:r>
-        <w:t xml:space="preserve">Testing using </w:t>
-      </w:r>
-      <w:r>
-        <w:t xml:space="preserve">a </w:t>
-      </w:r>
-      <w:proofErr w:type="gramStart"/>
-      <w:r>
-        <w:t>PC</w:t>
-      </w:r>
-      <w:bookmarkEnd w:id="44"/>
-      <w:bookmarkEnd w:id="45"/>
-      <w:proofErr w:type="gramEnd"/>
+        <w:t xml:space="preserve">and go to “Properties”. </w:t>
+      </w:r>
     </w:p>
     <w:p>
       <w:pPr>
         <w:pStyle w:val="ListParagraph"/>
         <w:numPr>
           <w:ilvl w:val="0"/>
-          <w:numId w:val="14"/>
+          <w:numId w:val="16"/>
         </w:numPr>
         <w:spacing w:after="160" w:line="259" w:lineRule="auto"/>
         <w:rPr>
@@ -16445,182 +16538,63 @@
           <w:sz w:val="24"/>
           <w:szCs w:val="24"/>
         </w:rPr>
-        <w:t>Connect the joystick using the USB C cable to the computer.</w:t>
-      </w:r>
-    </w:p>
-    <w:p>
-      <w:pPr>
-        <w:pStyle w:val="ListParagraph"/>
-        <w:numPr>
-          <w:ilvl w:val="0"/>
-          <w:numId w:val="14"/>
-        </w:numPr>
-        <w:spacing w:after="160" w:line="259" w:lineRule="auto"/>
+        <w:t>M</w:t>
+      </w:r>
+      <w:r>
         <w:rPr>
           <w:sz w:val="24"/>
           <w:szCs w:val="24"/>
         </w:rPr>
-      </w:pPr>
+        <w:t>ove your joystick and observe the movement of the cross hatch in the “Axes” window. Ensure it moves</w:t>
+      </w:r>
       <w:r>
         <w:rPr>
           <w:sz w:val="24"/>
           <w:szCs w:val="24"/>
         </w:rPr>
-        <w:t>If using Windows, o</w:t>
+        <w:t xml:space="preserve"> in the proper directions</w:t>
       </w:r>
       <w:r>
         <w:rPr>
           <w:sz w:val="24"/>
           <w:szCs w:val="24"/>
         </w:rPr>
-        <w:t>pen “Set up USB Game Controllers” from the Control Panel. You can find this by searching</w:t>
+        <w:t xml:space="preserve"> when you move the joystick</w:t>
       </w:r>
       <w:r>
         <w:rPr>
           <w:sz w:val="24"/>
           <w:szCs w:val="24"/>
         </w:rPr>
-        <w:t xml:space="preserve"> your computer in the search bar next to the Windows icon.</w:t>
-      </w:r>
-    </w:p>
-    <w:p>
-      <w:pPr>
-        <w:pStyle w:val="ListParagraph"/>
-        <w:numPr>
-          <w:ilvl w:val="0"/>
-          <w:numId w:val="14"/>
-        </w:numPr>
-        <w:spacing w:after="160" w:line="259" w:lineRule="auto"/>
+        <w:t xml:space="preserve"> (the arrow points in the up direction)</w:t>
+      </w:r>
+      <w:r>
         <w:rPr>
           <w:sz w:val="24"/>
           <w:szCs w:val="24"/>
         </w:rPr>
-      </w:pPr>
+        <w:t>.</w:t>
+      </w:r>
       <w:r>
         <w:rPr>
           <w:sz w:val="24"/>
           <w:szCs w:val="24"/>
         </w:rPr>
-        <w:t xml:space="preserve">Ensure that the joystick is registered as a game controller and select your joystick from the list and go to “Properties”. </w:t>
-      </w:r>
-    </w:p>
-    <w:p>
-      <w:pPr>
-        <w:pStyle w:val="ListParagraph"/>
-        <w:numPr>
-          <w:ilvl w:val="0"/>
-          <w:numId w:val="14"/>
-        </w:numPr>
-        <w:spacing w:after="160" w:line="259" w:lineRule="auto"/>
+        <w:t xml:space="preserve"> </w:t>
+      </w:r>
+      <w:r>
         <w:rPr>
           <w:sz w:val="24"/>
           <w:szCs w:val="24"/>
         </w:rPr>
-      </w:pPr>
+        <w:t xml:space="preserve">If not, </w:t>
+      </w:r>
       <w:r>
         <w:rPr>
           <w:sz w:val="24"/>
           <w:szCs w:val="24"/>
         </w:rPr>
-        <w:t>M</w:t>
-      </w:r>
-      <w:r>
-        <w:rPr>
-          <w:sz w:val="24"/>
-          <w:szCs w:val="24"/>
-        </w:rPr>
-        <w:t>ove your joystick and observe the movement of the cross hatch in the “Axes” window. Ensure it moves</w:t>
-      </w:r>
-      <w:r>
-        <w:rPr>
-          <w:sz w:val="24"/>
-          <w:szCs w:val="24"/>
-        </w:rPr>
-        <w:t xml:space="preserve"> in the proper directions</w:t>
-      </w:r>
-      <w:r>
-        <w:rPr>
-          <w:sz w:val="24"/>
-          <w:szCs w:val="24"/>
-        </w:rPr>
-        <w:t xml:space="preserve"> when you move the joystick</w:t>
-      </w:r>
-      <w:r>
-        <w:rPr>
-          <w:sz w:val="24"/>
-          <w:szCs w:val="24"/>
-        </w:rPr>
-        <w:t xml:space="preserve"> (the arrow points in the up direction)</w:t>
-      </w:r>
-      <w:r>
-        <w:rPr>
-          <w:sz w:val="24"/>
-          <w:szCs w:val="24"/>
-        </w:rPr>
-        <w:t>.</w:t>
-      </w:r>
-      <w:r>
-        <w:rPr>
-          <w:sz w:val="24"/>
-          <w:szCs w:val="24"/>
-        </w:rPr>
-        <w:t xml:space="preserve"> </w:t>
-      </w:r>
-      <w:r>
-        <w:rPr>
-          <w:sz w:val="24"/>
-          <w:szCs w:val="24"/>
-        </w:rPr>
-        <w:t xml:space="preserve">If not, </w:t>
-      </w:r>
-      <w:r>
-        <w:rPr>
-          <w:sz w:val="24"/>
-          <w:szCs w:val="24"/>
-        </w:rPr>
-        <w:t xml:space="preserve">open the joystick and </w:t>
-      </w:r>
-      <w:r>
-        <w:rPr>
-          <w:sz w:val="24"/>
-          <w:szCs w:val="24"/>
-        </w:rPr>
-        <w:t>check your connections.</w:t>
-      </w:r>
-    </w:p>
-    <w:p>
-      <w:pPr>
-        <w:pStyle w:val="ListParagraph"/>
-        <w:numPr>
-          <w:ilvl w:val="0"/>
-          <w:numId w:val="14"/>
-        </w:numPr>
-        <w:spacing w:after="160" w:line="259" w:lineRule="auto"/>
-        <w:rPr>
-          <w:sz w:val="24"/>
-          <w:szCs w:val="24"/>
-        </w:rPr>
-      </w:pPr>
-      <w:r>
-        <w:rPr>
-          <w:sz w:val="24"/>
-          <w:szCs w:val="24"/>
-        </w:rPr>
-        <w:t xml:space="preserve">Using assistive switches plugged into each mono jack, activate each switch, and ensure that one of buttons 1-4 light up when you press the switch, and stops when you release the switch. </w:t>
-      </w:r>
-      <w:r>
-        <w:rPr>
-          <w:sz w:val="24"/>
-          <w:szCs w:val="24"/>
-        </w:rPr>
-        <w:t xml:space="preserve">If not, </w:t>
-      </w:r>
-      <w:r>
-        <w:rPr>
-          <w:sz w:val="24"/>
-          <w:szCs w:val="24"/>
-        </w:rPr>
-        <w:t xml:space="preserve">open the joystick and </w:t>
+        <w:t xml:space="preserve">open up the joystick and </w:t>
       </w:r>
       <w:r>
         <w:rPr>
@@ -16643,11 +16617,15 @@
     <w:p>
       <w:pPr>
         <w:rPr>
+          <w:sz w:val="24"/>
+          <w:szCs w:val="24"/>
           <w:lang w:val="en-US"/>
         </w:rPr>
       </w:pPr>
       <w:r>
         <w:rPr>
+          <w:sz w:val="24"/>
+          <w:szCs w:val="24"/>
           <w:lang w:val="en-US"/>
         </w:rPr>
         <w:t xml:space="preserve">Nothing happens when I plug the device in. </w:t>
@@ -16661,11 +16639,15 @@
           <w:numId w:val="27"/>
         </w:numPr>
         <w:rPr>
+          <w:sz w:val="24"/>
+          <w:szCs w:val="24"/>
           <w:lang w:val="en-US"/>
         </w:rPr>
       </w:pPr>
       <w:r>
         <w:rPr>
+          <w:sz w:val="24"/>
+          <w:szCs w:val="24"/>
           <w:lang w:val="en-US"/>
         </w:rPr>
         <w:t xml:space="preserve">Double check to make sure there are no bridged connections. Double check the </w:t>
@@ -16673,6 +16655,8 @@
       <w:proofErr w:type="spellStart"/>
       <w:r>
         <w:rPr>
+          <w:sz w:val="24"/>
+          <w:szCs w:val="24"/>
           <w:lang w:val="en-US"/>
         </w:rPr>
         <w:t>Neopixels</w:t>
@@ -16680,6 +16664,8 @@
       <w:proofErr w:type="spellEnd"/>
       <w:r>
         <w:rPr>
+          <w:sz w:val="24"/>
+          <w:szCs w:val="24"/>
           <w:lang w:val="en-US"/>
         </w:rPr>
         <w:t xml:space="preserve"> and the RJ11 Connector.</w:t>
@@ -16699,7 +16685,7 @@
 </file>
 
 <file path=word/endnotes.xml><?xml version="1.0" encoding="utf-8"?>
-<w:endnotes xmlns:wpc="http://schemas.microsoft.com/office/word/2010/wordprocessingCanvas" xmlns:cx="http://schemas.microsoft.com/office/drawing/2014/chartex" xmlns:cx1="http://schemas.microsoft.com/office/drawing/2015/9/8/chartex" xmlns:cx2="http://schemas.microsoft.com/office/drawing/2015/10/21/chartex" xmlns:cx3="http://schemas.microsoft.com/office/drawing/2016/5/9/chartex" xmlns:cx4="http://schemas.microsoft.com/office/drawing/2016/5/10/chartex" xmlns:cx5="http://schemas.microsoft.com/office/drawing/2016/5/11/chartex" xmlns:cx6="http://schemas.microsoft.com/office/drawing/2016/5/12/chartex" xmlns:cx7="http://schemas.microsoft.com/office/drawing/2016/5/13/chartex" xmlns:cx8="http://schemas.microsoft.com/office/drawing/2016/5/14/chartex" xmlns:mc="http://schemas.openxmlformats.org/markup-compatibility/2006" xmlns:aink="http://schemas.microsoft.com/office/drawing/2016/ink" xmlns:am3d="http://schemas.microsoft.com/office/drawing/2017/model3d" xmlns:o="urn:schemas-microsoft-com:office:office" xmlns:oel="http://schemas.microsoft.com/office/2019/extlst" xmlns:r="http://schemas.openxmlformats.org/officeDocument/2006/relationships" xmlns:m="http://schemas.openxmlformats.org/officeDocument/2006/math" xmlns:v="urn:schemas-microsoft-com:vml" xmlns:wp14="http://schemas.microsoft.com/office/word/2010/wordprocessingDrawing" xmlns:wp="http://schemas.openxmlformats.org/drawingml/2006/wordprocessingDrawing" xmlns:w10="urn:schemas-microsoft-com:office:word" xmlns:w="http://schemas.openxmlformats.org/wordprocessingml/2006/main" xmlns:w14="http://schemas.microsoft.com/office/word/2010/wordml" xmlns:w15="http://schemas.microsoft.com/office/word/2012/wordml" xmlns:w16cex="http://schemas.microsoft.com/office/word/2018/wordml/cex" xmlns:w16cid="http://schemas.microsoft.com/office/word/2016/wordml/cid" xmlns:w16="http://schemas.microsoft.com/office/word/2018/wordml" xmlns:w16du="http://schemas.microsoft.com/office/word/2023/wordml/word16du" xmlns:w16sdtdh="http://schemas.microsoft.com/office/word/2020/wordml/sdtdatahash" xmlns:w16se="http://schemas.microsoft.com/office/word/2015/wordml/symex" xmlns:wpg="http://schemas.microsoft.com/office/word/2010/wordprocessingGroup" xmlns:wpi="http://schemas.microsoft.com/office/word/2010/wordprocessingInk" xmlns:wne="http://schemas.microsoft.com/office/word/2006/wordml" xmlns:wps="http://schemas.microsoft.com/office/word/2010/wordprocessingShape" mc:Ignorable="w14 w15 w16se w16cid w16 w16cex w16sdtdh w16du wp14">
+<w:endnotes xmlns:wpc="http://schemas.microsoft.com/office/word/2010/wordprocessingCanvas" xmlns:cx="http://schemas.microsoft.com/office/drawing/2014/chartex" xmlns:cx1="http://schemas.microsoft.com/office/drawing/2015/9/8/chartex" xmlns:cx2="http://schemas.microsoft.com/office/drawing/2015/10/21/chartex" xmlns:cx3="http://schemas.microsoft.com/office/drawing/2016/5/9/chartex" xmlns:cx4="http://schemas.microsoft.com/office/drawing/2016/5/10/chartex" xmlns:cx5="http://schemas.microsoft.com/office/drawing/2016/5/11/chartex" xmlns:cx6="http://schemas.microsoft.com/office/drawing/2016/5/12/chartex" xmlns:cx7="http://schemas.microsoft.com/office/drawing/2016/5/13/chartex" xmlns:cx8="http://schemas.microsoft.com/office/drawing/2016/5/14/chartex" xmlns:mc="http://schemas.openxmlformats.org/markup-compatibility/2006" xmlns:aink="http://schemas.microsoft.com/office/drawing/2016/ink" xmlns:am3d="http://schemas.microsoft.com/office/drawing/2017/model3d" xmlns:o="urn:schemas-microsoft-com:office:office" xmlns:oel="http://schemas.microsoft.com/office/2019/extlst" xmlns:r="http://schemas.openxmlformats.org/officeDocument/2006/relationships" xmlns:m="http://schemas.openxmlformats.org/officeDocument/2006/math" xmlns:v="urn:schemas-microsoft-com:vml" xmlns:wp14="http://schemas.microsoft.com/office/word/2010/wordprocessingDrawing" xmlns:wp="http://schemas.openxmlformats.org/drawingml/2006/wordprocessingDrawing" xmlns:w10="urn:schemas-microsoft-com:office:word" xmlns:w="http://schemas.openxmlformats.org/wordprocessingml/2006/main" xmlns:w14="http://schemas.microsoft.com/office/word/2010/wordml" xmlns:w15="http://schemas.microsoft.com/office/word/2012/wordml" xmlns:w16cex="http://schemas.microsoft.com/office/word/2018/wordml/cex" xmlns:w16cid="http://schemas.microsoft.com/office/word/2016/wordml/cid" xmlns:w16="http://schemas.microsoft.com/office/word/2018/wordml" xmlns:w16sdtdh="http://schemas.microsoft.com/office/word/2020/wordml/sdtdatahash" xmlns:w16se="http://schemas.microsoft.com/office/word/2015/wordml/symex" xmlns:wpg="http://schemas.microsoft.com/office/word/2010/wordprocessingGroup" xmlns:wpi="http://schemas.microsoft.com/office/word/2010/wordprocessingInk" xmlns:wne="http://schemas.microsoft.com/office/word/2006/wordml" xmlns:wps="http://schemas.microsoft.com/office/word/2010/wordprocessingShape" mc:Ignorable="w14 w15 w16se w16cid w16 w16cex w16sdtdh wp14">
   <w:endnote w:type="separator" w:id="-1">
     <w:p>
       <w:pPr>
@@ -16731,7 +16717,7 @@
 </file>
 
 <file path=word/footer1.xml><?xml version="1.0" encoding="utf-8"?>
-<w:ftr xmlns:wpc="http://schemas.microsoft.com/office/word/2010/wordprocessingCanvas" xmlns:cx="http://schemas.microsoft.com/office/drawing/2014/chartex" xmlns:cx1="http://schemas.microsoft.com/office/drawing/2015/9/8/chartex" xmlns:cx2="http://schemas.microsoft.com/office/drawing/2015/10/21/chartex" xmlns:cx3="http://schemas.microsoft.com/office/drawing/2016/5/9/chartex" xmlns:cx4="http://schemas.microsoft.com/office/drawing/2016/5/10/chartex" xmlns:cx5="http://schemas.microsoft.com/office/drawing/2016/5/11/chartex" xmlns:cx6="http://schemas.microsoft.com/office/drawing/2016/5/12/chartex" xmlns:cx7="http://schemas.microsoft.com/office/drawing/2016/5/13/chartex" xmlns:cx8="http://schemas.microsoft.com/office/drawing/2016/5/14/chartex" xmlns:mc="http://schemas.openxmlformats.org/markup-compatibility/2006" xmlns:aink="http://schemas.microsoft.com/office/drawing/2016/ink" xmlns:am3d="http://schemas.microsoft.com/office/drawing/2017/model3d" xmlns:o="urn:schemas-microsoft-com:office:office" xmlns:oel="http://schemas.microsoft.com/office/2019/extlst" xmlns:r="http://schemas.openxmlformats.org/officeDocument/2006/relationships" xmlns:m="http://schemas.openxmlformats.org/officeDocument/2006/math" xmlns:v="urn:schemas-microsoft-com:vml" xmlns:wp14="http://schemas.microsoft.com/office/word/2010/wordprocessingDrawing" xmlns:wp="http://schemas.openxmlformats.org/drawingml/2006/wordprocessingDrawing" xmlns:w10="urn:schemas-microsoft-com:office:word" xmlns:w="http://schemas.openxmlformats.org/wordprocessingml/2006/main" xmlns:w14="http://schemas.microsoft.com/office/word/2010/wordml" xmlns:w15="http://schemas.microsoft.com/office/word/2012/wordml" xmlns:w16cex="http://schemas.microsoft.com/office/word/2018/wordml/cex" xmlns:w16cid="http://schemas.microsoft.com/office/word/2016/wordml/cid" xmlns:w16="http://schemas.microsoft.com/office/word/2018/wordml" xmlns:w16du="http://schemas.microsoft.com/office/word/2023/wordml/word16du" xmlns:w16sdtdh="http://schemas.microsoft.com/office/word/2020/wordml/sdtdatahash" xmlns:w16se="http://schemas.microsoft.com/office/word/2015/wordml/symex" xmlns:wpg="http://schemas.microsoft.com/office/word/2010/wordprocessingGroup" xmlns:wpi="http://schemas.microsoft.com/office/word/2010/wordprocessingInk" xmlns:wne="http://schemas.microsoft.com/office/word/2006/wordml" xmlns:wps="http://schemas.microsoft.com/office/word/2010/wordprocessingShape" mc:Ignorable="w14 w15 w16se w16cid w16 w16cex w16sdtdh w16du wp14">
+<w:ftr xmlns:wpc="http://schemas.microsoft.com/office/word/2010/wordprocessingCanvas" xmlns:cx="http://schemas.microsoft.com/office/drawing/2014/chartex" xmlns:cx1="http://schemas.microsoft.com/office/drawing/2015/9/8/chartex" xmlns:cx2="http://schemas.microsoft.com/office/drawing/2015/10/21/chartex" xmlns:cx3="http://schemas.microsoft.com/office/drawing/2016/5/9/chartex" xmlns:cx4="http://schemas.microsoft.com/office/drawing/2016/5/10/chartex" xmlns:cx5="http://schemas.microsoft.com/office/drawing/2016/5/11/chartex" xmlns:cx6="http://schemas.microsoft.com/office/drawing/2016/5/12/chartex" xmlns:cx7="http://schemas.microsoft.com/office/drawing/2016/5/13/chartex" xmlns:cx8="http://schemas.microsoft.com/office/drawing/2016/5/14/chartex" xmlns:mc="http://schemas.openxmlformats.org/markup-compatibility/2006" xmlns:aink="http://schemas.microsoft.com/office/drawing/2016/ink" xmlns:am3d="http://schemas.microsoft.com/office/drawing/2017/model3d" xmlns:o="urn:schemas-microsoft-com:office:office" xmlns:oel="http://schemas.microsoft.com/office/2019/extlst" xmlns:r="http://schemas.openxmlformats.org/officeDocument/2006/relationships" xmlns:m="http://schemas.openxmlformats.org/officeDocument/2006/math" xmlns:v="urn:schemas-microsoft-com:vml" xmlns:wp14="http://schemas.microsoft.com/office/word/2010/wordprocessingDrawing" xmlns:wp="http://schemas.openxmlformats.org/drawingml/2006/wordprocessingDrawing" xmlns:w10="urn:schemas-microsoft-com:office:word" xmlns:w="http://schemas.openxmlformats.org/wordprocessingml/2006/main" xmlns:w14="http://schemas.microsoft.com/office/word/2010/wordml" xmlns:w15="http://schemas.microsoft.com/office/word/2012/wordml" xmlns:w16cex="http://schemas.microsoft.com/office/word/2018/wordml/cex" xmlns:w16cid="http://schemas.microsoft.com/office/word/2016/wordml/cid" xmlns:w16="http://schemas.microsoft.com/office/word/2018/wordml" xmlns:w16sdtdh="http://schemas.microsoft.com/office/word/2020/wordml/sdtdatahash" xmlns:w16se="http://schemas.microsoft.com/office/word/2015/wordml/symex" xmlns:wpg="http://schemas.microsoft.com/office/word/2010/wordprocessingGroup" xmlns:wpi="http://schemas.microsoft.com/office/word/2010/wordprocessingInk" xmlns:wne="http://schemas.microsoft.com/office/word/2006/wordml" xmlns:wps="http://schemas.microsoft.com/office/word/2010/wordprocessingShape" mc:Ignorable="w14 w15 w16se w16cid w16 w16cex w16sdtdh wp14">
   <w:p>
     <w:pPr>
       <w:pStyle w:val="Header"/>
@@ -17051,7 +17037,7 @@
 </file>
 
 <file path=word/footnotes.xml><?xml version="1.0" encoding="utf-8"?>
-<w:footnotes xmlns:wpc="http://schemas.microsoft.com/office/word/2010/wordprocessingCanvas" xmlns:cx="http://schemas.microsoft.com/office/drawing/2014/chartex" xmlns:cx1="http://schemas.microsoft.com/office/drawing/2015/9/8/chartex" xmlns:cx2="http://schemas.microsoft.com/office/drawing/2015/10/21/chartex" xmlns:cx3="http://schemas.microsoft.com/office/drawing/2016/5/9/chartex" xmlns:cx4="http://schemas.microsoft.com/office/drawing/2016/5/10/chartex" xmlns:cx5="http://schemas.microsoft.com/office/drawing/2016/5/11/chartex" xmlns:cx6="http://schemas.microsoft.com/office/drawing/2016/5/12/chartex" xmlns:cx7="http://schemas.microsoft.com/office/drawing/2016/5/13/chartex" xmlns:cx8="http://schemas.microsoft.com/office/drawing/2016/5/14/chartex" xmlns:mc="http://schemas.openxmlformats.org/markup-compatibility/2006" xmlns:aink="http://schemas.microsoft.com/office/drawing/2016/ink" xmlns:am3d="http://schemas.microsoft.com/office/drawing/2017/model3d" xmlns:o="urn:schemas-microsoft-com:office:office" xmlns:oel="http://schemas.microsoft.com/office/2019/extlst" xmlns:r="http://schemas.openxmlformats.org/officeDocument/2006/relationships" xmlns:m="http://schemas.openxmlformats.org/officeDocument/2006/math" xmlns:v="urn:schemas-microsoft-com:vml" xmlns:wp14="http://schemas.microsoft.com/office/word/2010/wordprocessingDrawing" xmlns:wp="http://schemas.openxmlformats.org/drawingml/2006/wordprocessingDrawing" xmlns:w10="urn:schemas-microsoft-com:office:word" xmlns:w="http://schemas.openxmlformats.org/wordprocessingml/2006/main" xmlns:w14="http://schemas.microsoft.com/office/word/2010/wordml" xmlns:w15="http://schemas.microsoft.com/office/word/2012/wordml" xmlns:w16cex="http://schemas.microsoft.com/office/word/2018/wordml/cex" xmlns:w16cid="http://schemas.microsoft.com/office/word/2016/wordml/cid" xmlns:w16="http://schemas.microsoft.com/office/word/2018/wordml" xmlns:w16du="http://schemas.microsoft.com/office/word/2023/wordml/word16du" xmlns:w16sdtdh="http://schemas.microsoft.com/office/word/2020/wordml/sdtdatahash" xmlns:w16se="http://schemas.microsoft.com/office/word/2015/wordml/symex" xmlns:wpg="http://schemas.microsoft.com/office/word/2010/wordprocessingGroup" xmlns:wpi="http://schemas.microsoft.com/office/word/2010/wordprocessingInk" xmlns:wne="http://schemas.microsoft.com/office/word/2006/wordml" xmlns:wps="http://schemas.microsoft.com/office/word/2010/wordprocessingShape" mc:Ignorable="w14 w15 w16se w16cid w16 w16cex w16sdtdh w16du wp14">
+<w:footnotes xmlns:wpc="http://schemas.microsoft.com/office/word/2010/wordprocessingCanvas" xmlns:cx="http://schemas.microsoft.com/office/drawing/2014/chartex" xmlns:cx1="http://schemas.microsoft.com/office/drawing/2015/9/8/chartex" xmlns:cx2="http://schemas.microsoft.com/office/drawing/2015/10/21/chartex" xmlns:cx3="http://schemas.microsoft.com/office/drawing/2016/5/9/chartex" xmlns:cx4="http://schemas.microsoft.com/office/drawing/2016/5/10/chartex" xmlns:cx5="http://schemas.microsoft.com/office/drawing/2016/5/11/chartex" xmlns:cx6="http://schemas.microsoft.com/office/drawing/2016/5/12/chartex" xmlns:cx7="http://schemas.microsoft.com/office/drawing/2016/5/13/chartex" xmlns:cx8="http://schemas.microsoft.com/office/drawing/2016/5/14/chartex" xmlns:mc="http://schemas.openxmlformats.org/markup-compatibility/2006" xmlns:aink="http://schemas.microsoft.com/office/drawing/2016/ink" xmlns:am3d="http://schemas.microsoft.com/office/drawing/2017/model3d" xmlns:o="urn:schemas-microsoft-com:office:office" xmlns:oel="http://schemas.microsoft.com/office/2019/extlst" xmlns:r="http://schemas.openxmlformats.org/officeDocument/2006/relationships" xmlns:m="http://schemas.openxmlformats.org/officeDocument/2006/math" xmlns:v="urn:schemas-microsoft-com:vml" xmlns:wp14="http://schemas.microsoft.com/office/word/2010/wordprocessingDrawing" xmlns:wp="http://schemas.openxmlformats.org/drawingml/2006/wordprocessingDrawing" xmlns:w10="urn:schemas-microsoft-com:office:word" xmlns:w="http://schemas.openxmlformats.org/wordprocessingml/2006/main" xmlns:w14="http://schemas.microsoft.com/office/word/2010/wordml" xmlns:w15="http://schemas.microsoft.com/office/word/2012/wordml" xmlns:w16cex="http://schemas.microsoft.com/office/word/2018/wordml/cex" xmlns:w16cid="http://schemas.microsoft.com/office/word/2016/wordml/cid" xmlns:w16="http://schemas.microsoft.com/office/word/2018/wordml" xmlns:w16sdtdh="http://schemas.microsoft.com/office/word/2020/wordml/sdtdatahash" xmlns:w16se="http://schemas.microsoft.com/office/word/2015/wordml/symex" xmlns:wpg="http://schemas.microsoft.com/office/word/2010/wordprocessingGroup" xmlns:wpi="http://schemas.microsoft.com/office/word/2010/wordprocessingInk" xmlns:wne="http://schemas.microsoft.com/office/word/2006/wordml" xmlns:wps="http://schemas.microsoft.com/office/word/2010/wordprocessingShape" mc:Ignorable="w14 w15 w16se w16cid w16 w16cex w16sdtdh wp14">
   <w:footnote w:type="separator" w:id="-1">
     <w:p>
       <w:pPr>
@@ -17083,7 +17069,7 @@
 </file>
 
 <file path=word/header1.xml><?xml version="1.0" encoding="utf-8"?>
-<w:hdr xmlns:wpc="http://schemas.microsoft.com/office/word/2010/wordprocessingCanvas" xmlns:cx="http://schemas.microsoft.com/office/drawing/2014/chartex" xmlns:cx1="http://schemas.microsoft.com/office/drawing/2015/9/8/chartex" xmlns:cx2="http://schemas.microsoft.com/office/drawing/2015/10/21/chartex" xmlns:cx3="http://schemas.microsoft.com/office/drawing/2016/5/9/chartex" xmlns:cx4="http://schemas.microsoft.com/office/drawing/2016/5/10/chartex" xmlns:cx5="http://schemas.microsoft.com/office/drawing/2016/5/11/chartex" xmlns:cx6="http://schemas.microsoft.com/office/drawing/2016/5/12/chartex" xmlns:cx7="http://schemas.microsoft.com/office/drawing/2016/5/13/chartex" xmlns:cx8="http://schemas.microsoft.com/office/drawing/2016/5/14/chartex" xmlns:mc="http://schemas.openxmlformats.org/markup-compatibility/2006" xmlns:aink="http://schemas.microsoft.com/office/drawing/2016/ink" xmlns:am3d="http://schemas.microsoft.com/office/drawing/2017/model3d" xmlns:o="urn:schemas-microsoft-com:office:office" xmlns:oel="http://schemas.microsoft.com/office/2019/extlst" xmlns:r="http://schemas.openxmlformats.org/officeDocument/2006/relationships" xmlns:m="http://schemas.openxmlformats.org/officeDocument/2006/math" xmlns:v="urn:schemas-microsoft-com:vml" xmlns:wp14="http://schemas.microsoft.com/office/word/2010/wordprocessingDrawing" xmlns:wp="http://schemas.openxmlformats.org/drawingml/2006/wordprocessingDrawing" xmlns:w10="urn:schemas-microsoft-com:office:word" xmlns:w="http://schemas.openxmlformats.org/wordprocessingml/2006/main" xmlns:w14="http://schemas.microsoft.com/office/word/2010/wordml" xmlns:w15="http://schemas.microsoft.com/office/word/2012/wordml" xmlns:w16cex="http://schemas.microsoft.com/office/word/2018/wordml/cex" xmlns:w16cid="http://schemas.microsoft.com/office/word/2016/wordml/cid" xmlns:w16="http://schemas.microsoft.com/office/word/2018/wordml" xmlns:w16du="http://schemas.microsoft.com/office/word/2023/wordml/word16du" xmlns:w16sdtdh="http://schemas.microsoft.com/office/word/2020/wordml/sdtdatahash" xmlns:w16se="http://schemas.microsoft.com/office/word/2015/wordml/symex" xmlns:wpg="http://schemas.microsoft.com/office/word/2010/wordprocessingGroup" xmlns:wpi="http://schemas.microsoft.com/office/word/2010/wordprocessingInk" xmlns:wne="http://schemas.microsoft.com/office/word/2006/wordml" xmlns:wps="http://schemas.microsoft.com/office/word/2010/wordprocessingShape" mc:Ignorable="w14 w15 w16se w16cid w16 w16cex w16sdtdh w16du wp14">
+<w:hdr xmlns:wpc="http://schemas.microsoft.com/office/word/2010/wordprocessingCanvas" xmlns:cx="http://schemas.microsoft.com/office/drawing/2014/chartex" xmlns:cx1="http://schemas.microsoft.com/office/drawing/2015/9/8/chartex" xmlns:cx2="http://schemas.microsoft.com/office/drawing/2015/10/21/chartex" xmlns:cx3="http://schemas.microsoft.com/office/drawing/2016/5/9/chartex" xmlns:cx4="http://schemas.microsoft.com/office/drawing/2016/5/10/chartex" xmlns:cx5="http://schemas.microsoft.com/office/drawing/2016/5/11/chartex" xmlns:cx6="http://schemas.microsoft.com/office/drawing/2016/5/12/chartex" xmlns:cx7="http://schemas.microsoft.com/office/drawing/2016/5/13/chartex" xmlns:cx8="http://schemas.microsoft.com/office/drawing/2016/5/14/chartex" xmlns:mc="http://schemas.openxmlformats.org/markup-compatibility/2006" xmlns:aink="http://schemas.microsoft.com/office/drawing/2016/ink" xmlns:am3d="http://schemas.microsoft.com/office/drawing/2017/model3d" xmlns:o="urn:schemas-microsoft-com:office:office" xmlns:oel="http://schemas.microsoft.com/office/2019/extlst" xmlns:r="http://schemas.openxmlformats.org/officeDocument/2006/relationships" xmlns:m="http://schemas.openxmlformats.org/officeDocument/2006/math" xmlns:v="urn:schemas-microsoft-com:vml" xmlns:wp14="http://schemas.microsoft.com/office/word/2010/wordprocessingDrawing" xmlns:wp="http://schemas.openxmlformats.org/drawingml/2006/wordprocessingDrawing" xmlns:w10="urn:schemas-microsoft-com:office:word" xmlns:w="http://schemas.openxmlformats.org/wordprocessingml/2006/main" xmlns:w14="http://schemas.microsoft.com/office/word/2010/wordml" xmlns:w15="http://schemas.microsoft.com/office/word/2012/wordml" xmlns:w16cex="http://schemas.microsoft.com/office/word/2018/wordml/cex" xmlns:w16cid="http://schemas.microsoft.com/office/word/2016/wordml/cid" xmlns:w16="http://schemas.microsoft.com/office/word/2018/wordml" xmlns:w16sdtdh="http://schemas.microsoft.com/office/word/2020/wordml/sdtdatahash" xmlns:w16se="http://schemas.microsoft.com/office/word/2015/wordml/symex" xmlns:wpg="http://schemas.microsoft.com/office/word/2010/wordprocessingGroup" xmlns:wpi="http://schemas.microsoft.com/office/word/2010/wordprocessingInk" xmlns:wne="http://schemas.microsoft.com/office/word/2006/wordml" xmlns:wps="http://schemas.microsoft.com/office/word/2010/wordprocessingShape" mc:Ignorable="w14 w15 w16se w16cid w16 w16cex w16sdtdh wp14">
   <w:p>
     <w:pPr>
       <w:spacing w:after="0" w:line="240" w:lineRule="auto"/>
@@ -17350,7 +17336,7 @@
 </file>
 
 <file path=word/numbering.xml><?xml version="1.0" encoding="utf-8"?>
-<w:numbering xmlns:wpc="http://schemas.microsoft.com/office/word/2010/wordprocessingCanvas" xmlns:cx="http://schemas.microsoft.com/office/drawing/2014/chartex" xmlns:cx1="http://schemas.microsoft.com/office/drawing/2015/9/8/chartex" xmlns:cx2="http://schemas.microsoft.com/office/drawing/2015/10/21/chartex" xmlns:cx3="http://schemas.microsoft.com/office/drawing/2016/5/9/chartex" xmlns:cx4="http://schemas.microsoft.com/office/drawing/2016/5/10/chartex" xmlns:cx5="http://schemas.microsoft.com/office/drawing/2016/5/11/chartex" xmlns:cx6="http://schemas.microsoft.com/office/drawing/2016/5/12/chartex" xmlns:cx7="http://schemas.microsoft.com/office/drawing/2016/5/13/chartex" xmlns:cx8="http://schemas.microsoft.com/office/drawing/2016/5/14/chartex" xmlns:mc="http://schemas.openxmlformats.org/markup-compatibility/2006" xmlns:aink="http://schemas.microsoft.com/office/drawing/2016/ink" xmlns:am3d="http://schemas.microsoft.com/office/drawing/2017/model3d" xmlns:o="urn:schemas-microsoft-com:office:office" xmlns:oel="http://schemas.microsoft.com/office/2019/extlst" xmlns:r="http://schemas.openxmlformats.org/officeDocument/2006/relationships" xmlns:m="http://schemas.openxmlformats.org/officeDocument/2006/math" xmlns:v="urn:schemas-microsoft-com:vml" xmlns:wp14="http://schemas.microsoft.com/office/word/2010/wordprocessingDrawing" xmlns:wp="http://schemas.openxmlformats.org/drawingml/2006/wordprocessingDrawing" xmlns:w10="urn:schemas-microsoft-com:office:word" xmlns:w="http://schemas.openxmlformats.org/wordprocessingml/2006/main" xmlns:w14="http://schemas.microsoft.com/office/word/2010/wordml" xmlns:w15="http://schemas.microsoft.com/office/word/2012/wordml" xmlns:w16cex="http://schemas.microsoft.com/office/word/2018/wordml/cex" xmlns:w16cid="http://schemas.microsoft.com/office/word/2016/wordml/cid" xmlns:w16="http://schemas.microsoft.com/office/word/2018/wordml" xmlns:w16du="http://schemas.microsoft.com/office/word/2023/wordml/word16du" xmlns:w16sdtdh="http://schemas.microsoft.com/office/word/2020/wordml/sdtdatahash" xmlns:w16se="http://schemas.microsoft.com/office/word/2015/wordml/symex" xmlns:wpg="http://schemas.microsoft.com/office/word/2010/wordprocessingGroup" xmlns:wpi="http://schemas.microsoft.com/office/word/2010/wordprocessingInk" xmlns:wne="http://schemas.microsoft.com/office/word/2006/wordml" xmlns:wps="http://schemas.microsoft.com/office/word/2010/wordprocessingShape" mc:Ignorable="w14 w15 w16se w16cid w16 w16cex w16sdtdh w16du wp14">
+<w:numbering xmlns:wpc="http://schemas.microsoft.com/office/word/2010/wordprocessingCanvas" xmlns:cx="http://schemas.microsoft.com/office/drawing/2014/chartex" xmlns:cx1="http://schemas.microsoft.com/office/drawing/2015/9/8/chartex" xmlns:cx2="http://schemas.microsoft.com/office/drawing/2015/10/21/chartex" xmlns:cx3="http://schemas.microsoft.com/office/drawing/2016/5/9/chartex" xmlns:cx4="http://schemas.microsoft.com/office/drawing/2016/5/10/chartex" xmlns:cx5="http://schemas.microsoft.com/office/drawing/2016/5/11/chartex" xmlns:cx6="http://schemas.microsoft.com/office/drawing/2016/5/12/chartex" xmlns:cx7="http://schemas.microsoft.com/office/drawing/2016/5/13/chartex" xmlns:cx8="http://schemas.microsoft.com/office/drawing/2016/5/14/chartex" xmlns:mc="http://schemas.openxmlformats.org/markup-compatibility/2006" xmlns:aink="http://schemas.microsoft.com/office/drawing/2016/ink" xmlns:am3d="http://schemas.microsoft.com/office/drawing/2017/model3d" xmlns:o="urn:schemas-microsoft-com:office:office" xmlns:oel="http://schemas.microsoft.com/office/2019/extlst" xmlns:r="http://schemas.openxmlformats.org/officeDocument/2006/relationships" xmlns:m="http://schemas.openxmlformats.org/officeDocument/2006/math" xmlns:v="urn:schemas-microsoft-com:vml" xmlns:wp14="http://schemas.microsoft.com/office/word/2010/wordprocessingDrawing" xmlns:wp="http://schemas.openxmlformats.org/drawingml/2006/wordprocessingDrawing" xmlns:w10="urn:schemas-microsoft-com:office:word" xmlns:w="http://schemas.openxmlformats.org/wordprocessingml/2006/main" xmlns:w14="http://schemas.microsoft.com/office/word/2010/wordml" xmlns:w15="http://schemas.microsoft.com/office/word/2012/wordml" xmlns:w16cex="http://schemas.microsoft.com/office/word/2018/wordml/cex" xmlns:w16cid="http://schemas.microsoft.com/office/word/2016/wordml/cid" xmlns:w16="http://schemas.microsoft.com/office/word/2018/wordml" xmlns:w16sdtdh="http://schemas.microsoft.com/office/word/2020/wordml/sdtdatahash" xmlns:w16se="http://schemas.microsoft.com/office/word/2015/wordml/symex" xmlns:wpg="http://schemas.microsoft.com/office/word/2010/wordprocessingGroup" xmlns:wpi="http://schemas.microsoft.com/office/word/2010/wordprocessingInk" xmlns:wne="http://schemas.microsoft.com/office/word/2006/wordml" xmlns:wps="http://schemas.microsoft.com/office/word/2010/wordprocessingShape" mc:Ignorable="w14 w15 w16se w16cid w16 w16cex w16sdtdh wp14">
   <w:abstractNum w:abstractNumId="0" w15:restartNumberingAfterBreak="0">
     <w:nsid w:val="00392B40"/>
     <w:multiLevelType w:val="multilevel"/>
@@ -20189,7 +20175,7 @@
 </file>
 
 <file path=word/styles.xml><?xml version="1.0" encoding="utf-8"?>
-<w:styles xmlns:mc="http://schemas.openxmlformats.org/markup-compatibility/2006" xmlns:r="http://schemas.openxmlformats.org/officeDocument/2006/relationships" xmlns:w="http://schemas.openxmlformats.org/wordprocessingml/2006/main" xmlns:w14="http://schemas.microsoft.com/office/word/2010/wordml" xmlns:w15="http://schemas.microsoft.com/office/word/2012/wordml" xmlns:w16cex="http://schemas.microsoft.com/office/word/2018/wordml/cex" xmlns:w16cid="http://schemas.microsoft.com/office/word/2016/wordml/cid" xmlns:w16="http://schemas.microsoft.com/office/word/2018/wordml" xmlns:w16du="http://schemas.microsoft.com/office/word/2023/wordml/word16du" xmlns:w16sdtdh="http://schemas.microsoft.com/office/word/2020/wordml/sdtdatahash" xmlns:w16se="http://schemas.microsoft.com/office/word/2015/wordml/symex" mc:Ignorable="w14 w15 w16se w16cid w16 w16cex w16sdtdh w16du">
+<w:styles xmlns:mc="http://schemas.openxmlformats.org/markup-compatibility/2006" xmlns:r="http://schemas.openxmlformats.org/officeDocument/2006/relationships" xmlns:w="http://schemas.openxmlformats.org/wordprocessingml/2006/main" xmlns:w14="http://schemas.microsoft.com/office/word/2010/wordml" xmlns:w15="http://schemas.microsoft.com/office/word/2012/wordml" xmlns:w16cex="http://schemas.microsoft.com/office/word/2018/wordml/cex" xmlns:w16cid="http://schemas.microsoft.com/office/word/2016/wordml/cid" xmlns:w16="http://schemas.microsoft.com/office/word/2018/wordml" xmlns:w16sdtdh="http://schemas.microsoft.com/office/word/2020/wordml/sdtdatahash" xmlns:w16se="http://schemas.microsoft.com/office/word/2015/wordml/symex" mc:Ignorable="w14 w15 w16se w16cid w16 w16cex w16sdtdh">
   <w:docDefaults>
     <w:rPrDefault>
       <w:rPr>
@@ -21624,21 +21610,6 @@
 </file>
 
 <file path=customXml/item1.xml><?xml version="1.0" encoding="utf-8"?>
-<b:Sources xmlns:b="http://schemas.openxmlformats.org/officeDocument/2006/bibliography" xmlns="http://schemas.openxmlformats.org/officeDocument/2006/bibliography" SelectedStyle="\APASixthEditionOfficeOnline.xsl" StyleName="APA" Version="6"/>
-</file>
-
-<file path=customXml/item2.xml><?xml version="1.0" encoding="utf-8"?>
-<p:properties xmlns:p="http://schemas.microsoft.com/office/2006/metadata/properties" xmlns:xsi="http://www.w3.org/2001/XMLSchema-instance" xmlns:pc="http://schemas.microsoft.com/office/infopath/2007/PartnerControls">
-  <documentManagement>
-    <TaxCatchAll xmlns="72c39c84-b0a3-45a2-a38c-ff46bb47f11f" xsi:nil="true"/>
-    <lcf76f155ced4ddcb4097134ff3c332f xmlns="cf9f6c1f-8ad0-4eb8-bb2b-fb0b622a341e">
-      <Terms xmlns="http://schemas.microsoft.com/office/infopath/2007/PartnerControls"/>
-    </lcf76f155ced4ddcb4097134ff3c332f>
-  </documentManagement>
-</p:properties>
-</file>
-
-<file path=customXml/item3.xml><?xml version="1.0" encoding="utf-8"?>
 <?mso-contentType ?>
 <FormTemplates xmlns="http://schemas.microsoft.com/sharepoint/v3/contenttype/forms">
   <Display>DocumentLibraryForm</Display>
@@ -21647,7 +21618,11 @@
 </FormTemplates>
 </file>
 
-<file path=customXml/item4.xml><?xml version="1.0" encoding="utf-8"?>
+<file path=customXml/item2.xml><?xml version="1.0" encoding="utf-8"?>
+<b:Sources xmlns:b="http://schemas.openxmlformats.org/officeDocument/2006/bibliography" xmlns="http://schemas.openxmlformats.org/officeDocument/2006/bibliography" SelectedStyle="\APASixthEditionOfficeOnline.xsl" StyleName="APA" Version="6"/>
+</file>
+
+<file path=customXml/item3.xml><?xml version="1.0" encoding="utf-8"?>
 <ct:contentTypeSchema xmlns:ct="http://schemas.microsoft.com/office/2006/metadata/contentType" xmlns:ma="http://schemas.microsoft.com/office/2006/metadata/properties/metaAttributes" ct:_="" ma:_="" ma:contentTypeName="Document" ma:contentTypeID="0x010100B51EC7ECFAC78D4E8EF6CBAFFF0B3505" ma:contentTypeVersion="18" ma:contentTypeDescription="Create a new document." ma:contentTypeScope="" ma:versionID="c16a8de1b3ad07fcfe40131daee80152">
   <xsd:schema xmlns:xsd="http://www.w3.org/2001/XMLSchema" xmlns:xs="http://www.w3.org/2001/XMLSchema" xmlns:p="http://schemas.microsoft.com/office/2006/metadata/properties" xmlns:ns2="cf9f6c1f-8ad0-4eb8-bb2b-fb0b622a341e" xmlns:ns3="72c39c84-b0a3-45a2-a38c-ff46bb47f11f" targetNamespace="http://schemas.microsoft.com/office/2006/metadata/properties" ma:root="true" ma:fieldsID="85720a748046338a72a4f25fe522aa39" ns2:_="" ns3:_="">
     <xsd:import namespace="cf9f6c1f-8ad0-4eb8-bb2b-fb0b622a341e"/>
@@ -21896,7 +21871,26 @@
 </ct:contentTypeSchema>
 </file>
 
+<file path=customXml/item4.xml><?xml version="1.0" encoding="utf-8"?>
+<p:properties xmlns:p="http://schemas.microsoft.com/office/2006/metadata/properties" xmlns:xsi="http://www.w3.org/2001/XMLSchema-instance" xmlns:pc="http://schemas.microsoft.com/office/infopath/2007/PartnerControls">
+  <documentManagement>
+    <TaxCatchAll xmlns="72c39c84-b0a3-45a2-a38c-ff46bb47f11f" xsi:nil="true"/>
+    <lcf76f155ced4ddcb4097134ff3c332f xmlns="cf9f6c1f-8ad0-4eb8-bb2b-fb0b622a341e">
+      <Terms xmlns="http://schemas.microsoft.com/office/infopath/2007/PartnerControls"/>
+    </lcf76f155ced4ddcb4097134ff3c332f>
+  </documentManagement>
+</p:properties>
+</file>
+
 <file path=customXml/itemProps1.xml><?xml version="1.0" encoding="utf-8"?>
+<ds:datastoreItem xmlns:ds="http://schemas.openxmlformats.org/officeDocument/2006/customXml" ds:itemID="{2585761D-1AE9-4796-83E7-A2FC381967AF}">
+  <ds:schemaRefs>
+    <ds:schemaRef ds:uri="http://schemas.microsoft.com/sharepoint/v3/contenttype/forms"/>
+  </ds:schemaRefs>
+</ds:datastoreItem>
+</file>
+
+<file path=customXml/itemProps2.xml><?xml version="1.0" encoding="utf-8"?>
 <ds:datastoreItem xmlns:ds="http://schemas.openxmlformats.org/officeDocument/2006/customXml" ds:itemID="{C438ADBA-56D5-474C-BF2C-97C24DDF66BD}">
   <ds:schemaRefs>
     <ds:schemaRef ds:uri="http://schemas.openxmlformats.org/officeDocument/2006/bibliography"/>
@@ -21904,31 +21898,32 @@
 </ds:datastoreItem>
 </file>
 
-<file path=customXml/itemProps2.xml><?xml version="1.0" encoding="utf-8"?>
-<ds:datastoreItem xmlns:ds="http://schemas.openxmlformats.org/officeDocument/2006/customXml" ds:itemID="{3A085C18-819E-4466-9494-DD461C39C2B0}">
+<file path=customXml/itemProps3.xml><?xml version="1.0" encoding="utf-8"?>
+<ds:datastoreItem xmlns:ds="http://schemas.openxmlformats.org/officeDocument/2006/customXml" ds:itemID="{55FD3A01-98B4-4449-94F4-A05774B52D61}">
   <ds:schemaRefs>
+    <ds:schemaRef ds:uri="http://schemas.microsoft.com/office/2006/metadata/contentType"/>
+    <ds:schemaRef ds:uri="http://schemas.microsoft.com/office/2006/metadata/properties/metaAttributes"/>
+    <ds:schemaRef ds:uri="http://www.w3.org/2001/XMLSchema"/>
+    <ds:schemaRef ds:uri="http://schemas.microsoft.com/office/2006/metadata/properties"/>
+    <ds:schemaRef ds:uri="cf9f6c1f-8ad0-4eb8-bb2b-fb0b622a341e"/>
+    <ds:schemaRef ds:uri="72c39c84-b0a3-45a2-a38c-ff46bb47f11f"/>
     <ds:schemaRef ds:uri="http://schemas.microsoft.com/office/2006/documentManagement/types"/>
-    <ds:schemaRef ds:uri="http://www.w3.org/XML/1998/namespace"/>
-    <ds:schemaRef ds:uri="http://purl.org/dc/terms/"/>
-    <ds:schemaRef ds:uri="http://purl.org/dc/elements/1.1/"/>
     <ds:schemaRef ds:uri="http://schemas.microsoft.com/office/infopath/2007/PartnerControls"/>
     <ds:schemaRef ds:uri="http://schemas.openxmlformats.org/package/2006/metadata/core-properties"/>
-    <ds:schemaRef ds:uri="http://schemas.microsoft.com/office/2006/metadata/properties"/>
-    <ds:schemaRef ds:uri="715913e6-4bf0-458f-8160-f18e142d04ff"/>
-    <ds:schemaRef ds:uri="e718a8af-5d48-45b1-a7fb-cef00c107a7a"/>
-    <ds:schemaRef ds:uri="http://purl.org/dc/dcmitype/"/>
-  </ds:schemaRefs>
-</ds:datastoreItem>
-</file>
-
-<file path=customXml/itemProps3.xml><?xml version="1.0" encoding="utf-8"?>
-<ds:datastoreItem xmlns:ds="http://schemas.openxmlformats.org/officeDocument/2006/customXml" ds:itemID="{2585761D-1AE9-4796-83E7-A2FC381967AF}">
-  <ds:schemaRefs>
-    <ds:schemaRef ds:uri="http://schemas.microsoft.com/sharepoint/v3/contenttype/forms"/>
+    <ds:schemaRef ds:uri="http://purl.org/dc/elements/1.1/"/>
+    <ds:schemaRef ds:uri="http://purl.org/dc/terms/"/>
+    <ds:schemaRef ds:uri="http://schemas.microsoft.com/internal/obd"/>
   </ds:schemaRefs>
 </ds:datastoreItem>
 </file>
 
 <file path=customXml/itemProps4.xml><?xml version="1.0" encoding="utf-8"?>
-<ds:datastoreItem xmlns:ds="http://schemas.openxmlformats.org/officeDocument/2006/customXml" ds:itemID="{55FD3A01-98B4-4449-94F4-A05774B52D61}"/>
+<ds:datastoreItem xmlns:ds="http://schemas.openxmlformats.org/officeDocument/2006/customXml" ds:itemID="{3A085C18-819E-4466-9494-DD461C39C2B0}">
+  <ds:schemaRefs>
+    <ds:schemaRef ds:uri="http://schemas.microsoft.com/office/2006/metadata/properties"/>
+    <ds:schemaRef ds:uri="http://schemas.microsoft.com/office/infopath/2007/PartnerControls"/>
+    <ds:schemaRef ds:uri="72c39c84-b0a3-45a2-a38c-ff46bb47f11f"/>
+    <ds:schemaRef ds:uri="cf9f6c1f-8ad0-4eb8-bb2b-fb0b622a341e"/>
+  </ds:schemaRefs>
+</ds:datastoreItem>
 </file>
</xml_diff>